<commit_message>
Retoques finales. Sobre todo para la respuesta a la pregunta 5.
</commit_message>
<xml_diff>
--- a/Práctica Web Scraping.docx
+++ b/Práctica Web Scraping.docx
@@ -1,10 +1,10 @@
 
 <file path=word/document.xml><?xml version="1.0" encoding="utf-8"?>
-<w:document xmlns:wpc="http://schemas.microsoft.com/office/word/2010/wordprocessingCanvas" xmlns:cx="http://schemas.microsoft.com/office/drawing/2014/chartex" xmlns:cx1="http://schemas.microsoft.com/office/drawing/2015/9/8/chartex" xmlns:cx2="http://schemas.microsoft.com/office/drawing/2015/10/21/chartex" xmlns:cx3="http://schemas.microsoft.com/office/drawing/2016/5/9/chartex" xmlns:cx4="http://schemas.microsoft.com/office/drawing/2016/5/10/chartex" xmlns:cx5="http://schemas.microsoft.com/office/drawing/2016/5/11/chartex" xmlns:cx6="http://schemas.microsoft.com/office/drawing/2016/5/12/chartex" xmlns:cx7="http://schemas.microsoft.com/office/drawing/2016/5/13/chartex" xmlns:cx8="http://schemas.microsoft.com/office/drawing/2016/5/14/chartex" xmlns:mc="http://schemas.openxmlformats.org/markup-compatibility/2006" xmlns:aink="http://schemas.microsoft.com/office/drawing/2016/ink" xmlns:am3d="http://schemas.microsoft.com/office/drawing/2017/model3d" xmlns:o="urn:schemas-microsoft-com:office:office" xmlns:r="http://schemas.openxmlformats.org/officeDocument/2006/relationships" xmlns:m="http://schemas.openxmlformats.org/officeDocument/2006/math" xmlns:v="urn:schemas-microsoft-com:vml" xmlns:wp14="http://schemas.microsoft.com/office/word/2010/wordprocessingDrawing" xmlns:wp="http://schemas.openxmlformats.org/drawingml/2006/wordprocessingDrawing" xmlns:w10="urn:schemas-microsoft-com:office:word" xmlns:w="http://schemas.openxmlformats.org/wordprocessingml/2006/main" xmlns:w14="http://schemas.microsoft.com/office/word/2010/wordml" xmlns:w15="http://schemas.microsoft.com/office/word/2012/wordml" xmlns:w16cid="http://schemas.microsoft.com/office/word/2016/wordml/cid" xmlns:w16se="http://schemas.microsoft.com/office/word/2015/wordml/symex" xmlns:wpg="http://schemas.microsoft.com/office/word/2010/wordprocessingGroup" xmlns:wpi="http://schemas.microsoft.com/office/word/2010/wordprocessingInk" xmlns:wne="http://schemas.microsoft.com/office/word/2006/wordml" xmlns:wps="http://schemas.microsoft.com/office/word/2010/wordprocessingShape" mc:Ignorable="w14 w15 w16se w16cid wp14">
+<w:document xmlns:wpc="http://schemas.microsoft.com/office/word/2010/wordprocessingCanvas" xmlns:mo="http://schemas.microsoft.com/office/mac/office/2008/main" xmlns:mc="http://schemas.openxmlformats.org/markup-compatibility/2006" xmlns:mv="urn:schemas-microsoft-com:mac:vml" xmlns:o="urn:schemas-microsoft-com:office:office" xmlns:r="http://schemas.openxmlformats.org/officeDocument/2006/relationships" xmlns:m="http://schemas.openxmlformats.org/officeDocument/2006/math" xmlns:v="urn:schemas-microsoft-com:vml" xmlns:wp14="http://schemas.microsoft.com/office/word/2010/wordprocessingDrawing" xmlns:wp="http://schemas.openxmlformats.org/drawingml/2006/wordprocessingDrawing" xmlns:w10="urn:schemas-microsoft-com:office:word" xmlns:w="http://schemas.openxmlformats.org/wordprocessingml/2006/main" xmlns:w14="http://schemas.microsoft.com/office/word/2010/wordml" xmlns:wpg="http://schemas.microsoft.com/office/word/2010/wordprocessingGroup" xmlns:wpi="http://schemas.microsoft.com/office/word/2010/wordprocessingInk" xmlns:wne="http://schemas.microsoft.com/office/word/2006/wordml" xmlns:wps="http://schemas.microsoft.com/office/word/2010/wordprocessingShape" mc:Ignorable="w14 wp14">
   <w:body>
     <w:p>
       <w:pPr>
-        <w:pStyle w:val="Ttulo1"/>
+        <w:pStyle w:val="Heading1"/>
         <w:spacing w:before="0" w:after="0" w:line="300" w:lineRule="exact"/>
         <w:jc w:val="center"/>
         <w:rPr>
@@ -16,7 +16,7 @@
     </w:p>
     <w:p>
       <w:pPr>
-        <w:pStyle w:val="Ttulo1"/>
+        <w:pStyle w:val="Heading1"/>
         <w:spacing w:before="0" w:after="0" w:line="300" w:lineRule="exact"/>
         <w:jc w:val="center"/>
         <w:rPr>
@@ -28,7 +28,7 @@
     </w:p>
     <w:p>
       <w:pPr>
-        <w:pStyle w:val="Ttulo1"/>
+        <w:pStyle w:val="Heading1"/>
         <w:spacing w:before="0" w:after="0" w:line="300" w:lineRule="exact"/>
         <w:jc w:val="center"/>
         <w:rPr>
@@ -40,7 +40,7 @@
     </w:p>
     <w:p>
       <w:pPr>
-        <w:pStyle w:val="Ttulo1"/>
+        <w:pStyle w:val="Heading1"/>
         <w:spacing w:before="0" w:after="0" w:line="300" w:lineRule="exact"/>
         <w:jc w:val="center"/>
         <w:rPr>
@@ -60,7 +60,7 @@
     </w:p>
     <w:p>
       <w:pPr>
-        <w:pStyle w:val="Ttulo2"/>
+        <w:pStyle w:val="Heading2"/>
         <w:spacing w:before="0" w:line="300" w:lineRule="exact"/>
         <w:jc w:val="both"/>
         <w:rPr>
@@ -76,7 +76,7 @@
     <w:p/>
     <w:p>
       <w:pPr>
-        <w:pStyle w:val="Ttulo2"/>
+        <w:pStyle w:val="Heading2"/>
         <w:spacing w:before="0" w:line="300" w:lineRule="exact"/>
         <w:jc w:val="both"/>
         <w:rPr>
@@ -222,7 +222,7 @@
     </w:p>
     <w:p>
       <w:pPr>
-        <w:pStyle w:val="Ttulo2"/>
+        <w:pStyle w:val="Heading2"/>
         <w:spacing w:before="0" w:line="300" w:lineRule="exact"/>
         <w:jc w:val="both"/>
         <w:rPr>
@@ -359,7 +359,7 @@
     </w:p>
     <w:p>
       <w:pPr>
-        <w:pStyle w:val="Ttulo2"/>
+        <w:pStyle w:val="Heading2"/>
         <w:spacing w:before="0" w:line="300" w:lineRule="exact"/>
         <w:jc w:val="both"/>
         <w:rPr>
@@ -419,9 +419,10 @@
       <w:r>
         <w:rPr>
           <w:noProof/>
+          <w:lang w:val="en-US" w:eastAsia="en-US"/>
         </w:rPr>
         <w:drawing>
-          <wp:anchor distT="0" distB="0" distL="114300" distR="114300" simplePos="0" relativeHeight="251662336" behindDoc="0" locked="0" layoutInCell="1" allowOverlap="0" wp14:anchorId="7CFAC01A">
+          <wp:anchor distT="0" distB="0" distL="114300" distR="114300" simplePos="0" relativeHeight="251662336" behindDoc="0" locked="0" layoutInCell="1" allowOverlap="0" wp14:anchorId="59DDF7AC" wp14:editId="33735794">
             <wp:simplePos x="0" y="0"/>
             <wp:positionH relativeFrom="margin">
               <wp:posOffset>238760</wp:posOffset>
@@ -446,7 +447,7 @@
                     </pic:cNvPicPr>
                   </pic:nvPicPr>
                   <pic:blipFill>
-                    <a:blip r:embed="rId8" cstate="print">
+                    <a:blip r:embed="rId9" cstate="print">
                       <a:extLst>
                         <a:ext uri="{28A0092B-C50C-407E-A947-70E740481C1C}">
                           <a14:useLocalDpi xmlns:a14="http://schemas.microsoft.com/office/drawing/2010/main" val="0"/>
@@ -486,7 +487,7 @@
     </w:p>
     <w:p>
       <w:pPr>
-        <w:pStyle w:val="Ttulo2"/>
+        <w:pStyle w:val="Heading2"/>
         <w:spacing w:before="0" w:line="300" w:lineRule="exact"/>
         <w:jc w:val="both"/>
         <w:rPr>
@@ -500,7 +501,7 @@
     </w:p>
     <w:p>
       <w:pPr>
-        <w:pStyle w:val="Ttulo2"/>
+        <w:pStyle w:val="Heading2"/>
         <w:spacing w:before="0" w:line="300" w:lineRule="exact"/>
         <w:jc w:val="both"/>
         <w:rPr>
@@ -514,7 +515,7 @@
     </w:p>
     <w:p>
       <w:pPr>
-        <w:pStyle w:val="Ttulo2"/>
+        <w:pStyle w:val="Heading2"/>
         <w:spacing w:before="0" w:line="300" w:lineRule="exact"/>
         <w:jc w:val="both"/>
         <w:rPr>
@@ -528,7 +529,7 @@
     </w:p>
     <w:p>
       <w:pPr>
-        <w:pStyle w:val="Ttulo2"/>
+        <w:pStyle w:val="Heading2"/>
         <w:spacing w:before="0" w:line="300" w:lineRule="exact"/>
         <w:jc w:val="both"/>
         <w:rPr>
@@ -542,7 +543,7 @@
     </w:p>
     <w:p>
       <w:pPr>
-        <w:pStyle w:val="Ttulo2"/>
+        <w:pStyle w:val="Heading2"/>
         <w:spacing w:before="0" w:line="300" w:lineRule="exact"/>
         <w:jc w:val="both"/>
         <w:rPr>
@@ -556,7 +557,7 @@
     </w:p>
     <w:p>
       <w:pPr>
-        <w:pStyle w:val="Ttulo2"/>
+        <w:pStyle w:val="Heading2"/>
         <w:spacing w:before="0" w:line="300" w:lineRule="exact"/>
         <w:jc w:val="both"/>
         <w:rPr>
@@ -570,7 +571,7 @@
     </w:p>
     <w:p>
       <w:pPr>
-        <w:pStyle w:val="Ttulo2"/>
+        <w:pStyle w:val="Heading2"/>
         <w:spacing w:before="0" w:line="300" w:lineRule="exact"/>
         <w:jc w:val="both"/>
         <w:rPr>
@@ -584,7 +585,7 @@
     </w:p>
     <w:p>
       <w:pPr>
-        <w:pStyle w:val="Ttulo2"/>
+        <w:pStyle w:val="Heading2"/>
         <w:spacing w:before="0" w:line="300" w:lineRule="exact"/>
         <w:jc w:val="both"/>
         <w:rPr>
@@ -598,7 +599,7 @@
     </w:p>
     <w:p>
       <w:pPr>
-        <w:pStyle w:val="Ttulo2"/>
+        <w:pStyle w:val="Heading2"/>
         <w:spacing w:before="0" w:line="300" w:lineRule="exact"/>
         <w:jc w:val="both"/>
         <w:rPr>
@@ -612,7 +613,7 @@
     </w:p>
     <w:p>
       <w:pPr>
-        <w:pStyle w:val="Ttulo2"/>
+        <w:pStyle w:val="Heading2"/>
         <w:spacing w:before="0" w:line="300" w:lineRule="exact"/>
         <w:jc w:val="both"/>
         <w:rPr>
@@ -626,7 +627,7 @@
     </w:p>
     <w:p>
       <w:pPr>
-        <w:pStyle w:val="Ttulo2"/>
+        <w:pStyle w:val="Heading2"/>
         <w:spacing w:before="0" w:line="300" w:lineRule="exact"/>
         <w:jc w:val="both"/>
         <w:rPr>
@@ -640,7 +641,7 @@
     </w:p>
     <w:p>
       <w:pPr>
-        <w:pStyle w:val="Ttulo2"/>
+        <w:pStyle w:val="Heading2"/>
         <w:spacing w:before="0" w:line="300" w:lineRule="exact"/>
         <w:jc w:val="both"/>
         <w:rPr>
@@ -654,7 +655,7 @@
     </w:p>
     <w:p>
       <w:pPr>
-        <w:pStyle w:val="Ttulo2"/>
+        <w:pStyle w:val="Heading2"/>
         <w:spacing w:before="0" w:line="300" w:lineRule="exact"/>
         <w:jc w:val="both"/>
         <w:rPr>
@@ -668,7 +669,7 @@
     </w:p>
     <w:p>
       <w:pPr>
-        <w:pStyle w:val="Ttulo2"/>
+        <w:pStyle w:val="Heading2"/>
         <w:spacing w:before="0" w:line="300" w:lineRule="exact"/>
         <w:jc w:val="both"/>
         <w:rPr>
@@ -682,7 +683,7 @@
     </w:p>
     <w:p>
       <w:pPr>
-        <w:pStyle w:val="Ttulo2"/>
+        <w:pStyle w:val="Heading2"/>
         <w:spacing w:before="0" w:line="300" w:lineRule="exact"/>
         <w:jc w:val="both"/>
         <w:rPr>
@@ -696,7 +697,7 @@
     </w:p>
     <w:p>
       <w:pPr>
-        <w:pStyle w:val="Ttulo2"/>
+        <w:pStyle w:val="Heading2"/>
         <w:spacing w:before="0" w:line="300" w:lineRule="exact"/>
         <w:jc w:val="both"/>
         <w:rPr>
@@ -710,7 +711,7 @@
     </w:p>
     <w:p>
       <w:pPr>
-        <w:pStyle w:val="Ttulo2"/>
+        <w:pStyle w:val="Heading2"/>
         <w:spacing w:before="0" w:line="300" w:lineRule="exact"/>
         <w:jc w:val="both"/>
         <w:rPr>
@@ -724,7 +725,7 @@
     </w:p>
     <w:p>
       <w:pPr>
-        <w:pStyle w:val="Ttulo2"/>
+        <w:pStyle w:val="Heading2"/>
         <w:spacing w:before="0" w:line="300" w:lineRule="exact"/>
         <w:jc w:val="both"/>
         <w:rPr>
@@ -738,7 +739,7 @@
     </w:p>
     <w:p>
       <w:pPr>
-        <w:pStyle w:val="Ttulo2"/>
+        <w:pStyle w:val="Heading2"/>
         <w:spacing w:before="0" w:line="300" w:lineRule="exact"/>
         <w:jc w:val="both"/>
         <w:rPr>
@@ -753,7 +754,7 @@
     <w:p/>
     <w:p>
       <w:pPr>
-        <w:pStyle w:val="Ttulo2"/>
+        <w:pStyle w:val="Heading2"/>
         <w:spacing w:before="0" w:line="300" w:lineRule="exact"/>
         <w:jc w:val="both"/>
         <w:rPr>
@@ -856,7 +857,7 @@
       </w:r>
       <w:r>
         <w:rPr>
-          <w:rStyle w:val="Refdenotaalpie"/>
+          <w:rStyle w:val="FootnoteReference"/>
           <w:rFonts w:asciiTheme="majorHAnsi" w:hAnsiTheme="majorHAnsi"/>
           <w:color w:val="auto"/>
           <w:sz w:val="24"/>
@@ -1010,7 +1011,25 @@
           <w:sz w:val="24"/>
           <w:szCs w:val="24"/>
         </w:rPr>
-        <w:t xml:space="preserve">La Unión Europea informa anualmente su inventario de gases de efecto invernadero y dentro del área cubierta por sus Estados miembros. El inventario de es totalmente coherente con los inventarios nacionales de gases de efecto invernadero compilados por los Estados miembros de la UE. </w:t>
+        <w:t>La Unión Europea informa anualmente su inventario de gases de efecto invernadero y dentro del área cubierta por sus Est</w:t>
+      </w:r>
+      <w:r>
+        <w:rPr>
+          <w:rFonts w:asciiTheme="majorHAnsi" w:hAnsiTheme="majorHAnsi"/>
+          <w:color w:val="auto"/>
+          <w:sz w:val="24"/>
+          <w:szCs w:val="24"/>
+        </w:rPr>
+        <w:t xml:space="preserve">ados miembros. El inventario </w:t>
+      </w:r>
+      <w:r>
+        <w:rPr>
+          <w:rFonts w:asciiTheme="majorHAnsi" w:hAnsiTheme="majorHAnsi"/>
+          <w:color w:val="auto"/>
+          <w:sz w:val="24"/>
+          <w:szCs w:val="24"/>
+        </w:rPr>
+        <w:t xml:space="preserve">es totalmente coherente con los inventarios nacionales de gases de efecto invernadero compilados por los Estados miembros de la UE. </w:t>
       </w:r>
     </w:p>
     <w:p>
@@ -1031,58 +1050,23 @@
       <w:pPr>
         <w:widowControl w:val="0"/>
         <w:spacing w:line="300" w:lineRule="exact"/>
-        <w:ind w:firstLine="720"/>
-        <w:jc w:val="both"/>
-        <w:rPr>
-          <w:rFonts w:asciiTheme="majorHAnsi" w:hAnsiTheme="majorHAnsi"/>
-          <w:color w:val="auto"/>
-          <w:sz w:val="24"/>
-          <w:szCs w:val="24"/>
-        </w:rPr>
-      </w:pPr>
-    </w:p>
-    <w:p>
-      <w:pPr>
-        <w:widowControl w:val="0"/>
-        <w:spacing w:line="300" w:lineRule="exact"/>
-        <w:jc w:val="both"/>
-        <w:rPr>
-          <w:rFonts w:asciiTheme="majorHAnsi" w:hAnsiTheme="majorHAnsi"/>
-          <w:b/>
-          <w:color w:val="auto"/>
-          <w:sz w:val="24"/>
-          <w:szCs w:val="24"/>
-        </w:rPr>
-      </w:pPr>
-      <w:r>
-        <w:rPr>
-          <w:rFonts w:asciiTheme="majorHAnsi" w:hAnsiTheme="majorHAnsi"/>
-          <w:b/>
-          <w:color w:val="auto"/>
-          <w:sz w:val="24"/>
-          <w:szCs w:val="24"/>
-        </w:rPr>
-        <w:t>5</w:t>
-      </w:r>
-      <w:r>
-        <w:rPr>
-          <w:rFonts w:asciiTheme="majorHAnsi" w:hAnsiTheme="majorHAnsi"/>
-          <w:b/>
-          <w:color w:val="auto"/>
-          <w:sz w:val="24"/>
-          <w:szCs w:val="24"/>
-        </w:rPr>
-        <w:t>.-</w:t>
-      </w:r>
-      <w:r>
-        <w:rPr>
-          <w:rFonts w:asciiTheme="majorHAnsi" w:hAnsiTheme="majorHAnsi"/>
-          <w:b/>
-          <w:color w:val="auto"/>
-          <w:sz w:val="24"/>
-          <w:szCs w:val="24"/>
-        </w:rPr>
-        <w:t xml:space="preserve"> CONTENIDO</w:t>
+        <w:ind w:left="284" w:firstLine="567"/>
+        <w:jc w:val="both"/>
+        <w:rPr>
+          <w:rFonts w:asciiTheme="majorHAnsi" w:hAnsiTheme="majorHAnsi"/>
+          <w:color w:val="auto"/>
+          <w:sz w:val="24"/>
+          <w:szCs w:val="24"/>
+        </w:rPr>
+      </w:pPr>
+      <w:r>
+        <w:rPr>
+          <w:rFonts w:asciiTheme="majorHAnsi" w:hAnsiTheme="majorHAnsi"/>
+          <w:color w:val="auto"/>
+          <w:sz w:val="24"/>
+          <w:szCs w:val="24"/>
+        </w:rPr>
+        <w:t>La Comisión Europea tiene la responsabilidad general: presentación oficial ante la CMNUCC en nombre de la UE antes del 15 de abril de cada año. Eurostat es responsable del enfoque de referencia del IPCC para las emisiones de CO2 procedentes de la combustión de la energía. Cada Estado miembro es responsable de la preparación de su propio inventario nacional de gases de efecto invernadero, que es la base del inventario de la Unión Europea.</w:t>
       </w:r>
     </w:p>
     <w:p>
@@ -1093,6 +1077,78 @@
         <w:jc w:val="both"/>
         <w:rPr>
           <w:rFonts w:asciiTheme="majorHAnsi" w:hAnsiTheme="majorHAnsi"/>
+          <w:color w:val="FF0000"/>
+          <w:sz w:val="24"/>
+          <w:szCs w:val="24"/>
+        </w:rPr>
+      </w:pPr>
+    </w:p>
+    <w:p>
+      <w:pPr>
+        <w:widowControl w:val="0"/>
+        <w:spacing w:line="300" w:lineRule="exact"/>
+        <w:ind w:firstLine="720"/>
+        <w:jc w:val="both"/>
+        <w:rPr>
+          <w:rFonts w:asciiTheme="majorHAnsi" w:hAnsiTheme="majorHAnsi"/>
+          <w:color w:val="auto"/>
+          <w:sz w:val="24"/>
+          <w:szCs w:val="24"/>
+        </w:rPr>
+      </w:pPr>
+    </w:p>
+    <w:p>
+      <w:pPr>
+        <w:widowControl w:val="0"/>
+        <w:spacing w:line="300" w:lineRule="exact"/>
+        <w:jc w:val="both"/>
+        <w:rPr>
+          <w:rFonts w:asciiTheme="majorHAnsi" w:hAnsiTheme="majorHAnsi"/>
+          <w:b/>
+          <w:color w:val="auto"/>
+          <w:sz w:val="24"/>
+          <w:szCs w:val="24"/>
+        </w:rPr>
+      </w:pPr>
+      <w:r>
+        <w:rPr>
+          <w:rFonts w:asciiTheme="majorHAnsi" w:hAnsiTheme="majorHAnsi"/>
+          <w:b/>
+          <w:color w:val="auto"/>
+          <w:sz w:val="24"/>
+          <w:szCs w:val="24"/>
+        </w:rPr>
+        <w:t>5</w:t>
+      </w:r>
+      <w:r>
+        <w:rPr>
+          <w:rFonts w:asciiTheme="majorHAnsi" w:hAnsiTheme="majorHAnsi"/>
+          <w:b/>
+          <w:color w:val="auto"/>
+          <w:sz w:val="24"/>
+          <w:szCs w:val="24"/>
+        </w:rPr>
+        <w:t>.-</w:t>
+      </w:r>
+      <w:r>
+        <w:rPr>
+          <w:rFonts w:asciiTheme="majorHAnsi" w:hAnsiTheme="majorHAnsi"/>
+          <w:b/>
+          <w:color w:val="auto"/>
+          <w:sz w:val="24"/>
+          <w:szCs w:val="24"/>
+        </w:rPr>
+        <w:t xml:space="preserve"> CONTENIDO</w:t>
+      </w:r>
+    </w:p>
+    <w:p>
+      <w:pPr>
+        <w:widowControl w:val="0"/>
+        <w:spacing w:line="300" w:lineRule="exact"/>
+        <w:ind w:firstLine="720"/>
+        <w:jc w:val="both"/>
+        <w:rPr>
+          <w:rFonts w:asciiTheme="majorHAnsi" w:hAnsiTheme="majorHAnsi"/>
           <w:color w:val="auto"/>
           <w:sz w:val="24"/>
           <w:szCs w:val="24"/>
@@ -1119,7 +1175,16 @@
           <w:sz w:val="24"/>
           <w:szCs w:val="24"/>
         </w:rPr>
-        <w:t>La Cobertura/ Tiempo, va desde el año 1990 hasta el 2015. El indicador muestra las emisiones de gases de efecto invernadero de las principales categorías de fuentes. Una categoría de fuente clave se define como una categoría de fuente de emisión que tiene una influencia significativa en el inventario de gases de efecto invernadero de un país en términos del nivel absoluto de emisiones, la tendencia de las emisiones o ambas. Los diferentes gases de efecto invernadero se ponderan por su potencial de calentamiento global, y los resultados se expresan en equivalentes de CO2.</w:t>
+        <w:t>La Cobertura/ Tiempo, va d</w:t>
+      </w:r>
+      <w:r>
+        <w:rPr>
+          <w:rFonts w:asciiTheme="majorHAnsi" w:hAnsiTheme="majorHAnsi"/>
+          <w:color w:val="auto"/>
+          <w:sz w:val="24"/>
+          <w:szCs w:val="24"/>
+        </w:rPr>
+        <w:t>esde el año 1990 hasta el 2015.</w:t>
       </w:r>
     </w:p>
     <w:p>
@@ -1156,7 +1221,126 @@
           <w:sz w:val="24"/>
           <w:szCs w:val="24"/>
         </w:rPr>
-        <w:t>La Comisión Europea tiene la responsabilidad general: presentación oficial ante la CMNUCC en nombre de la UE antes del 15 de abril de cada año. Eurostat es responsable del enfoque de referencia del IPCC para las emisiones de CO2 procedentes de la combustión de la energía. Cada Estado miembro es responsable de la preparación de su propio inventario nacional de gases de efecto invernadero, que es la base del inventario de la Unión Europea.</w:t>
+        <w:t>Los datos están desglosados por cada uno de los 28 paises de la UE.</w:t>
+      </w:r>
+    </w:p>
+    <w:p>
+      <w:pPr>
+        <w:widowControl w:val="0"/>
+        <w:spacing w:line="300" w:lineRule="exact"/>
+        <w:ind w:left="284" w:firstLine="567"/>
+        <w:jc w:val="both"/>
+        <w:rPr>
+          <w:rFonts w:asciiTheme="majorHAnsi" w:hAnsiTheme="majorHAnsi"/>
+          <w:color w:val="auto"/>
+          <w:sz w:val="24"/>
+          <w:szCs w:val="24"/>
+        </w:rPr>
+      </w:pPr>
+    </w:p>
+    <w:p>
+      <w:pPr>
+        <w:widowControl w:val="0"/>
+        <w:spacing w:line="300" w:lineRule="exact"/>
+        <w:ind w:left="284" w:firstLine="567"/>
+        <w:jc w:val="both"/>
+        <w:rPr>
+          <w:rFonts w:asciiTheme="majorHAnsi" w:hAnsiTheme="majorHAnsi"/>
+          <w:color w:val="auto"/>
+          <w:sz w:val="24"/>
+          <w:szCs w:val="24"/>
+        </w:rPr>
+      </w:pPr>
+      <w:r>
+        <w:rPr>
+          <w:rFonts w:asciiTheme="majorHAnsi" w:hAnsiTheme="majorHAnsi"/>
+          <w:color w:val="auto"/>
+          <w:sz w:val="24"/>
+          <w:szCs w:val="24"/>
+        </w:rPr>
+        <w:t>Los agentes emisores</w:t>
+      </w:r>
+      <w:r>
+        <w:rPr>
+          <w:rFonts w:asciiTheme="majorHAnsi" w:hAnsiTheme="majorHAnsi"/>
+          <w:color w:val="auto"/>
+          <w:sz w:val="24"/>
+          <w:szCs w:val="24"/>
+        </w:rPr>
+        <w:t xml:space="preserve"> de gases de efecto invernadero </w:t>
+      </w:r>
+      <w:r>
+        <w:rPr>
+          <w:rFonts w:asciiTheme="majorHAnsi" w:hAnsiTheme="majorHAnsi"/>
+          <w:color w:val="auto"/>
+          <w:sz w:val="24"/>
+          <w:szCs w:val="24"/>
+        </w:rPr>
+        <w:t>se categorizan en una serie de sectores fuente clave</w:t>
+      </w:r>
+      <w:r>
+        <w:rPr>
+          <w:rFonts w:asciiTheme="majorHAnsi" w:hAnsiTheme="majorHAnsi"/>
+          <w:color w:val="auto"/>
+          <w:sz w:val="24"/>
+          <w:szCs w:val="24"/>
+        </w:rPr>
+        <w:t>. Una categoría de fuente clave se define como una categoría de fuente de emisión que tiene una influencia significativa en el inventario de gases de efecto invernadero de un país en términos del nivel absoluto de emisiones, la tend</w:t>
+      </w:r>
+      <w:r>
+        <w:rPr>
+          <w:rFonts w:asciiTheme="majorHAnsi" w:hAnsiTheme="majorHAnsi"/>
+          <w:color w:val="auto"/>
+          <w:sz w:val="24"/>
+          <w:szCs w:val="24"/>
+        </w:rPr>
+        <w:t>encia de las emisiones o ambas.</w:t>
+      </w:r>
+    </w:p>
+    <w:p>
+      <w:pPr>
+        <w:widowControl w:val="0"/>
+        <w:spacing w:line="300" w:lineRule="exact"/>
+        <w:ind w:left="284" w:firstLine="567"/>
+        <w:jc w:val="both"/>
+        <w:rPr>
+          <w:rFonts w:asciiTheme="majorHAnsi" w:hAnsiTheme="majorHAnsi"/>
+          <w:color w:val="auto"/>
+          <w:sz w:val="24"/>
+          <w:szCs w:val="24"/>
+        </w:rPr>
+      </w:pPr>
+    </w:p>
+    <w:p>
+      <w:pPr>
+        <w:widowControl w:val="0"/>
+        <w:spacing w:line="300" w:lineRule="exact"/>
+        <w:ind w:left="284" w:firstLine="567"/>
+        <w:jc w:val="both"/>
+        <w:rPr>
+          <w:rFonts w:asciiTheme="majorHAnsi" w:hAnsiTheme="majorHAnsi"/>
+          <w:color w:val="auto"/>
+          <w:sz w:val="24"/>
+          <w:szCs w:val="24"/>
+        </w:rPr>
+      </w:pPr>
+      <w:r>
+        <w:rPr>
+          <w:rFonts w:asciiTheme="majorHAnsi" w:hAnsiTheme="majorHAnsi"/>
+          <w:color w:val="auto"/>
+          <w:sz w:val="24"/>
+          <w:szCs w:val="24"/>
+        </w:rPr>
+        <w:t>Los diferentes gases de efecto invernadero se ponderan por su potencial de calentamiento global, y los resultados se expresan en equivalentes de CO2.</w:t>
+      </w:r>
+      <w:r>
+        <w:rPr>
+          <w:rFonts w:asciiTheme="majorHAnsi" w:hAnsiTheme="majorHAnsi"/>
+          <w:color w:val="auto"/>
+          <w:sz w:val="24"/>
+          <w:szCs w:val="24"/>
+        </w:rPr>
+        <w:t xml:space="preserve"> En el dataset se expresan estos equivalentes en millones de toneladas.</w:t>
       </w:r>
     </w:p>
     <w:p>
@@ -1601,67 +1785,6 @@
           <w:szCs w:val="24"/>
         </w:rPr>
       </w:pPr>
-      <w:r>
-        <w:rPr>
-          <w:noProof/>
-        </w:rPr>
-        <w:drawing>
-          <wp:anchor distT="0" distB="0" distL="114300" distR="114300" simplePos="0" relativeHeight="251664384" behindDoc="0" locked="0" layoutInCell="1" allowOverlap="0" wp14:anchorId="6FA46F31" wp14:editId="124AA311">
-            <wp:simplePos x="0" y="0"/>
-            <wp:positionH relativeFrom="margin">
-              <wp:posOffset>577215</wp:posOffset>
-            </wp:positionH>
-            <wp:positionV relativeFrom="paragraph">
-              <wp:posOffset>339725</wp:posOffset>
-            </wp:positionV>
-            <wp:extent cx="5349600" cy="1357200"/>
-            <wp:effectExtent l="0" t="0" r="3810" b="0"/>
-            <wp:wrapSquare wrapText="bothSides"/>
-            <wp:docPr id="25" name="Imagen 25"/>
-            <wp:cNvGraphicFramePr>
-              <a:graphicFrameLocks xmlns:a="http://schemas.openxmlformats.org/drawingml/2006/main" noChangeAspect="1"/>
-            </wp:cNvGraphicFramePr>
-            <a:graphic xmlns:a="http://schemas.openxmlformats.org/drawingml/2006/main">
-              <a:graphicData uri="http://schemas.openxmlformats.org/drawingml/2006/picture">
-                <pic:pic xmlns:pic="http://schemas.openxmlformats.org/drawingml/2006/picture">
-                  <pic:nvPicPr>
-                    <pic:cNvPr id="1" name=""/>
-                    <pic:cNvPicPr/>
-                  </pic:nvPicPr>
-                  <pic:blipFill rotWithShape="1">
-                    <a:blip r:embed="rId9"/>
-                    <a:srcRect l="8180" t="52005" r="29455" b="19813"/>
-                    <a:stretch/>
-                  </pic:blipFill>
-                  <pic:spPr bwMode="auto">
-                    <a:xfrm>
-                      <a:off x="0" y="0"/>
-                      <a:ext cx="5349600" cy="1357200"/>
-                    </a:xfrm>
-                    <a:prstGeom prst="rect">
-                      <a:avLst/>
-                    </a:prstGeom>
-                    <a:ln>
-                      <a:noFill/>
-                    </a:ln>
-                    <a:extLst>
-                      <a:ext uri="{53640926-AAD7-44D8-BBD7-CCE9431645EC}">
-                        <a14:shadowObscured xmlns:a14="http://schemas.microsoft.com/office/drawing/2010/main"/>
-                      </a:ext>
-                    </a:extLst>
-                  </pic:spPr>
-                </pic:pic>
-              </a:graphicData>
-            </a:graphic>
-            <wp14:sizeRelH relativeFrom="margin">
-              <wp14:pctWidth>0</wp14:pctWidth>
-            </wp14:sizeRelH>
-            <wp14:sizeRelV relativeFrom="margin">
-              <wp14:pctHeight>0</wp14:pctHeight>
-            </wp14:sizeRelV>
-          </wp:anchor>
-        </w:drawing>
-      </w:r>
     </w:p>
     <w:p>
       <w:pPr>
@@ -1676,6 +1799,71 @@
           <w:szCs w:val="24"/>
         </w:rPr>
       </w:pPr>
+      <w:r>
+        <w:rPr>
+          <w:rFonts w:asciiTheme="majorHAnsi" w:hAnsiTheme="majorHAnsi"/>
+          <w:color w:val="auto"/>
+          <w:sz w:val="24"/>
+          <w:szCs w:val="24"/>
+        </w:rPr>
+        <w:t>S</w:t>
+      </w:r>
+      <w:r>
+        <w:rPr>
+          <w:rFonts w:asciiTheme="majorHAnsi" w:hAnsiTheme="majorHAnsi"/>
+          <w:color w:val="auto"/>
+          <w:sz w:val="24"/>
+          <w:szCs w:val="24"/>
+        </w:rPr>
+        <w:t>e adjunt</w:t>
+      </w:r>
+      <w:r>
+        <w:rPr>
+          <w:rFonts w:asciiTheme="majorHAnsi" w:hAnsiTheme="majorHAnsi"/>
+          <w:color w:val="auto"/>
+          <w:sz w:val="24"/>
+          <w:szCs w:val="24"/>
+        </w:rPr>
+        <w:t>a</w:t>
+      </w:r>
+      <w:r>
+        <w:rPr>
+          <w:rFonts w:asciiTheme="majorHAnsi" w:hAnsiTheme="majorHAnsi"/>
+          <w:color w:val="auto"/>
+          <w:sz w:val="24"/>
+          <w:szCs w:val="24"/>
+        </w:rPr>
+        <w:t xml:space="preserve">n dos </w:t>
+      </w:r>
+      <w:r>
+        <w:rPr>
+          <w:rFonts w:asciiTheme="majorHAnsi" w:hAnsiTheme="majorHAnsi"/>
+          <w:color w:val="auto"/>
+          <w:sz w:val="24"/>
+          <w:szCs w:val="24"/>
+        </w:rPr>
+        <w:t>AN</w:t>
+      </w:r>
+      <w:bookmarkStart w:id="3" w:name="_GoBack"/>
+      <w:bookmarkEnd w:id="3"/>
+      <w:r>
+        <w:rPr>
+          <w:rFonts w:asciiTheme="majorHAnsi" w:hAnsiTheme="majorHAnsi"/>
+          <w:color w:val="auto"/>
+          <w:sz w:val="24"/>
+          <w:szCs w:val="24"/>
+        </w:rPr>
+        <w:t>EXO</w:t>
+      </w:r>
+      <w:r>
+        <w:rPr>
+          <w:rFonts w:asciiTheme="majorHAnsi" w:hAnsiTheme="majorHAnsi"/>
+          <w:color w:val="auto"/>
+          <w:sz w:val="24"/>
+          <w:szCs w:val="24"/>
+        </w:rPr>
+        <w:t>S:</w:t>
+      </w:r>
     </w:p>
     <w:p>
       <w:pPr>
@@ -1693,89 +1881,7 @@
     </w:p>
     <w:p>
       <w:pPr>
-        <w:widowControl w:val="0"/>
-        <w:spacing w:line="300" w:lineRule="exact"/>
-        <w:ind w:left="284" w:firstLine="567"/>
-        <w:jc w:val="both"/>
-        <w:rPr>
-          <w:rFonts w:asciiTheme="majorHAnsi" w:hAnsiTheme="majorHAnsi"/>
-          <w:color w:val="auto"/>
-          <w:sz w:val="24"/>
-          <w:szCs w:val="24"/>
-        </w:rPr>
-      </w:pPr>
-      <w:r>
-        <w:rPr>
-          <w:rFonts w:asciiTheme="majorHAnsi" w:hAnsiTheme="majorHAnsi"/>
-          <w:color w:val="auto"/>
-          <w:sz w:val="24"/>
-          <w:szCs w:val="24"/>
-        </w:rPr>
-        <w:t>S</w:t>
-      </w:r>
-      <w:r>
-        <w:rPr>
-          <w:rFonts w:asciiTheme="majorHAnsi" w:hAnsiTheme="majorHAnsi"/>
-          <w:color w:val="auto"/>
-          <w:sz w:val="24"/>
-          <w:szCs w:val="24"/>
-        </w:rPr>
-        <w:t>e adjunt</w:t>
-      </w:r>
-      <w:r>
-        <w:rPr>
-          <w:rFonts w:asciiTheme="majorHAnsi" w:hAnsiTheme="majorHAnsi"/>
-          <w:color w:val="auto"/>
-          <w:sz w:val="24"/>
-          <w:szCs w:val="24"/>
-        </w:rPr>
-        <w:t>a</w:t>
-      </w:r>
-      <w:r>
-        <w:rPr>
-          <w:rFonts w:asciiTheme="majorHAnsi" w:hAnsiTheme="majorHAnsi"/>
-          <w:color w:val="auto"/>
-          <w:sz w:val="24"/>
-          <w:szCs w:val="24"/>
-        </w:rPr>
-        <w:t xml:space="preserve">n dos </w:t>
-      </w:r>
-      <w:r>
-        <w:rPr>
-          <w:rFonts w:asciiTheme="majorHAnsi" w:hAnsiTheme="majorHAnsi"/>
-          <w:color w:val="auto"/>
-          <w:sz w:val="24"/>
-          <w:szCs w:val="24"/>
-        </w:rPr>
-        <w:t>ANEXO</w:t>
-      </w:r>
-      <w:r>
-        <w:rPr>
-          <w:rFonts w:asciiTheme="majorHAnsi" w:hAnsiTheme="majorHAnsi"/>
-          <w:color w:val="auto"/>
-          <w:sz w:val="24"/>
-          <w:szCs w:val="24"/>
-        </w:rPr>
-        <w:t>S:</w:t>
-      </w:r>
-    </w:p>
-    <w:p>
-      <w:pPr>
-        <w:widowControl w:val="0"/>
-        <w:spacing w:line="300" w:lineRule="exact"/>
-        <w:ind w:left="284" w:firstLine="567"/>
-        <w:jc w:val="both"/>
-        <w:rPr>
-          <w:rFonts w:asciiTheme="majorHAnsi" w:hAnsiTheme="majorHAnsi"/>
-          <w:color w:val="auto"/>
-          <w:sz w:val="24"/>
-          <w:szCs w:val="24"/>
-        </w:rPr>
-      </w:pPr>
-    </w:p>
-    <w:p>
-      <w:pPr>
-        <w:pStyle w:val="Prrafodelista"/>
+        <w:pStyle w:val="ListParagraph"/>
         <w:widowControl w:val="0"/>
         <w:numPr>
           <w:ilvl w:val="0"/>
@@ -1929,7 +2035,7 @@
     </w:p>
     <w:p>
       <w:pPr>
-        <w:pStyle w:val="Prrafodelista"/>
+        <w:pStyle w:val="ListParagraph"/>
         <w:widowControl w:val="0"/>
         <w:numPr>
           <w:ilvl w:val="0"/>
@@ -2060,18 +2166,7 @@
           <w:sz w:val="24"/>
           <w:szCs w:val="24"/>
         </w:rPr>
-        <w:t>sectores de la actividad anterio</w:t>
-      </w:r>
-      <w:bookmarkStart w:id="3" w:name="_GoBack"/>
-      <w:bookmarkEnd w:id="3"/>
-      <w:r>
-        <w:rPr>
-          <w:rFonts w:asciiTheme="majorHAnsi" w:hAnsiTheme="majorHAnsi"/>
-          <w:color w:val="auto"/>
-          <w:sz w:val="24"/>
-          <w:szCs w:val="24"/>
-        </w:rPr>
-        <w:t xml:space="preserve">rmente señalados. </w:t>
+        <w:t xml:space="preserve">sectores de la actividad anteriormente señalados. </w:t>
       </w:r>
       <w:r>
         <w:rPr>
@@ -2200,9 +2295,10 @@
       <w:r>
         <w:rPr>
           <w:noProof/>
+          <w:lang w:val="en-US" w:eastAsia="en-US"/>
         </w:rPr>
         <w:drawing>
-          <wp:anchor distT="0" distB="0" distL="114300" distR="114300" simplePos="0" relativeHeight="251666432" behindDoc="0" locked="0" layoutInCell="1" allowOverlap="0" wp14:anchorId="4640E375" wp14:editId="3EFFB3DE">
+          <wp:anchor distT="0" distB="0" distL="114300" distR="114300" simplePos="0" relativeHeight="251666432" behindDoc="0" locked="0" layoutInCell="1" allowOverlap="0" wp14:anchorId="6AF3974A" wp14:editId="1DFFD983">
             <wp:simplePos x="0" y="0"/>
             <wp:positionH relativeFrom="margin">
               <wp:posOffset>710565</wp:posOffset>
@@ -2314,7 +2410,7 @@
     </w:p>
     <w:p>
       <w:pPr>
-        <w:pStyle w:val="Ttulo3"/>
+        <w:pStyle w:val="Heading3"/>
         <w:shd w:val="clear" w:color="auto" w:fill="FFFFFF"/>
         <w:spacing w:before="72" w:after="60"/>
         <w:ind w:left="284" w:firstLine="567"/>
@@ -2330,7 +2426,7 @@
     </w:p>
     <w:p>
       <w:pPr>
-        <w:pStyle w:val="Ttulo3"/>
+        <w:pStyle w:val="Heading3"/>
         <w:shd w:val="clear" w:color="auto" w:fill="FFFFFF"/>
         <w:spacing w:before="72" w:after="60"/>
         <w:ind w:left="284" w:firstLine="567"/>
@@ -2584,9 +2680,10 @@
                 <w:rFonts w:asciiTheme="majorHAnsi" w:hAnsiTheme="majorHAnsi"/>
                 <w:noProof/>
                 <w:color w:val="0B0080"/>
+                <w:lang w:val="en-US" w:eastAsia="en-US"/>
               </w:rPr>
               <w:drawing>
-                <wp:inline distT="0" distB="0" distL="0" distR="0">
+                <wp:inline distT="0" distB="0" distL="0" distR="0" wp14:anchorId="7B483228" wp14:editId="1BB911E2">
                   <wp:extent cx="382905" cy="382905"/>
                   <wp:effectExtent l="0" t="0" r="0" b="0"/>
                   <wp:docPr id="32" name="Imagen 32" descr="Attribution">
@@ -2748,9 +2845,10 @@
                 <w:rFonts w:asciiTheme="majorHAnsi" w:hAnsiTheme="majorHAnsi"/>
                 <w:noProof/>
                 <w:color w:val="0B0080"/>
+                <w:lang w:val="en-US" w:eastAsia="en-US"/>
               </w:rPr>
               <w:drawing>
-                <wp:inline distT="0" distB="0" distL="0" distR="0">
+                <wp:inline distT="0" distB="0" distL="0" distR="0" wp14:anchorId="25EFCD91" wp14:editId="7BADEB92">
                   <wp:extent cx="382905" cy="382905"/>
                   <wp:effectExtent l="0" t="0" r="0" b="0"/>
                   <wp:docPr id="29" name="Imagen 29" descr="Share-alike">
@@ -2952,19 +3050,19 @@
     </w:p>
     <w:p>
       <w:pPr>
-        <w:pStyle w:val="HTMLconformatoprevio"/>
+        <w:pStyle w:val="HTMLPreformatted"/>
         <w:ind w:firstLine="720"/>
       </w:pPr>
     </w:p>
     <w:p>
       <w:pPr>
-        <w:pStyle w:val="HTMLconformatoprevio"/>
+        <w:pStyle w:val="HTMLPreformatted"/>
         <w:ind w:firstLine="720"/>
       </w:pPr>
     </w:p>
     <w:p>
       <w:pPr>
-        <w:pStyle w:val="HTMLconformatoprevio"/>
+        <w:pStyle w:val="HTMLPreformatted"/>
         <w:ind w:firstLine="720"/>
         <w:rPr>
           <w:rFonts w:asciiTheme="majorHAnsi" w:hAnsiTheme="majorHAnsi"/>
@@ -2983,7 +3081,7 @@
     </w:p>
     <w:p>
       <w:pPr>
-        <w:pStyle w:val="HTMLconformatoprevio"/>
+        <w:pStyle w:val="HTMLPreformatted"/>
         <w:ind w:firstLine="720"/>
         <w:rPr>
           <w:color w:val="FF0000"/>
@@ -2992,7 +3090,7 @@
     </w:p>
     <w:p>
       <w:pPr>
-        <w:pStyle w:val="HTMLconformatoprevio"/>
+        <w:pStyle w:val="HTMLPreformatted"/>
         <w:ind w:firstLine="720"/>
         <w:rPr>
           <w:rFonts w:asciiTheme="majorHAnsi" w:hAnsiTheme="majorHAnsi"/>
@@ -3015,7 +3113,7 @@
       <w:hyperlink r:id="rId17" w:history="1">
         <w:r>
           <w:rPr>
-            <w:rStyle w:val="Hipervnculo"/>
+            <w:rStyle w:val="Hyperlink"/>
             <w:rFonts w:asciiTheme="majorHAnsi" w:hAnsiTheme="majorHAnsi"/>
             <w:i/>
             <w:sz w:val="22"/>
@@ -3027,7 +3125,7 @@
     </w:p>
     <w:p>
       <w:pPr>
-        <w:pStyle w:val="HTMLconformatoprevio"/>
+        <w:pStyle w:val="HTMLPreformatted"/>
         <w:ind w:firstLine="720"/>
         <w:rPr>
           <w:color w:val="FF0000"/>
@@ -3036,7 +3134,7 @@
     </w:p>
     <w:p>
       <w:pPr>
-        <w:pStyle w:val="HTMLconformatoprevio"/>
+        <w:pStyle w:val="HTMLPreformatted"/>
         <w:ind w:firstLine="720"/>
         <w:rPr>
           <w:color w:val="FF0000"/>
@@ -3045,7 +3143,7 @@
     </w:p>
     <w:p>
       <w:pPr>
-        <w:pStyle w:val="HTMLconformatoprevio"/>
+        <w:pStyle w:val="HTMLPreformatted"/>
         <w:ind w:firstLine="720"/>
         <w:rPr>
           <w:color w:val="FF0000"/>
@@ -3112,7 +3210,7 @@
     </w:p>
     <w:p>
       <w:pPr>
-        <w:pStyle w:val="HTMLconformatoprevio"/>
+        <w:pStyle w:val="HTMLPreformatted"/>
         <w:ind w:firstLine="720"/>
         <w:rPr>
           <w:rFonts w:asciiTheme="majorHAnsi" w:hAnsiTheme="majorHAnsi"/>
@@ -3155,7 +3253,7 @@
     </w:p>
     <w:p>
       <w:pPr>
-        <w:pStyle w:val="HTMLconformatoprevio"/>
+        <w:pStyle w:val="HTMLPreformatted"/>
         <w:ind w:firstLine="720"/>
         <w:rPr>
           <w:color w:val="FF0000"/>
@@ -3181,7 +3279,7 @@
       <w:hyperlink r:id="rId18" w:history="1">
         <w:r>
           <w:rPr>
-            <w:rStyle w:val="Hipervnculo"/>
+            <w:rStyle w:val="Hyperlink"/>
             <w:rFonts w:asciiTheme="majorHAnsi" w:hAnsiTheme="majorHAnsi"/>
             <w:i/>
           </w:rPr>
@@ -3202,7 +3300,7 @@
 </file>
 
 <file path=word/endnotes.xml><?xml version="1.0" encoding="utf-8"?>
-<w:endnotes xmlns:wpc="http://schemas.microsoft.com/office/word/2010/wordprocessingCanvas" xmlns:cx="http://schemas.microsoft.com/office/drawing/2014/chartex" xmlns:cx1="http://schemas.microsoft.com/office/drawing/2015/9/8/chartex" xmlns:cx2="http://schemas.microsoft.com/office/drawing/2015/10/21/chartex" xmlns:cx3="http://schemas.microsoft.com/office/drawing/2016/5/9/chartex" xmlns:cx4="http://schemas.microsoft.com/office/drawing/2016/5/10/chartex" xmlns:cx5="http://schemas.microsoft.com/office/drawing/2016/5/11/chartex" xmlns:cx6="http://schemas.microsoft.com/office/drawing/2016/5/12/chartex" xmlns:cx7="http://schemas.microsoft.com/office/drawing/2016/5/13/chartex" xmlns:cx8="http://schemas.microsoft.com/office/drawing/2016/5/14/chartex" xmlns:mc="http://schemas.openxmlformats.org/markup-compatibility/2006" xmlns:aink="http://schemas.microsoft.com/office/drawing/2016/ink" xmlns:am3d="http://schemas.microsoft.com/office/drawing/2017/model3d" xmlns:o="urn:schemas-microsoft-com:office:office" xmlns:r="http://schemas.openxmlformats.org/officeDocument/2006/relationships" xmlns:m="http://schemas.openxmlformats.org/officeDocument/2006/math" xmlns:v="urn:schemas-microsoft-com:vml" xmlns:wp14="http://schemas.microsoft.com/office/word/2010/wordprocessingDrawing" xmlns:wp="http://schemas.openxmlformats.org/drawingml/2006/wordprocessingDrawing" xmlns:w10="urn:schemas-microsoft-com:office:word" xmlns:w="http://schemas.openxmlformats.org/wordprocessingml/2006/main" xmlns:w14="http://schemas.microsoft.com/office/word/2010/wordml" xmlns:w15="http://schemas.microsoft.com/office/word/2012/wordml" xmlns:w16cid="http://schemas.microsoft.com/office/word/2016/wordml/cid" xmlns:w16se="http://schemas.microsoft.com/office/word/2015/wordml/symex" xmlns:wpg="http://schemas.microsoft.com/office/word/2010/wordprocessingGroup" xmlns:wpi="http://schemas.microsoft.com/office/word/2010/wordprocessingInk" xmlns:wne="http://schemas.microsoft.com/office/word/2006/wordml" xmlns:wps="http://schemas.microsoft.com/office/word/2010/wordprocessingShape" mc:Ignorable="w14 w15 w16se w16cid wp14">
+<w:endnotes xmlns:wpc="http://schemas.microsoft.com/office/word/2010/wordprocessingCanvas" xmlns:mo="http://schemas.microsoft.com/office/mac/office/2008/main" xmlns:mc="http://schemas.openxmlformats.org/markup-compatibility/2006" xmlns:mv="urn:schemas-microsoft-com:mac:vml" xmlns:o="urn:schemas-microsoft-com:office:office" xmlns:r="http://schemas.openxmlformats.org/officeDocument/2006/relationships" xmlns:m="http://schemas.openxmlformats.org/officeDocument/2006/math" xmlns:v="urn:schemas-microsoft-com:vml" xmlns:wp14="http://schemas.microsoft.com/office/word/2010/wordprocessingDrawing" xmlns:wp="http://schemas.openxmlformats.org/drawingml/2006/wordprocessingDrawing" xmlns:w10="urn:schemas-microsoft-com:office:word" xmlns:w="http://schemas.openxmlformats.org/wordprocessingml/2006/main" xmlns:w14="http://schemas.microsoft.com/office/word/2010/wordml" xmlns:wpg="http://schemas.microsoft.com/office/word/2010/wordprocessingGroup" xmlns:wpi="http://schemas.microsoft.com/office/word/2010/wordprocessingInk" xmlns:wne="http://schemas.microsoft.com/office/word/2006/wordml" xmlns:wps="http://schemas.microsoft.com/office/word/2010/wordprocessingShape" mc:Ignorable="w14 wp14">
   <w:endnote w:type="separator" w:id="-1">
     <w:p>
       <w:pPr>
@@ -3227,7 +3325,7 @@
 </file>
 
 <file path=word/footer1.xml><?xml version="1.0" encoding="utf-8"?>
-<w:ftr xmlns:wpc="http://schemas.microsoft.com/office/word/2010/wordprocessingCanvas" xmlns:cx="http://schemas.microsoft.com/office/drawing/2014/chartex" xmlns:cx1="http://schemas.microsoft.com/office/drawing/2015/9/8/chartex" xmlns:cx2="http://schemas.microsoft.com/office/drawing/2015/10/21/chartex" xmlns:cx3="http://schemas.microsoft.com/office/drawing/2016/5/9/chartex" xmlns:cx4="http://schemas.microsoft.com/office/drawing/2016/5/10/chartex" xmlns:cx5="http://schemas.microsoft.com/office/drawing/2016/5/11/chartex" xmlns:cx6="http://schemas.microsoft.com/office/drawing/2016/5/12/chartex" xmlns:cx7="http://schemas.microsoft.com/office/drawing/2016/5/13/chartex" xmlns:cx8="http://schemas.microsoft.com/office/drawing/2016/5/14/chartex" xmlns:mc="http://schemas.openxmlformats.org/markup-compatibility/2006" xmlns:aink="http://schemas.microsoft.com/office/drawing/2016/ink" xmlns:am3d="http://schemas.microsoft.com/office/drawing/2017/model3d" xmlns:o="urn:schemas-microsoft-com:office:office" xmlns:r="http://schemas.openxmlformats.org/officeDocument/2006/relationships" xmlns:m="http://schemas.openxmlformats.org/officeDocument/2006/math" xmlns:v="urn:schemas-microsoft-com:vml" xmlns:wp14="http://schemas.microsoft.com/office/word/2010/wordprocessingDrawing" xmlns:wp="http://schemas.openxmlformats.org/drawingml/2006/wordprocessingDrawing" xmlns:w10="urn:schemas-microsoft-com:office:word" xmlns:w="http://schemas.openxmlformats.org/wordprocessingml/2006/main" xmlns:w14="http://schemas.microsoft.com/office/word/2010/wordml" xmlns:w15="http://schemas.microsoft.com/office/word/2012/wordml" xmlns:w16cid="http://schemas.microsoft.com/office/word/2016/wordml/cid" xmlns:w16se="http://schemas.microsoft.com/office/word/2015/wordml/symex" xmlns:wpg="http://schemas.microsoft.com/office/word/2010/wordprocessingGroup" xmlns:wpi="http://schemas.microsoft.com/office/word/2010/wordprocessingInk" xmlns:wne="http://schemas.microsoft.com/office/word/2006/wordml" xmlns:wps="http://schemas.microsoft.com/office/word/2010/wordprocessingShape" mc:Ignorable="w14 w15 w16se w16cid wp14">
+<w:ftr xmlns:wpc="http://schemas.microsoft.com/office/word/2010/wordprocessingCanvas" xmlns:mo="http://schemas.microsoft.com/office/mac/office/2008/main" xmlns:mc="http://schemas.openxmlformats.org/markup-compatibility/2006" xmlns:mv="urn:schemas-microsoft-com:mac:vml" xmlns:o="urn:schemas-microsoft-com:office:office" xmlns:r="http://schemas.openxmlformats.org/officeDocument/2006/relationships" xmlns:m="http://schemas.openxmlformats.org/officeDocument/2006/math" xmlns:v="urn:schemas-microsoft-com:vml" xmlns:wp14="http://schemas.microsoft.com/office/word/2010/wordprocessingDrawing" xmlns:wp="http://schemas.openxmlformats.org/drawingml/2006/wordprocessingDrawing" xmlns:w10="urn:schemas-microsoft-com:office:word" xmlns:w="http://schemas.openxmlformats.org/wordprocessingml/2006/main" xmlns:w14="http://schemas.microsoft.com/office/word/2010/wordml" xmlns:wpg="http://schemas.microsoft.com/office/word/2010/wordprocessingGroup" xmlns:wpi="http://schemas.microsoft.com/office/word/2010/wordprocessingInk" xmlns:wne="http://schemas.microsoft.com/office/word/2006/wordml" xmlns:wps="http://schemas.microsoft.com/office/word/2010/wordprocessingShape" mc:Ignorable="w14 wp14">
   <w:sdt>
     <w:sdtPr>
       <w:id w:val="-447242979"/>
@@ -3240,7 +3338,7 @@
     <w:sdtContent>
       <w:p>
         <w:pPr>
-          <w:pStyle w:val="Piedepgina"/>
+          <w:pStyle w:val="Footer"/>
           <w:jc w:val="right"/>
         </w:pPr>
         <w:r>
@@ -3279,7 +3377,7 @@
 </file>
 
 <file path=word/footnotes.xml><?xml version="1.0" encoding="utf-8"?>
-<w:footnotes xmlns:wpc="http://schemas.microsoft.com/office/word/2010/wordprocessingCanvas" xmlns:cx="http://schemas.microsoft.com/office/drawing/2014/chartex" xmlns:cx1="http://schemas.microsoft.com/office/drawing/2015/9/8/chartex" xmlns:cx2="http://schemas.microsoft.com/office/drawing/2015/10/21/chartex" xmlns:cx3="http://schemas.microsoft.com/office/drawing/2016/5/9/chartex" xmlns:cx4="http://schemas.microsoft.com/office/drawing/2016/5/10/chartex" xmlns:cx5="http://schemas.microsoft.com/office/drawing/2016/5/11/chartex" xmlns:cx6="http://schemas.microsoft.com/office/drawing/2016/5/12/chartex" xmlns:cx7="http://schemas.microsoft.com/office/drawing/2016/5/13/chartex" xmlns:cx8="http://schemas.microsoft.com/office/drawing/2016/5/14/chartex" xmlns:mc="http://schemas.openxmlformats.org/markup-compatibility/2006" xmlns:aink="http://schemas.microsoft.com/office/drawing/2016/ink" xmlns:am3d="http://schemas.microsoft.com/office/drawing/2017/model3d" xmlns:o="urn:schemas-microsoft-com:office:office" xmlns:r="http://schemas.openxmlformats.org/officeDocument/2006/relationships" xmlns:m="http://schemas.openxmlformats.org/officeDocument/2006/math" xmlns:v="urn:schemas-microsoft-com:vml" xmlns:wp14="http://schemas.microsoft.com/office/word/2010/wordprocessingDrawing" xmlns:wp="http://schemas.openxmlformats.org/drawingml/2006/wordprocessingDrawing" xmlns:w10="urn:schemas-microsoft-com:office:word" xmlns:w="http://schemas.openxmlformats.org/wordprocessingml/2006/main" xmlns:w14="http://schemas.microsoft.com/office/word/2010/wordml" xmlns:w15="http://schemas.microsoft.com/office/word/2012/wordml" xmlns:w16cid="http://schemas.microsoft.com/office/word/2016/wordml/cid" xmlns:w16se="http://schemas.microsoft.com/office/word/2015/wordml/symex" xmlns:wpg="http://schemas.microsoft.com/office/word/2010/wordprocessingGroup" xmlns:wpi="http://schemas.microsoft.com/office/word/2010/wordprocessingInk" xmlns:wne="http://schemas.microsoft.com/office/word/2006/wordml" xmlns:wps="http://schemas.microsoft.com/office/word/2010/wordprocessingShape" mc:Ignorable="w14 w15 w16se w16cid wp14">
+<w:footnotes xmlns:wpc="http://schemas.microsoft.com/office/word/2010/wordprocessingCanvas" xmlns:mo="http://schemas.microsoft.com/office/mac/office/2008/main" xmlns:mc="http://schemas.openxmlformats.org/markup-compatibility/2006" xmlns:mv="urn:schemas-microsoft-com:mac:vml" xmlns:o="urn:schemas-microsoft-com:office:office" xmlns:r="http://schemas.openxmlformats.org/officeDocument/2006/relationships" xmlns:m="http://schemas.openxmlformats.org/officeDocument/2006/math" xmlns:v="urn:schemas-microsoft-com:vml" xmlns:wp14="http://schemas.microsoft.com/office/word/2010/wordprocessingDrawing" xmlns:wp="http://schemas.openxmlformats.org/drawingml/2006/wordprocessingDrawing" xmlns:w10="urn:schemas-microsoft-com:office:word" xmlns:w="http://schemas.openxmlformats.org/wordprocessingml/2006/main" xmlns:w14="http://schemas.microsoft.com/office/word/2010/wordml" xmlns:wpg="http://schemas.microsoft.com/office/word/2010/wordprocessingGroup" xmlns:wpi="http://schemas.microsoft.com/office/word/2010/wordprocessingInk" xmlns:wne="http://schemas.microsoft.com/office/word/2006/wordml" xmlns:wps="http://schemas.microsoft.com/office/word/2010/wordprocessingShape" mc:Ignorable="w14 wp14">
   <w:footnote w:type="separator" w:id="-1">
     <w:p>
       <w:pPr>
@@ -3305,11 +3403,11 @@
   <w:footnote w:id="1">
     <w:p>
       <w:pPr>
-        <w:pStyle w:val="Textonotapie"/>
-      </w:pPr>
-      <w:r>
-        <w:rPr>
-          <w:rStyle w:val="Refdenotaalpie"/>
+        <w:pStyle w:val="FootnoteText"/>
+      </w:pPr>
+      <w:r>
+        <w:rPr>
+          <w:rStyle w:val="FootnoteReference"/>
         </w:rPr>
         <w:footnoteRef/>
       </w:r>
@@ -3319,7 +3417,7 @@
       <w:hyperlink r:id="rId1" w:history="1">
         <w:r>
           <w:rPr>
-            <w:rStyle w:val="Hipervnculo"/>
+            <w:rStyle w:val="Hyperlink"/>
             <w:i/>
             <w:sz w:val="16"/>
             <w:szCs w:val="16"/>
@@ -3330,7 +3428,7 @@
     </w:p>
     <w:p>
       <w:pPr>
-        <w:pStyle w:val="Textonotapie"/>
+        <w:pStyle w:val="FootnoteText"/>
         <w:rPr>
           <w:lang w:val="es-ES"/>
         </w:rPr>
@@ -3341,10 +3439,10 @@
 </file>
 
 <file path=word/header1.xml><?xml version="1.0" encoding="utf-8"?>
-<w:hdr xmlns:wpc="http://schemas.microsoft.com/office/word/2010/wordprocessingCanvas" xmlns:cx="http://schemas.microsoft.com/office/drawing/2014/chartex" xmlns:cx1="http://schemas.microsoft.com/office/drawing/2015/9/8/chartex" xmlns:cx2="http://schemas.microsoft.com/office/drawing/2015/10/21/chartex" xmlns:cx3="http://schemas.microsoft.com/office/drawing/2016/5/9/chartex" xmlns:cx4="http://schemas.microsoft.com/office/drawing/2016/5/10/chartex" xmlns:cx5="http://schemas.microsoft.com/office/drawing/2016/5/11/chartex" xmlns:cx6="http://schemas.microsoft.com/office/drawing/2016/5/12/chartex" xmlns:cx7="http://schemas.microsoft.com/office/drawing/2016/5/13/chartex" xmlns:cx8="http://schemas.microsoft.com/office/drawing/2016/5/14/chartex" xmlns:mc="http://schemas.openxmlformats.org/markup-compatibility/2006" xmlns:aink="http://schemas.microsoft.com/office/drawing/2016/ink" xmlns:am3d="http://schemas.microsoft.com/office/drawing/2017/model3d" xmlns:o="urn:schemas-microsoft-com:office:office" xmlns:r="http://schemas.openxmlformats.org/officeDocument/2006/relationships" xmlns:m="http://schemas.openxmlformats.org/officeDocument/2006/math" xmlns:v="urn:schemas-microsoft-com:vml" xmlns:wp14="http://schemas.microsoft.com/office/word/2010/wordprocessingDrawing" xmlns:wp="http://schemas.openxmlformats.org/drawingml/2006/wordprocessingDrawing" xmlns:w10="urn:schemas-microsoft-com:office:word" xmlns:w="http://schemas.openxmlformats.org/wordprocessingml/2006/main" xmlns:w14="http://schemas.microsoft.com/office/word/2010/wordml" xmlns:w15="http://schemas.microsoft.com/office/word/2012/wordml" xmlns:w16cid="http://schemas.microsoft.com/office/word/2016/wordml/cid" xmlns:w16se="http://schemas.microsoft.com/office/word/2015/wordml/symex" xmlns:wpg="http://schemas.microsoft.com/office/word/2010/wordprocessingGroup" xmlns:wpi="http://schemas.microsoft.com/office/word/2010/wordprocessingInk" xmlns:wne="http://schemas.microsoft.com/office/word/2006/wordml" xmlns:wps="http://schemas.microsoft.com/office/word/2010/wordprocessingShape" mc:Ignorable="w14 w15 w16se w16cid wp14">
+<w:hdr xmlns:wpc="http://schemas.microsoft.com/office/word/2010/wordprocessingCanvas" xmlns:mo="http://schemas.microsoft.com/office/mac/office/2008/main" xmlns:mc="http://schemas.openxmlformats.org/markup-compatibility/2006" xmlns:mv="urn:schemas-microsoft-com:mac:vml" xmlns:o="urn:schemas-microsoft-com:office:office" xmlns:r="http://schemas.openxmlformats.org/officeDocument/2006/relationships" xmlns:m="http://schemas.openxmlformats.org/officeDocument/2006/math" xmlns:v="urn:schemas-microsoft-com:vml" xmlns:wp14="http://schemas.microsoft.com/office/word/2010/wordprocessingDrawing" xmlns:wp="http://schemas.openxmlformats.org/drawingml/2006/wordprocessingDrawing" xmlns:w10="urn:schemas-microsoft-com:office:word" xmlns:w="http://schemas.openxmlformats.org/wordprocessingml/2006/main" xmlns:w14="http://schemas.microsoft.com/office/word/2010/wordml" xmlns:wpg="http://schemas.microsoft.com/office/word/2010/wordprocessingGroup" xmlns:wpi="http://schemas.microsoft.com/office/word/2010/wordprocessingInk" xmlns:wne="http://schemas.microsoft.com/office/word/2006/wordml" xmlns:wps="http://schemas.microsoft.com/office/word/2010/wordprocessingShape" mc:Ignorable="w14 wp14">
   <w:p>
     <w:pPr>
-      <w:pStyle w:val="Ttulo"/>
+      <w:pStyle w:val="Title"/>
       <w:ind w:left="-567"/>
       <w:jc w:val="right"/>
       <w:rPr>
@@ -3363,9 +3461,10 @@
         <w:color w:val="0070C0"/>
         <w:sz w:val="32"/>
         <w:szCs w:val="32"/>
+        <w:lang w:val="en-US" w:eastAsia="en-US"/>
       </w:rPr>
       <w:drawing>
-        <wp:inline distT="0" distB="0" distL="0" distR="0" wp14:anchorId="72033F82">
+        <wp:inline distT="0" distB="0" distL="0" distR="0" wp14:anchorId="00B05498" wp14:editId="07A9F28F">
           <wp:extent cx="2169042" cy="256753"/>
           <wp:effectExtent l="0" t="0" r="3175" b="0"/>
           <wp:docPr id="24" name="Imagen 24"/>
@@ -3487,7 +3586,7 @@
   </w:p>
   <w:p>
     <w:pPr>
-      <w:pStyle w:val="Ttulo"/>
+      <w:pStyle w:val="Title"/>
       <w:ind w:left="1440" w:hanging="1440"/>
       <w:jc w:val="right"/>
       <w:rPr>
@@ -3520,8 +3619,8 @@
 </file>
 
 <file path=word/numbering.xml><?xml version="1.0" encoding="utf-8"?>
-<w:numbering xmlns:wpc="http://schemas.microsoft.com/office/word/2010/wordprocessingCanvas" xmlns:cx="http://schemas.microsoft.com/office/drawing/2014/chartex" xmlns:cx1="http://schemas.microsoft.com/office/drawing/2015/9/8/chartex" xmlns:cx2="http://schemas.microsoft.com/office/drawing/2015/10/21/chartex" xmlns:cx3="http://schemas.microsoft.com/office/drawing/2016/5/9/chartex" xmlns:cx4="http://schemas.microsoft.com/office/drawing/2016/5/10/chartex" xmlns:cx5="http://schemas.microsoft.com/office/drawing/2016/5/11/chartex" xmlns:cx6="http://schemas.microsoft.com/office/drawing/2016/5/12/chartex" xmlns:cx7="http://schemas.microsoft.com/office/drawing/2016/5/13/chartex" xmlns:cx8="http://schemas.microsoft.com/office/drawing/2016/5/14/chartex" xmlns:mc="http://schemas.openxmlformats.org/markup-compatibility/2006" xmlns:aink="http://schemas.microsoft.com/office/drawing/2016/ink" xmlns:am3d="http://schemas.microsoft.com/office/drawing/2017/model3d" xmlns:o="urn:schemas-microsoft-com:office:office" xmlns:r="http://schemas.openxmlformats.org/officeDocument/2006/relationships" xmlns:m="http://schemas.openxmlformats.org/officeDocument/2006/math" xmlns:v="urn:schemas-microsoft-com:vml" xmlns:wp14="http://schemas.microsoft.com/office/word/2010/wordprocessingDrawing" xmlns:wp="http://schemas.openxmlformats.org/drawingml/2006/wordprocessingDrawing" xmlns:w10="urn:schemas-microsoft-com:office:word" xmlns:w="http://schemas.openxmlformats.org/wordprocessingml/2006/main" xmlns:w14="http://schemas.microsoft.com/office/word/2010/wordml" xmlns:w15="http://schemas.microsoft.com/office/word/2012/wordml" xmlns:w16cid="http://schemas.microsoft.com/office/word/2016/wordml/cid" xmlns:w16se="http://schemas.microsoft.com/office/word/2015/wordml/symex" xmlns:wpg="http://schemas.microsoft.com/office/word/2010/wordprocessingGroup" xmlns:wpi="http://schemas.microsoft.com/office/word/2010/wordprocessingInk" xmlns:wne="http://schemas.microsoft.com/office/word/2006/wordml" xmlns:wps="http://schemas.microsoft.com/office/word/2010/wordprocessingShape" mc:Ignorable="w14 w15 w16se w16cid wp14">
-  <w:abstractNum w:abstractNumId="0" w15:restartNumberingAfterBreak="0">
+<w:numbering xmlns:wpc="http://schemas.microsoft.com/office/word/2010/wordprocessingCanvas" xmlns:mo="http://schemas.microsoft.com/office/mac/office/2008/main" xmlns:mc="http://schemas.openxmlformats.org/markup-compatibility/2006" xmlns:mv="urn:schemas-microsoft-com:mac:vml" xmlns:o="urn:schemas-microsoft-com:office:office" xmlns:r="http://schemas.openxmlformats.org/officeDocument/2006/relationships" xmlns:m="http://schemas.openxmlformats.org/officeDocument/2006/math" xmlns:v="urn:schemas-microsoft-com:vml" xmlns:wp14="http://schemas.microsoft.com/office/word/2010/wordprocessingDrawing" xmlns:wp="http://schemas.openxmlformats.org/drawingml/2006/wordprocessingDrawing" xmlns:w10="urn:schemas-microsoft-com:office:word" xmlns:w="http://schemas.openxmlformats.org/wordprocessingml/2006/main" xmlns:w14="http://schemas.microsoft.com/office/word/2010/wordml" xmlns:wpg="http://schemas.microsoft.com/office/word/2010/wordprocessingGroup" xmlns:wpi="http://schemas.microsoft.com/office/word/2010/wordprocessingInk" xmlns:wne="http://schemas.microsoft.com/office/word/2006/wordml" xmlns:wps="http://schemas.microsoft.com/office/word/2010/wordprocessingShape" mc:Ignorable="w14 wp14">
+  <w:abstractNum w:abstractNumId="0">
     <w:nsid w:val="1611467E"/>
     <w:multiLevelType w:val="multilevel"/>
     <w:tmpl w:val="298C349A"/>
@@ -3643,7 +3742,7 @@
       </w:rPr>
     </w:lvl>
   </w:abstractNum>
-  <w:abstractNum w:abstractNumId="1" w15:restartNumberingAfterBreak="0">
+  <w:abstractNum w:abstractNumId="1">
     <w:nsid w:val="1DB615FF"/>
     <w:multiLevelType w:val="multilevel"/>
     <w:tmpl w:val="FECEB11C"/>
@@ -3758,7 +3857,7 @@
       </w:rPr>
     </w:lvl>
   </w:abstractNum>
-  <w:abstractNum w:abstractNumId="2" w15:restartNumberingAfterBreak="0">
+  <w:abstractNum w:abstractNumId="2">
     <w:nsid w:val="23DE30D5"/>
     <w:multiLevelType w:val="multilevel"/>
     <w:tmpl w:val="38C42694"/>
@@ -3872,7 +3971,7 @@
       </w:rPr>
     </w:lvl>
   </w:abstractNum>
-  <w:abstractNum w:abstractNumId="3" w15:restartNumberingAfterBreak="0">
+  <w:abstractNum w:abstractNumId="3">
     <w:nsid w:val="2FFE7060"/>
     <w:multiLevelType w:val="multilevel"/>
     <w:tmpl w:val="B7CA5F52"/>
@@ -3985,7 +4084,7 @@
       </w:rPr>
     </w:lvl>
   </w:abstractNum>
-  <w:abstractNum w:abstractNumId="4" w15:restartNumberingAfterBreak="0">
+  <w:abstractNum w:abstractNumId="4">
     <w:nsid w:val="35DD1BD6"/>
     <w:multiLevelType w:val="multilevel"/>
     <w:tmpl w:val="126625D6"/>
@@ -4100,7 +4199,7 @@
       </w:rPr>
     </w:lvl>
   </w:abstractNum>
-  <w:abstractNum w:abstractNumId="5" w15:restartNumberingAfterBreak="0">
+  <w:abstractNum w:abstractNumId="5">
     <w:nsid w:val="3C902ADB"/>
     <w:multiLevelType w:val="multilevel"/>
     <w:tmpl w:val="9A6C9764"/>
@@ -4222,7 +4321,7 @@
       </w:rPr>
     </w:lvl>
   </w:abstractNum>
-  <w:abstractNum w:abstractNumId="6" w15:restartNumberingAfterBreak="0">
+  <w:abstractNum w:abstractNumId="6">
     <w:nsid w:val="41510110"/>
     <w:multiLevelType w:val="hybridMultilevel"/>
     <w:tmpl w:val="E474EC54"/>
@@ -4443,7 +4542,7 @@
       </w:rPr>
     </w:lvl>
   </w:abstractNum>
-  <w:abstractNum w:abstractNumId="7" w15:restartNumberingAfterBreak="0">
+  <w:abstractNum w:abstractNumId="7">
     <w:nsid w:val="4A682B7A"/>
     <w:multiLevelType w:val="multilevel"/>
     <w:tmpl w:val="556CA5B8"/>
@@ -4565,7 +4664,7 @@
       </w:rPr>
     </w:lvl>
   </w:abstractNum>
-  <w:abstractNum w:abstractNumId="8" w15:restartNumberingAfterBreak="0">
+  <w:abstractNum w:abstractNumId="8">
     <w:nsid w:val="4CD131AD"/>
     <w:multiLevelType w:val="multilevel"/>
     <w:tmpl w:val="E1005ABA"/>
@@ -4680,7 +4779,7 @@
       </w:rPr>
     </w:lvl>
   </w:abstractNum>
-  <w:abstractNum w:abstractNumId="9" w15:restartNumberingAfterBreak="0">
+  <w:abstractNum w:abstractNumId="9">
     <w:nsid w:val="5E523AFD"/>
     <w:multiLevelType w:val="hybridMultilevel"/>
     <w:tmpl w:val="94562582"/>
@@ -4766,7 +4865,7 @@
       </w:pPr>
     </w:lvl>
   </w:abstractNum>
-  <w:abstractNum w:abstractNumId="10" w15:restartNumberingAfterBreak="0">
+  <w:abstractNum w:abstractNumId="10">
     <w:nsid w:val="7CB87DA5"/>
     <w:multiLevelType w:val="multilevel"/>
     <w:tmpl w:val="1376D8D0"/>
@@ -4888,7 +4987,7 @@
       </w:rPr>
     </w:lvl>
   </w:abstractNum>
-  <w:abstractNum w:abstractNumId="11" w15:restartNumberingAfterBreak="0">
+  <w:abstractNum w:abstractNumId="11">
     <w:nsid w:val="7E7B13B5"/>
     <w:multiLevelType w:val="multilevel"/>
     <w:tmpl w:val="82A43F2A"/>
@@ -5014,7 +5113,7 @@
 </file>
 
 <file path=word/styles.xml><?xml version="1.0" encoding="utf-8"?>
-<w:styles xmlns:mc="http://schemas.openxmlformats.org/markup-compatibility/2006" xmlns:r="http://schemas.openxmlformats.org/officeDocument/2006/relationships" xmlns:w="http://schemas.openxmlformats.org/wordprocessingml/2006/main" xmlns:w14="http://schemas.microsoft.com/office/word/2010/wordml" xmlns:w15="http://schemas.microsoft.com/office/word/2012/wordml" xmlns:w16cid="http://schemas.microsoft.com/office/word/2016/wordml/cid" xmlns:w16se="http://schemas.microsoft.com/office/word/2015/wordml/symex" mc:Ignorable="w14 w15 w16se w16cid">
+<w:styles xmlns:mc="http://schemas.openxmlformats.org/markup-compatibility/2006" xmlns:r="http://schemas.openxmlformats.org/officeDocument/2006/relationships" xmlns:w="http://schemas.openxmlformats.org/wordprocessingml/2006/main" xmlns:w14="http://schemas.microsoft.com/office/word/2010/wordml" mc:Ignorable="w14">
   <w:docDefaults>
     <w:rPrDefault>
       <w:rPr>
@@ -5038,387 +5137,158 @@
       </w:pPr>
     </w:pPrDefault>
   </w:docDefaults>
-  <w:latentStyles w:defLockedState="0" w:defUIPriority="99" w:defSemiHidden="0" w:defUnhideWhenUsed="0" w:defQFormat="0" w:count="375">
-    <w:lsdException w:name="Normal" w:uiPriority="0" w:qFormat="1"/>
-    <w:lsdException w:name="heading 1" w:uiPriority="9" w:qFormat="1"/>
-    <w:lsdException w:name="heading 2" w:semiHidden="1" w:uiPriority="9" w:unhideWhenUsed="1" w:qFormat="1"/>
-    <w:lsdException w:name="heading 3" w:semiHidden="1" w:uiPriority="9" w:unhideWhenUsed="1" w:qFormat="1"/>
-    <w:lsdException w:name="heading 4" w:semiHidden="1" w:uiPriority="9" w:unhideWhenUsed="1" w:qFormat="1"/>
-    <w:lsdException w:name="heading 5" w:semiHidden="1" w:uiPriority="9" w:unhideWhenUsed="1" w:qFormat="1"/>
-    <w:lsdException w:name="heading 6" w:semiHidden="1" w:uiPriority="9" w:unhideWhenUsed="1" w:qFormat="1"/>
-    <w:lsdException w:name="heading 7" w:semiHidden="1" w:uiPriority="9" w:unhideWhenUsed="1" w:qFormat="1"/>
-    <w:lsdException w:name="heading 8" w:semiHidden="1" w:uiPriority="9" w:unhideWhenUsed="1" w:qFormat="1"/>
-    <w:lsdException w:name="heading 9" w:semiHidden="1" w:uiPriority="9" w:unhideWhenUsed="1" w:qFormat="1"/>
-    <w:lsdException w:name="index 1" w:semiHidden="1" w:unhideWhenUsed="1"/>
-    <w:lsdException w:name="index 2" w:semiHidden="1" w:unhideWhenUsed="1"/>
-    <w:lsdException w:name="index 3" w:semiHidden="1" w:unhideWhenUsed="1"/>
-    <w:lsdException w:name="index 4" w:semiHidden="1" w:unhideWhenUsed="1"/>
-    <w:lsdException w:name="index 5" w:semiHidden="1" w:unhideWhenUsed="1"/>
-    <w:lsdException w:name="index 6" w:semiHidden="1" w:unhideWhenUsed="1"/>
-    <w:lsdException w:name="index 7" w:semiHidden="1" w:unhideWhenUsed="1"/>
-    <w:lsdException w:name="index 8" w:semiHidden="1" w:unhideWhenUsed="1"/>
-    <w:lsdException w:name="index 9" w:semiHidden="1" w:unhideWhenUsed="1"/>
-    <w:lsdException w:name="toc 1" w:semiHidden="1" w:uiPriority="39" w:unhideWhenUsed="1"/>
-    <w:lsdException w:name="toc 2" w:semiHidden="1" w:uiPriority="39" w:unhideWhenUsed="1"/>
-    <w:lsdException w:name="toc 3" w:semiHidden="1" w:uiPriority="39" w:unhideWhenUsed="1"/>
-    <w:lsdException w:name="toc 4" w:semiHidden="1" w:uiPriority="39" w:unhideWhenUsed="1"/>
-    <w:lsdException w:name="toc 5" w:semiHidden="1" w:uiPriority="39" w:unhideWhenUsed="1"/>
-    <w:lsdException w:name="toc 6" w:semiHidden="1" w:uiPriority="39" w:unhideWhenUsed="1"/>
-    <w:lsdException w:name="toc 7" w:semiHidden="1" w:uiPriority="39" w:unhideWhenUsed="1"/>
-    <w:lsdException w:name="toc 8" w:semiHidden="1" w:uiPriority="39" w:unhideWhenUsed="1"/>
-    <w:lsdException w:name="toc 9" w:semiHidden="1" w:uiPriority="39" w:unhideWhenUsed="1"/>
-    <w:lsdException w:name="Normal Indent" w:semiHidden="1" w:unhideWhenUsed="1"/>
-    <w:lsdException w:name="footnote text" w:semiHidden="1" w:unhideWhenUsed="1"/>
-    <w:lsdException w:name="annotation text" w:semiHidden="1" w:unhideWhenUsed="1"/>
-    <w:lsdException w:name="header" w:semiHidden="1" w:unhideWhenUsed="1"/>
-    <w:lsdException w:name="footer" w:semiHidden="1" w:unhideWhenUsed="1"/>
-    <w:lsdException w:name="index heading" w:semiHidden="1" w:unhideWhenUsed="1"/>
-    <w:lsdException w:name="caption" w:semiHidden="1" w:uiPriority="35" w:unhideWhenUsed="1" w:qFormat="1"/>
-    <w:lsdException w:name="table of figures" w:semiHidden="1" w:unhideWhenUsed="1"/>
-    <w:lsdException w:name="envelope address" w:semiHidden="1" w:unhideWhenUsed="1"/>
-    <w:lsdException w:name="envelope return" w:semiHidden="1" w:unhideWhenUsed="1"/>
-    <w:lsdException w:name="footnote reference" w:semiHidden="1" w:unhideWhenUsed="1"/>
-    <w:lsdException w:name="annotation reference" w:semiHidden="1" w:unhideWhenUsed="1"/>
-    <w:lsdException w:name="line number" w:semiHidden="1" w:unhideWhenUsed="1"/>
-    <w:lsdException w:name="page number" w:semiHidden="1" w:unhideWhenUsed="1"/>
-    <w:lsdException w:name="endnote reference" w:semiHidden="1" w:unhideWhenUsed="1"/>
-    <w:lsdException w:name="endnote text" w:semiHidden="1" w:unhideWhenUsed="1"/>
-    <w:lsdException w:name="table of authorities" w:semiHidden="1" w:unhideWhenUsed="1"/>
-    <w:lsdException w:name="macro" w:semiHidden="1" w:unhideWhenUsed="1"/>
-    <w:lsdException w:name="toa heading" w:semiHidden="1" w:unhideWhenUsed="1"/>
-    <w:lsdException w:name="List" w:semiHidden="1" w:unhideWhenUsed="1"/>
-    <w:lsdException w:name="List Bullet" w:semiHidden="1" w:unhideWhenUsed="1"/>
-    <w:lsdException w:name="List Number" w:semiHidden="1" w:unhideWhenUsed="1"/>
-    <w:lsdException w:name="List 2" w:semiHidden="1" w:unhideWhenUsed="1"/>
-    <w:lsdException w:name="List 3" w:semiHidden="1" w:unhideWhenUsed="1"/>
-    <w:lsdException w:name="List 4" w:semiHidden="1" w:unhideWhenUsed="1"/>
-    <w:lsdException w:name="List 5" w:semiHidden="1" w:unhideWhenUsed="1"/>
-    <w:lsdException w:name="List Bullet 2" w:semiHidden="1" w:unhideWhenUsed="1"/>
-    <w:lsdException w:name="List Bullet 3" w:semiHidden="1" w:unhideWhenUsed="1"/>
-    <w:lsdException w:name="List Bullet 4" w:semiHidden="1" w:unhideWhenUsed="1"/>
-    <w:lsdException w:name="List Bullet 5" w:semiHidden="1" w:unhideWhenUsed="1"/>
-    <w:lsdException w:name="List Number 2" w:semiHidden="1" w:unhideWhenUsed="1"/>
-    <w:lsdException w:name="List Number 3" w:semiHidden="1" w:unhideWhenUsed="1"/>
-    <w:lsdException w:name="List Number 4" w:semiHidden="1" w:unhideWhenUsed="1"/>
-    <w:lsdException w:name="List Number 5" w:semiHidden="1" w:unhideWhenUsed="1"/>
-    <w:lsdException w:name="Title" w:uiPriority="10" w:qFormat="1"/>
-    <w:lsdException w:name="Closing" w:semiHidden="1" w:unhideWhenUsed="1"/>
-    <w:lsdException w:name="Signature" w:semiHidden="1" w:unhideWhenUsed="1"/>
-    <w:lsdException w:name="Default Paragraph Font" w:semiHidden="1" w:uiPriority="1" w:unhideWhenUsed="1"/>
-    <w:lsdException w:name="Body Text" w:semiHidden="1" w:unhideWhenUsed="1"/>
-    <w:lsdException w:name="Body Text Indent" w:semiHidden="1" w:unhideWhenUsed="1"/>
-    <w:lsdException w:name="List Continue" w:semiHidden="1" w:unhideWhenUsed="1"/>
-    <w:lsdException w:name="List Continue 2" w:semiHidden="1" w:unhideWhenUsed="1"/>
-    <w:lsdException w:name="List Continue 3" w:semiHidden="1" w:unhideWhenUsed="1"/>
-    <w:lsdException w:name="List Continue 4" w:semiHidden="1" w:unhideWhenUsed="1"/>
-    <w:lsdException w:name="List Continue 5" w:semiHidden="1" w:unhideWhenUsed="1"/>
-    <w:lsdException w:name="Message Header" w:semiHidden="1" w:unhideWhenUsed="1"/>
-    <w:lsdException w:name="Subtitle" w:uiPriority="11" w:qFormat="1"/>
-    <w:lsdException w:name="Salutation" w:semiHidden="1" w:unhideWhenUsed="1"/>
-    <w:lsdException w:name="Date" w:semiHidden="1" w:unhideWhenUsed="1"/>
-    <w:lsdException w:name="Body Text First Indent" w:semiHidden="1" w:unhideWhenUsed="1"/>
-    <w:lsdException w:name="Body Text First Indent 2" w:semiHidden="1" w:unhideWhenUsed="1"/>
-    <w:lsdException w:name="Note Heading" w:semiHidden="1" w:unhideWhenUsed="1"/>
-    <w:lsdException w:name="Body Text 2" w:semiHidden="1" w:unhideWhenUsed="1"/>
-    <w:lsdException w:name="Body Text 3" w:semiHidden="1" w:unhideWhenUsed="1"/>
-    <w:lsdException w:name="Body Text Indent 2" w:semiHidden="1" w:unhideWhenUsed="1"/>
-    <w:lsdException w:name="Body Text Indent 3" w:semiHidden="1" w:unhideWhenUsed="1"/>
-    <w:lsdException w:name="Block Text" w:semiHidden="1" w:unhideWhenUsed="1"/>
-    <w:lsdException w:name="Hyperlink" w:semiHidden="1" w:unhideWhenUsed="1"/>
-    <w:lsdException w:name="FollowedHyperlink" w:semiHidden="1" w:unhideWhenUsed="1"/>
-    <w:lsdException w:name="Strong" w:uiPriority="22" w:qFormat="1"/>
-    <w:lsdException w:name="Emphasis" w:uiPriority="20" w:qFormat="1"/>
-    <w:lsdException w:name="Document Map" w:semiHidden="1" w:unhideWhenUsed="1"/>
-    <w:lsdException w:name="Plain Text" w:semiHidden="1" w:unhideWhenUsed="1"/>
-    <w:lsdException w:name="E-mail Signature" w:semiHidden="1" w:unhideWhenUsed="1"/>
-    <w:lsdException w:name="HTML Top of Form" w:semiHidden="1" w:unhideWhenUsed="1"/>
-    <w:lsdException w:name="HTML Bottom of Form" w:semiHidden="1" w:unhideWhenUsed="1"/>
-    <w:lsdException w:name="Normal (Web)" w:semiHidden="1" w:unhideWhenUsed="1"/>
-    <w:lsdException w:name="HTML Acronym" w:semiHidden="1" w:unhideWhenUsed="1"/>
-    <w:lsdException w:name="HTML Address" w:semiHidden="1" w:unhideWhenUsed="1"/>
-    <w:lsdException w:name="HTML Cite" w:semiHidden="1" w:unhideWhenUsed="1"/>
-    <w:lsdException w:name="HTML Code" w:semiHidden="1" w:unhideWhenUsed="1"/>
-    <w:lsdException w:name="HTML Definition" w:semiHidden="1" w:unhideWhenUsed="1"/>
-    <w:lsdException w:name="HTML Keyboard" w:semiHidden="1" w:unhideWhenUsed="1"/>
-    <w:lsdException w:name="HTML Preformatted" w:semiHidden="1" w:unhideWhenUsed="1"/>
-    <w:lsdException w:name="HTML Sample" w:semiHidden="1" w:unhideWhenUsed="1"/>
-    <w:lsdException w:name="HTML Typewriter" w:semiHidden="1" w:unhideWhenUsed="1"/>
-    <w:lsdException w:name="HTML Variable" w:semiHidden="1" w:unhideWhenUsed="1"/>
-    <w:lsdException w:name="Normal Table" w:semiHidden="1" w:unhideWhenUsed="1"/>
-    <w:lsdException w:name="annotation subject" w:semiHidden="1" w:unhideWhenUsed="1"/>
-    <w:lsdException w:name="No List" w:semiHidden="1" w:unhideWhenUsed="1"/>
-    <w:lsdException w:name="Outline List 1" w:semiHidden="1" w:unhideWhenUsed="1"/>
-    <w:lsdException w:name="Outline List 2" w:semiHidden="1" w:unhideWhenUsed="1"/>
-    <w:lsdException w:name="Outline List 3" w:semiHidden="1" w:unhideWhenUsed="1"/>
-    <w:lsdException w:name="Table Simple 1" w:semiHidden="1" w:unhideWhenUsed="1"/>
-    <w:lsdException w:name="Table Simple 2" w:semiHidden="1" w:unhideWhenUsed="1"/>
-    <w:lsdException w:name="Table Simple 3" w:semiHidden="1" w:unhideWhenUsed="1"/>
-    <w:lsdException w:name="Table Classic 1" w:semiHidden="1" w:unhideWhenUsed="1"/>
-    <w:lsdException w:name="Table Classic 2" w:semiHidden="1" w:unhideWhenUsed="1"/>
-    <w:lsdException w:name="Table Classic 3" w:semiHidden="1" w:unhideWhenUsed="1"/>
-    <w:lsdException w:name="Table Classic 4" w:semiHidden="1" w:unhideWhenUsed="1"/>
-    <w:lsdException w:name="Table Colorful 1" w:semiHidden="1" w:unhideWhenUsed="1"/>
-    <w:lsdException w:name="Table Colorful 2" w:semiHidden="1" w:unhideWhenUsed="1"/>
-    <w:lsdException w:name="Table Colorful 3" w:semiHidden="1" w:unhideWhenUsed="1"/>
-    <w:lsdException w:name="Table Columns 1" w:semiHidden="1" w:unhideWhenUsed="1"/>
-    <w:lsdException w:name="Table Columns 2" w:semiHidden="1" w:unhideWhenUsed="1"/>
-    <w:lsdException w:name="Table Columns 3" w:semiHidden="1" w:unhideWhenUsed="1"/>
-    <w:lsdException w:name="Table Columns 4" w:semiHidden="1" w:unhideWhenUsed="1"/>
-    <w:lsdException w:name="Table Columns 5" w:semiHidden="1" w:unhideWhenUsed="1"/>
-    <w:lsdException w:name="Table Grid 1" w:semiHidden="1" w:unhideWhenUsed="1"/>
-    <w:lsdException w:name="Table Grid 2" w:semiHidden="1" w:unhideWhenUsed="1"/>
-    <w:lsdException w:name="Table Grid 3" w:semiHidden="1" w:unhideWhenUsed="1"/>
-    <w:lsdException w:name="Table Grid 4" w:semiHidden="1" w:unhideWhenUsed="1"/>
-    <w:lsdException w:name="Table Grid 5" w:semiHidden="1" w:unhideWhenUsed="1"/>
-    <w:lsdException w:name="Table Grid 6" w:semiHidden="1" w:unhideWhenUsed="1"/>
-    <w:lsdException w:name="Table Grid 7" w:semiHidden="1" w:unhideWhenUsed="1"/>
-    <w:lsdException w:name="Table Grid 8" w:semiHidden="1" w:unhideWhenUsed="1"/>
-    <w:lsdException w:name="Table List 1" w:semiHidden="1" w:unhideWhenUsed="1"/>
-    <w:lsdException w:name="Table List 2" w:semiHidden="1" w:unhideWhenUsed="1"/>
-    <w:lsdException w:name="Table List 3" w:semiHidden="1" w:unhideWhenUsed="1"/>
-    <w:lsdException w:name="Table List 4" w:semiHidden="1" w:unhideWhenUsed="1"/>
-    <w:lsdException w:name="Table List 5" w:semiHidden="1" w:unhideWhenUsed="1"/>
-    <w:lsdException w:name="Table List 6" w:semiHidden="1" w:unhideWhenUsed="1"/>
-    <w:lsdException w:name="Table List 7" w:semiHidden="1" w:unhideWhenUsed="1"/>
-    <w:lsdException w:name="Table List 8" w:semiHidden="1" w:unhideWhenUsed="1"/>
-    <w:lsdException w:name="Table 3D effects 1" w:semiHidden="1" w:unhideWhenUsed="1"/>
-    <w:lsdException w:name="Table 3D effects 2" w:semiHidden="1" w:unhideWhenUsed="1"/>
-    <w:lsdException w:name="Table 3D effects 3" w:semiHidden="1" w:unhideWhenUsed="1"/>
-    <w:lsdException w:name="Table Contemporary" w:semiHidden="1" w:unhideWhenUsed="1"/>
-    <w:lsdException w:name="Table Elegant" w:semiHidden="1" w:unhideWhenUsed="1"/>
-    <w:lsdException w:name="Table Professional" w:semiHidden="1" w:unhideWhenUsed="1"/>
-    <w:lsdException w:name="Table Subtle 1" w:semiHidden="1" w:unhideWhenUsed="1"/>
-    <w:lsdException w:name="Table Subtle 2" w:semiHidden="1" w:unhideWhenUsed="1"/>
-    <w:lsdException w:name="Table Web 1" w:semiHidden="1" w:unhideWhenUsed="1"/>
-    <w:lsdException w:name="Table Web 2" w:semiHidden="1" w:unhideWhenUsed="1"/>
-    <w:lsdException w:name="Table Web 3" w:semiHidden="1" w:unhideWhenUsed="1"/>
-    <w:lsdException w:name="Balloon Text" w:semiHidden="1" w:unhideWhenUsed="1"/>
-    <w:lsdException w:name="Table Grid" w:uiPriority="59"/>
-    <w:lsdException w:name="Table Theme" w:semiHidden="1" w:unhideWhenUsed="1"/>
-    <w:lsdException w:name="Placeholder Text" w:semiHidden="1"/>
-    <w:lsdException w:name="No Spacing" w:uiPriority="1" w:qFormat="1"/>
-    <w:lsdException w:name="Light Shading" w:uiPriority="60"/>
-    <w:lsdException w:name="Light List" w:uiPriority="61"/>
-    <w:lsdException w:name="Light Grid" w:uiPriority="62"/>
-    <w:lsdException w:name="Medium Shading 1" w:uiPriority="63"/>
-    <w:lsdException w:name="Medium Shading 2" w:uiPriority="64"/>
-    <w:lsdException w:name="Medium List 1" w:uiPriority="65"/>
-    <w:lsdException w:name="Medium List 2" w:uiPriority="66"/>
-    <w:lsdException w:name="Medium Grid 1" w:uiPriority="67"/>
-    <w:lsdException w:name="Medium Grid 2" w:uiPriority="68"/>
-    <w:lsdException w:name="Medium Grid 3" w:uiPriority="69"/>
-    <w:lsdException w:name="Dark List" w:uiPriority="70"/>
-    <w:lsdException w:name="Colorful Shading" w:uiPriority="71"/>
-    <w:lsdException w:name="Colorful List" w:uiPriority="72"/>
-    <w:lsdException w:name="Colorful Grid" w:uiPriority="73"/>
-    <w:lsdException w:name="Light Shading Accent 1" w:uiPriority="60"/>
-    <w:lsdException w:name="Light List Accent 1" w:uiPriority="61"/>
-    <w:lsdException w:name="Light Grid Accent 1" w:uiPriority="62"/>
-    <w:lsdException w:name="Medium Shading 1 Accent 1" w:uiPriority="63"/>
-    <w:lsdException w:name="Medium Shading 2 Accent 1" w:uiPriority="64"/>
-    <w:lsdException w:name="Medium List 1 Accent 1" w:uiPriority="65"/>
-    <w:lsdException w:name="Revision" w:semiHidden="1"/>
-    <w:lsdException w:name="List Paragraph" w:uiPriority="34" w:qFormat="1"/>
-    <w:lsdException w:name="Quote" w:uiPriority="29" w:qFormat="1"/>
-    <w:lsdException w:name="Intense Quote" w:uiPriority="30" w:qFormat="1"/>
-    <w:lsdException w:name="Medium List 2 Accent 1" w:uiPriority="66"/>
-    <w:lsdException w:name="Medium Grid 1 Accent 1" w:uiPriority="67"/>
-    <w:lsdException w:name="Medium Grid 2 Accent 1" w:uiPriority="68"/>
-    <w:lsdException w:name="Medium Grid 3 Accent 1" w:uiPriority="69"/>
-    <w:lsdException w:name="Dark List Accent 1" w:uiPriority="70"/>
-    <w:lsdException w:name="Colorful Shading Accent 1" w:uiPriority="71"/>
-    <w:lsdException w:name="Colorful List Accent 1" w:uiPriority="72"/>
-    <w:lsdException w:name="Colorful Grid Accent 1" w:uiPriority="73"/>
-    <w:lsdException w:name="Light Shading Accent 2" w:uiPriority="60"/>
-    <w:lsdException w:name="Light List Accent 2" w:uiPriority="61"/>
-    <w:lsdException w:name="Light Grid Accent 2" w:uiPriority="62"/>
-    <w:lsdException w:name="Medium Shading 1 Accent 2" w:uiPriority="63"/>
-    <w:lsdException w:name="Medium Shading 2 Accent 2" w:uiPriority="64"/>
-    <w:lsdException w:name="Medium List 1 Accent 2" w:uiPriority="65"/>
-    <w:lsdException w:name="Medium List 2 Accent 2" w:uiPriority="66"/>
-    <w:lsdException w:name="Medium Grid 1 Accent 2" w:uiPriority="67"/>
-    <w:lsdException w:name="Medium Grid 2 Accent 2" w:uiPriority="68"/>
-    <w:lsdException w:name="Medium Grid 3 Accent 2" w:uiPriority="69"/>
-    <w:lsdException w:name="Dark List Accent 2" w:uiPriority="70"/>
-    <w:lsdException w:name="Colorful Shading Accent 2" w:uiPriority="71"/>
-    <w:lsdException w:name="Colorful List Accent 2" w:uiPriority="72"/>
-    <w:lsdException w:name="Colorful Grid Accent 2" w:uiPriority="73"/>
-    <w:lsdException w:name="Light Shading Accent 3" w:uiPriority="60"/>
-    <w:lsdException w:name="Light List Accent 3" w:uiPriority="61"/>
-    <w:lsdException w:name="Light Grid Accent 3" w:uiPriority="62"/>
-    <w:lsdException w:name="Medium Shading 1 Accent 3" w:uiPriority="63"/>
-    <w:lsdException w:name="Medium Shading 2 Accent 3" w:uiPriority="64"/>
-    <w:lsdException w:name="Medium List 1 Accent 3" w:uiPriority="65"/>
-    <w:lsdException w:name="Medium List 2 Accent 3" w:uiPriority="66"/>
-    <w:lsdException w:name="Medium Grid 1 Accent 3" w:uiPriority="67"/>
-    <w:lsdException w:name="Medium Grid 2 Accent 3" w:uiPriority="68"/>
-    <w:lsdException w:name="Medium Grid 3 Accent 3" w:uiPriority="69"/>
-    <w:lsdException w:name="Dark List Accent 3" w:uiPriority="70"/>
-    <w:lsdException w:name="Colorful Shading Accent 3" w:uiPriority="71"/>
-    <w:lsdException w:name="Colorful List Accent 3" w:uiPriority="72"/>
-    <w:lsdException w:name="Colorful Grid Accent 3" w:uiPriority="73"/>
-    <w:lsdException w:name="Light Shading Accent 4" w:uiPriority="60"/>
-    <w:lsdException w:name="Light List Accent 4" w:uiPriority="61"/>
-    <w:lsdException w:name="Light Grid Accent 4" w:uiPriority="62"/>
-    <w:lsdException w:name="Medium Shading 1 Accent 4" w:uiPriority="63"/>
-    <w:lsdException w:name="Medium Shading 2 Accent 4" w:uiPriority="64"/>
-    <w:lsdException w:name="Medium List 1 Accent 4" w:uiPriority="65"/>
-    <w:lsdException w:name="Medium List 2 Accent 4" w:uiPriority="66"/>
-    <w:lsdException w:name="Medium Grid 1 Accent 4" w:uiPriority="67"/>
-    <w:lsdException w:name="Medium Grid 2 Accent 4" w:uiPriority="68"/>
-    <w:lsdException w:name="Medium Grid 3 Accent 4" w:uiPriority="69"/>
-    <w:lsdException w:name="Dark List Accent 4" w:uiPriority="70"/>
-    <w:lsdException w:name="Colorful Shading Accent 4" w:uiPriority="71"/>
-    <w:lsdException w:name="Colorful List Accent 4" w:uiPriority="72"/>
-    <w:lsdException w:name="Colorful Grid Accent 4" w:uiPriority="73"/>
-    <w:lsdException w:name="Light Shading Accent 5" w:uiPriority="60"/>
-    <w:lsdException w:name="Light List Accent 5" w:uiPriority="61"/>
-    <w:lsdException w:name="Light Grid Accent 5" w:uiPriority="62"/>
-    <w:lsdException w:name="Medium Shading 1 Accent 5" w:uiPriority="63"/>
-    <w:lsdException w:name="Medium Shading 2 Accent 5" w:uiPriority="64"/>
-    <w:lsdException w:name="Medium List 1 Accent 5" w:uiPriority="65"/>
-    <w:lsdException w:name="Medium List 2 Accent 5" w:uiPriority="66"/>
-    <w:lsdException w:name="Medium Grid 1 Accent 5" w:uiPriority="67"/>
-    <w:lsdException w:name="Medium Grid 2 Accent 5" w:uiPriority="68"/>
-    <w:lsdException w:name="Medium Grid 3 Accent 5" w:uiPriority="69"/>
-    <w:lsdException w:name="Dark List Accent 5" w:uiPriority="70"/>
-    <w:lsdException w:name="Colorful Shading Accent 5" w:uiPriority="71"/>
-    <w:lsdException w:name="Colorful List Accent 5" w:uiPriority="72"/>
-    <w:lsdException w:name="Colorful Grid Accent 5" w:uiPriority="73"/>
-    <w:lsdException w:name="Light Shading Accent 6" w:uiPriority="60"/>
-    <w:lsdException w:name="Light List Accent 6" w:uiPriority="61"/>
-    <w:lsdException w:name="Light Grid Accent 6" w:uiPriority="62"/>
-    <w:lsdException w:name="Medium Shading 1 Accent 6" w:uiPriority="63"/>
-    <w:lsdException w:name="Medium Shading 2 Accent 6" w:uiPriority="64"/>
-    <w:lsdException w:name="Medium List 1 Accent 6" w:uiPriority="65"/>
-    <w:lsdException w:name="Medium List 2 Accent 6" w:uiPriority="66"/>
-    <w:lsdException w:name="Medium Grid 1 Accent 6" w:uiPriority="67"/>
-    <w:lsdException w:name="Medium Grid 2 Accent 6" w:uiPriority="68"/>
-    <w:lsdException w:name="Medium Grid 3 Accent 6" w:uiPriority="69"/>
-    <w:lsdException w:name="Dark List Accent 6" w:uiPriority="70"/>
-    <w:lsdException w:name="Colorful Shading Accent 6" w:uiPriority="71"/>
-    <w:lsdException w:name="Colorful List Accent 6" w:uiPriority="72"/>
-    <w:lsdException w:name="Colorful Grid Accent 6" w:uiPriority="73"/>
-    <w:lsdException w:name="Subtle Emphasis" w:uiPriority="19" w:qFormat="1"/>
-    <w:lsdException w:name="Intense Emphasis" w:uiPriority="21" w:qFormat="1"/>
-    <w:lsdException w:name="Subtle Reference" w:uiPriority="31" w:qFormat="1"/>
-    <w:lsdException w:name="Intense Reference" w:uiPriority="32" w:qFormat="1"/>
-    <w:lsdException w:name="Book Title" w:uiPriority="33" w:qFormat="1"/>
-    <w:lsdException w:name="Bibliography" w:semiHidden="1" w:uiPriority="37" w:unhideWhenUsed="1"/>
-    <w:lsdException w:name="TOC Heading" w:semiHidden="1" w:uiPriority="39" w:unhideWhenUsed="1" w:qFormat="1"/>
-    <w:lsdException w:name="Plain Table 1" w:uiPriority="41"/>
-    <w:lsdException w:name="Plain Table 2" w:uiPriority="42"/>
-    <w:lsdException w:name="Plain Table 3" w:uiPriority="43"/>
-    <w:lsdException w:name="Plain Table 4" w:uiPriority="44"/>
-    <w:lsdException w:name="Plain Table 5" w:uiPriority="45"/>
-    <w:lsdException w:name="Grid Table Light" w:uiPriority="40"/>
-    <w:lsdException w:name="Grid Table 1 Light" w:uiPriority="46"/>
-    <w:lsdException w:name="Grid Table 2" w:uiPriority="47"/>
-    <w:lsdException w:name="Grid Table 3" w:uiPriority="48"/>
-    <w:lsdException w:name="Grid Table 4" w:uiPriority="49"/>
-    <w:lsdException w:name="Grid Table 5 Dark" w:uiPriority="50"/>
-    <w:lsdException w:name="Grid Table 6 Colorful" w:uiPriority="51"/>
-    <w:lsdException w:name="Grid Table 7 Colorful" w:uiPriority="52"/>
-    <w:lsdException w:name="Grid Table 1 Light Accent 1" w:uiPriority="46"/>
-    <w:lsdException w:name="Grid Table 2 Accent 1" w:uiPriority="47"/>
-    <w:lsdException w:name="Grid Table 3 Accent 1" w:uiPriority="48"/>
-    <w:lsdException w:name="Grid Table 4 Accent 1" w:uiPriority="49"/>
-    <w:lsdException w:name="Grid Table 5 Dark Accent 1" w:uiPriority="50"/>
-    <w:lsdException w:name="Grid Table 6 Colorful Accent 1" w:uiPriority="51"/>
-    <w:lsdException w:name="Grid Table 7 Colorful Accent 1" w:uiPriority="52"/>
-    <w:lsdException w:name="Grid Table 1 Light Accent 2" w:uiPriority="46"/>
-    <w:lsdException w:name="Grid Table 2 Accent 2" w:uiPriority="47"/>
-    <w:lsdException w:name="Grid Table 3 Accent 2" w:uiPriority="48"/>
-    <w:lsdException w:name="Grid Table 4 Accent 2" w:uiPriority="49"/>
-    <w:lsdException w:name="Grid Table 5 Dark Accent 2" w:uiPriority="50"/>
-    <w:lsdException w:name="Grid Table 6 Colorful Accent 2" w:uiPriority="51"/>
-    <w:lsdException w:name="Grid Table 7 Colorful Accent 2" w:uiPriority="52"/>
-    <w:lsdException w:name="Grid Table 1 Light Accent 3" w:uiPriority="46"/>
-    <w:lsdException w:name="Grid Table 2 Accent 3" w:uiPriority="47"/>
-    <w:lsdException w:name="Grid Table 3 Accent 3" w:uiPriority="48"/>
-    <w:lsdException w:name="Grid Table 4 Accent 3" w:uiPriority="49"/>
-    <w:lsdException w:name="Grid Table 5 Dark Accent 3" w:uiPriority="50"/>
-    <w:lsdException w:name="Grid Table 6 Colorful Accent 3" w:uiPriority="51"/>
-    <w:lsdException w:name="Grid Table 7 Colorful Accent 3" w:uiPriority="52"/>
-    <w:lsdException w:name="Grid Table 1 Light Accent 4" w:uiPriority="46"/>
-    <w:lsdException w:name="Grid Table 2 Accent 4" w:uiPriority="47"/>
-    <w:lsdException w:name="Grid Table 3 Accent 4" w:uiPriority="48"/>
-    <w:lsdException w:name="Grid Table 4 Accent 4" w:uiPriority="49"/>
-    <w:lsdException w:name="Grid Table 5 Dark Accent 4" w:uiPriority="50"/>
-    <w:lsdException w:name="Grid Table 6 Colorful Accent 4" w:uiPriority="51"/>
-    <w:lsdException w:name="Grid Table 7 Colorful Accent 4" w:uiPriority="52"/>
-    <w:lsdException w:name="Grid Table 1 Light Accent 5" w:uiPriority="46"/>
-    <w:lsdException w:name="Grid Table 2 Accent 5" w:uiPriority="47"/>
-    <w:lsdException w:name="Grid Table 3 Accent 5" w:uiPriority="48"/>
-    <w:lsdException w:name="Grid Table 4 Accent 5" w:uiPriority="49"/>
-    <w:lsdException w:name="Grid Table 5 Dark Accent 5" w:uiPriority="50"/>
-    <w:lsdException w:name="Grid Table 6 Colorful Accent 5" w:uiPriority="51"/>
-    <w:lsdException w:name="Grid Table 7 Colorful Accent 5" w:uiPriority="52"/>
-    <w:lsdException w:name="Grid Table 1 Light Accent 6" w:uiPriority="46"/>
-    <w:lsdException w:name="Grid Table 2 Accent 6" w:uiPriority="47"/>
-    <w:lsdException w:name="Grid Table 3 Accent 6" w:uiPriority="48"/>
-    <w:lsdException w:name="Grid Table 4 Accent 6" w:uiPriority="49"/>
-    <w:lsdException w:name="Grid Table 5 Dark Accent 6" w:uiPriority="50"/>
-    <w:lsdException w:name="Grid Table 6 Colorful Accent 6" w:uiPriority="51"/>
-    <w:lsdException w:name="Grid Table 7 Colorful Accent 6" w:uiPriority="52"/>
-    <w:lsdException w:name="List Table 1 Light" w:uiPriority="46"/>
-    <w:lsdException w:name="List Table 2" w:uiPriority="47"/>
-    <w:lsdException w:name="List Table 3" w:uiPriority="48"/>
-    <w:lsdException w:name="List Table 4" w:uiPriority="49"/>
-    <w:lsdException w:name="List Table 5 Dark" w:uiPriority="50"/>
-    <w:lsdException w:name="List Table 6 Colorful" w:uiPriority="51"/>
-    <w:lsdException w:name="List Table 7 Colorful" w:uiPriority="52"/>
-    <w:lsdException w:name="List Table 1 Light Accent 1" w:uiPriority="46"/>
-    <w:lsdException w:name="List Table 2 Accent 1" w:uiPriority="47"/>
-    <w:lsdException w:name="List Table 3 Accent 1" w:uiPriority="48"/>
-    <w:lsdException w:name="List Table 4 Accent 1" w:uiPriority="49"/>
-    <w:lsdException w:name="List Table 5 Dark Accent 1" w:uiPriority="50"/>
-    <w:lsdException w:name="List Table 6 Colorful Accent 1" w:uiPriority="51"/>
-    <w:lsdException w:name="List Table 7 Colorful Accent 1" w:uiPriority="52"/>
-    <w:lsdException w:name="List Table 1 Light Accent 2" w:uiPriority="46"/>
-    <w:lsdException w:name="List Table 2 Accent 2" w:uiPriority="47"/>
-    <w:lsdException w:name="List Table 3 Accent 2" w:uiPriority="48"/>
-    <w:lsdException w:name="List Table 4 Accent 2" w:uiPriority="49"/>
-    <w:lsdException w:name="List Table 5 Dark Accent 2" w:uiPriority="50"/>
-    <w:lsdException w:name="List Table 6 Colorful Accent 2" w:uiPriority="51"/>
-    <w:lsdException w:name="List Table 7 Colorful Accent 2" w:uiPriority="52"/>
-    <w:lsdException w:name="List Table 1 Light Accent 3" w:uiPriority="46"/>
-    <w:lsdException w:name="List Table 2 Accent 3" w:uiPriority="47"/>
-    <w:lsdException w:name="List Table 3 Accent 3" w:uiPriority="48"/>
-    <w:lsdException w:name="List Table 4 Accent 3" w:uiPriority="49"/>
-    <w:lsdException w:name="List Table 5 Dark Accent 3" w:uiPriority="50"/>
-    <w:lsdException w:name="List Table 6 Colorful Accent 3" w:uiPriority="51"/>
-    <w:lsdException w:name="List Table 7 Colorful Accent 3" w:uiPriority="52"/>
-    <w:lsdException w:name="List Table 1 Light Accent 4" w:uiPriority="46"/>
-    <w:lsdException w:name="List Table 2 Accent 4" w:uiPriority="47"/>
-    <w:lsdException w:name="List Table 3 Accent 4" w:uiPriority="48"/>
-    <w:lsdException w:name="List Table 4 Accent 4" w:uiPriority="49"/>
-    <w:lsdException w:name="List Table 5 Dark Accent 4" w:uiPriority="50"/>
-    <w:lsdException w:name="List Table 6 Colorful Accent 4" w:uiPriority="51"/>
-    <w:lsdException w:name="List Table 7 Colorful Accent 4" w:uiPriority="52"/>
-    <w:lsdException w:name="List Table 1 Light Accent 5" w:uiPriority="46"/>
-    <w:lsdException w:name="List Table 2 Accent 5" w:uiPriority="47"/>
-    <w:lsdException w:name="List Table 3 Accent 5" w:uiPriority="48"/>
-    <w:lsdException w:name="List Table 4 Accent 5" w:uiPriority="49"/>
-    <w:lsdException w:name="List Table 5 Dark Accent 5" w:uiPriority="50"/>
-    <w:lsdException w:name="List Table 6 Colorful Accent 5" w:uiPriority="51"/>
-    <w:lsdException w:name="List Table 7 Colorful Accent 5" w:uiPriority="52"/>
-    <w:lsdException w:name="List Table 1 Light Accent 6" w:uiPriority="46"/>
-    <w:lsdException w:name="List Table 2 Accent 6" w:uiPriority="47"/>
-    <w:lsdException w:name="List Table 3 Accent 6" w:uiPriority="48"/>
-    <w:lsdException w:name="List Table 4 Accent 6" w:uiPriority="49"/>
-    <w:lsdException w:name="List Table 5 Dark Accent 6" w:uiPriority="50"/>
-    <w:lsdException w:name="List Table 6 Colorful Accent 6" w:uiPriority="51"/>
-    <w:lsdException w:name="List Table 7 Colorful Accent 6" w:uiPriority="52"/>
-    <w:lsdException w:name="Mention" w:semiHidden="1" w:unhideWhenUsed="1"/>
-    <w:lsdException w:name="Smart Hyperlink" w:semiHidden="1" w:unhideWhenUsed="1"/>
-    <w:lsdException w:name="Hashtag" w:semiHidden="1" w:unhideWhenUsed="1"/>
-    <w:lsdException w:name="Unresolved Mention" w:semiHidden="1" w:unhideWhenUsed="1"/>
+  <w:latentStyles w:defLockedState="0" w:defUIPriority="99" w:defSemiHidden="1" w:defUnhideWhenUsed="1" w:defQFormat="0" w:count="276">
+    <w:lsdException w:name="Normal" w:semiHidden="0" w:uiPriority="0" w:unhideWhenUsed="0" w:qFormat="1"/>
+    <w:lsdException w:name="heading 1" w:semiHidden="0" w:uiPriority="9" w:unhideWhenUsed="0" w:qFormat="1"/>
+    <w:lsdException w:name="heading 2" w:uiPriority="9" w:qFormat="1"/>
+    <w:lsdException w:name="heading 3" w:uiPriority="9" w:qFormat="1"/>
+    <w:lsdException w:name="heading 4" w:uiPriority="9" w:qFormat="1"/>
+    <w:lsdException w:name="heading 5" w:uiPriority="9" w:qFormat="1"/>
+    <w:lsdException w:name="heading 6" w:uiPriority="9" w:qFormat="1"/>
+    <w:lsdException w:name="heading 7" w:uiPriority="9" w:qFormat="1"/>
+    <w:lsdException w:name="heading 8" w:uiPriority="9" w:qFormat="1"/>
+    <w:lsdException w:name="heading 9" w:uiPriority="9" w:qFormat="1"/>
+    <w:lsdException w:name="toc 1" w:uiPriority="39"/>
+    <w:lsdException w:name="toc 2" w:uiPriority="39"/>
+    <w:lsdException w:name="toc 3" w:uiPriority="39"/>
+    <w:lsdException w:name="toc 4" w:uiPriority="39"/>
+    <w:lsdException w:name="toc 5" w:uiPriority="39"/>
+    <w:lsdException w:name="toc 6" w:uiPriority="39"/>
+    <w:lsdException w:name="toc 7" w:uiPriority="39"/>
+    <w:lsdException w:name="toc 8" w:uiPriority="39"/>
+    <w:lsdException w:name="toc 9" w:uiPriority="39"/>
+    <w:lsdException w:name="caption" w:uiPriority="35" w:qFormat="1"/>
+    <w:lsdException w:name="Title" w:semiHidden="0" w:uiPriority="10" w:unhideWhenUsed="0" w:qFormat="1"/>
+    <w:lsdException w:name="Default Paragraph Font" w:uiPriority="1"/>
+    <w:lsdException w:name="Subtitle" w:semiHidden="0" w:uiPriority="11" w:unhideWhenUsed="0" w:qFormat="1"/>
+    <w:lsdException w:name="Strong" w:semiHidden="0" w:uiPriority="22" w:unhideWhenUsed="0" w:qFormat="1"/>
+    <w:lsdException w:name="Emphasis" w:semiHidden="0" w:uiPriority="20" w:unhideWhenUsed="0" w:qFormat="1"/>
+    <w:lsdException w:name="Table Grid" w:semiHidden="0" w:uiPriority="59" w:unhideWhenUsed="0"/>
+    <w:lsdException w:name="Note Level 1" w:semiHidden="0" w:unhideWhenUsed="0"/>
+    <w:lsdException w:name="Note Level 2" w:semiHidden="0" w:unhideWhenUsed="0"/>
+    <w:lsdException w:name="Note Level 3" w:semiHidden="0" w:unhideWhenUsed="0"/>
+    <w:lsdException w:name="Note Level 4" w:semiHidden="0" w:unhideWhenUsed="0"/>
+    <w:lsdException w:name="Note Level 5" w:semiHidden="0" w:unhideWhenUsed="0"/>
+    <w:lsdException w:name="Note Level 6" w:semiHidden="0" w:unhideWhenUsed="0"/>
+    <w:lsdException w:name="Note Level 7" w:semiHidden="0" w:unhideWhenUsed="0"/>
+    <w:lsdException w:name="Note Level 8" w:semiHidden="0" w:unhideWhenUsed="0"/>
+    <w:lsdException w:name="Note Level 9" w:semiHidden="0" w:unhideWhenUsed="0"/>
+    <w:lsdException w:name="Placeholder Text" w:unhideWhenUsed="0"/>
+    <w:lsdException w:name="No Spacing" w:semiHidden="0" w:uiPriority="1" w:unhideWhenUsed="0" w:qFormat="1"/>
+    <w:lsdException w:name="Light Shading" w:semiHidden="0" w:uiPriority="60" w:unhideWhenUsed="0"/>
+    <w:lsdException w:name="Light List" w:semiHidden="0" w:uiPriority="61" w:unhideWhenUsed="0"/>
+    <w:lsdException w:name="Light Grid" w:semiHidden="0" w:uiPriority="62" w:unhideWhenUsed="0"/>
+    <w:lsdException w:name="Medium Shading 1" w:semiHidden="0" w:uiPriority="63" w:unhideWhenUsed="0"/>
+    <w:lsdException w:name="Medium Shading 2" w:semiHidden="0" w:uiPriority="64" w:unhideWhenUsed="0"/>
+    <w:lsdException w:name="Medium List 1" w:semiHidden="0" w:uiPriority="65" w:unhideWhenUsed="0"/>
+    <w:lsdException w:name="Medium List 2" w:semiHidden="0" w:uiPriority="66" w:unhideWhenUsed="0"/>
+    <w:lsdException w:name="Medium Grid 1" w:semiHidden="0" w:uiPriority="67" w:unhideWhenUsed="0"/>
+    <w:lsdException w:name="Medium Grid 2" w:semiHidden="0" w:uiPriority="68" w:unhideWhenUsed="0"/>
+    <w:lsdException w:name="Medium Grid 3" w:semiHidden="0" w:uiPriority="69" w:unhideWhenUsed="0"/>
+    <w:lsdException w:name="Dark List" w:semiHidden="0" w:uiPriority="70" w:unhideWhenUsed="0"/>
+    <w:lsdException w:name="Colorful Shading" w:semiHidden="0" w:uiPriority="71" w:unhideWhenUsed="0"/>
+    <w:lsdException w:name="Colorful List" w:semiHidden="0" w:uiPriority="72" w:unhideWhenUsed="0"/>
+    <w:lsdException w:name="Colorful Grid" w:semiHidden="0" w:uiPriority="73" w:unhideWhenUsed="0"/>
+    <w:lsdException w:name="Light Shading Accent 1" w:semiHidden="0" w:uiPriority="60" w:unhideWhenUsed="0"/>
+    <w:lsdException w:name="Light List Accent 1" w:semiHidden="0" w:uiPriority="61" w:unhideWhenUsed="0"/>
+    <w:lsdException w:name="Light Grid Accent 1" w:semiHidden="0" w:uiPriority="62" w:unhideWhenUsed="0"/>
+    <w:lsdException w:name="Medium Shading 1 Accent 1" w:semiHidden="0" w:uiPriority="63" w:unhideWhenUsed="0"/>
+    <w:lsdException w:name="Medium Shading 2 Accent 1" w:semiHidden="0" w:uiPriority="64" w:unhideWhenUsed="0"/>
+    <w:lsdException w:name="Medium List 1 Accent 1" w:semiHidden="0" w:uiPriority="65" w:unhideWhenUsed="0"/>
+    <w:lsdException w:name="Revision" w:unhideWhenUsed="0"/>
+    <w:lsdException w:name="List Paragraph" w:semiHidden="0" w:uiPriority="34" w:unhideWhenUsed="0" w:qFormat="1"/>
+    <w:lsdException w:name="Quote" w:semiHidden="0" w:uiPriority="29" w:unhideWhenUsed="0" w:qFormat="1"/>
+    <w:lsdException w:name="Intense Quote" w:semiHidden="0" w:uiPriority="30" w:unhideWhenUsed="0" w:qFormat="1"/>
+    <w:lsdException w:name="Medium List 2 Accent 1" w:semiHidden="0" w:uiPriority="66" w:unhideWhenUsed="0"/>
+    <w:lsdException w:name="Medium Grid 1 Accent 1" w:semiHidden="0" w:uiPriority="67" w:unhideWhenUsed="0"/>
+    <w:lsdException w:name="Medium Grid 2 Accent 1" w:semiHidden="0" w:uiPriority="68" w:unhideWhenUsed="0"/>
+    <w:lsdException w:name="Medium Grid 3 Accent 1" w:semiHidden="0" w:uiPriority="69" w:unhideWhenUsed="0"/>
+    <w:lsdException w:name="Dark List Accent 1" w:semiHidden="0" w:uiPriority="70" w:unhideWhenUsed="0"/>
+    <w:lsdException w:name="Colorful Shading Accent 1" w:semiHidden="0" w:uiPriority="71" w:unhideWhenUsed="0"/>
+    <w:lsdException w:name="Colorful List Accent 1" w:semiHidden="0" w:uiPriority="72" w:unhideWhenUsed="0"/>
+    <w:lsdException w:name="Colorful Grid Accent 1" w:semiHidden="0" w:uiPriority="73" w:unhideWhenUsed="0"/>
+    <w:lsdException w:name="Light Shading Accent 2" w:semiHidden="0" w:uiPriority="60" w:unhideWhenUsed="0"/>
+    <w:lsdException w:name="Light List Accent 2" w:semiHidden="0" w:uiPriority="61" w:unhideWhenUsed="0"/>
+    <w:lsdException w:name="Light Grid Accent 2" w:semiHidden="0" w:uiPriority="62" w:unhideWhenUsed="0"/>
+    <w:lsdException w:name="Medium Shading 1 Accent 2" w:semiHidden="0" w:uiPriority="63" w:unhideWhenUsed="0"/>
+    <w:lsdException w:name="Medium Shading 2 Accent 2" w:semiHidden="0" w:uiPriority="64" w:unhideWhenUsed="0"/>
+    <w:lsdException w:name="Medium List 1 Accent 2" w:semiHidden="0" w:uiPriority="65" w:unhideWhenUsed="0"/>
+    <w:lsdException w:name="Medium List 2 Accent 2" w:semiHidden="0" w:uiPriority="66" w:unhideWhenUsed="0"/>
+    <w:lsdException w:name="Medium Grid 1 Accent 2" w:semiHidden="0" w:uiPriority="67" w:unhideWhenUsed="0"/>
+    <w:lsdException w:name="Medium Grid 2 Accent 2" w:semiHidden="0" w:uiPriority="68" w:unhideWhenUsed="0"/>
+    <w:lsdException w:name="Medium Grid 3 Accent 2" w:semiHidden="0" w:uiPriority="69" w:unhideWhenUsed="0"/>
+    <w:lsdException w:name="Dark List Accent 2" w:semiHidden="0" w:uiPriority="70" w:unhideWhenUsed="0"/>
+    <w:lsdException w:name="Colorful Shading Accent 2" w:semiHidden="0" w:uiPriority="71" w:unhideWhenUsed="0"/>
+    <w:lsdException w:name="Colorful List Accent 2" w:semiHidden="0" w:uiPriority="72" w:unhideWhenUsed="0"/>
+    <w:lsdException w:name="Colorful Grid Accent 2" w:semiHidden="0" w:uiPriority="73" w:unhideWhenUsed="0"/>
+    <w:lsdException w:name="Light Shading Accent 3" w:semiHidden="0" w:uiPriority="60" w:unhideWhenUsed="0"/>
+    <w:lsdException w:name="Light List Accent 3" w:semiHidden="0" w:uiPriority="61" w:unhideWhenUsed="0"/>
+    <w:lsdException w:name="Light Grid Accent 3" w:semiHidden="0" w:uiPriority="62" w:unhideWhenUsed="0"/>
+    <w:lsdException w:name="Medium Shading 1 Accent 3" w:semiHidden="0" w:uiPriority="63" w:unhideWhenUsed="0"/>
+    <w:lsdException w:name="Medium Shading 2 Accent 3" w:semiHidden="0" w:uiPriority="64" w:unhideWhenUsed="0"/>
+    <w:lsdException w:name="Medium List 1 Accent 3" w:semiHidden="0" w:uiPriority="65" w:unhideWhenUsed="0"/>
+    <w:lsdException w:name="Medium List 2 Accent 3" w:semiHidden="0" w:uiPriority="66" w:unhideWhenUsed="0"/>
+    <w:lsdException w:name="Medium Grid 1 Accent 3" w:semiHidden="0" w:uiPriority="67" w:unhideWhenUsed="0"/>
+    <w:lsdException w:name="Medium Grid 2 Accent 3" w:semiHidden="0" w:uiPriority="68" w:unhideWhenUsed="0"/>
+    <w:lsdException w:name="Medium Grid 3 Accent 3" w:semiHidden="0" w:uiPriority="69" w:unhideWhenUsed="0"/>
+    <w:lsdException w:name="Dark List Accent 3" w:semiHidden="0" w:uiPriority="70" w:unhideWhenUsed="0"/>
+    <w:lsdException w:name="Colorful Shading Accent 3" w:semiHidden="0" w:uiPriority="71" w:unhideWhenUsed="0"/>
+    <w:lsdException w:name="Colorful List Accent 3" w:semiHidden="0" w:uiPriority="72" w:unhideWhenUsed="0"/>
+    <w:lsdException w:name="Colorful Grid Accent 3" w:semiHidden="0" w:uiPriority="73" w:unhideWhenUsed="0"/>
+    <w:lsdException w:name="Light Shading Accent 4" w:semiHidden="0" w:uiPriority="60" w:unhideWhenUsed="0"/>
+    <w:lsdException w:name="Light List Accent 4" w:semiHidden="0" w:uiPriority="61" w:unhideWhenUsed="0"/>
+    <w:lsdException w:name="Light Grid Accent 4" w:semiHidden="0" w:uiPriority="62" w:unhideWhenUsed="0"/>
+    <w:lsdException w:name="Medium Shading 1 Accent 4" w:semiHidden="0" w:uiPriority="63" w:unhideWhenUsed="0"/>
+    <w:lsdException w:name="Medium Shading 2 Accent 4" w:semiHidden="0" w:uiPriority="64" w:unhideWhenUsed="0"/>
+    <w:lsdException w:name="Medium List 1 Accent 4" w:semiHidden="0" w:uiPriority="65" w:unhideWhenUsed="0"/>
+    <w:lsdException w:name="Medium List 2 Accent 4" w:semiHidden="0" w:uiPriority="66" w:unhideWhenUsed="0"/>
+    <w:lsdException w:name="Medium Grid 1 Accent 4" w:semiHidden="0" w:uiPriority="67" w:unhideWhenUsed="0"/>
+    <w:lsdException w:name="Medium Grid 2 Accent 4" w:semiHidden="0" w:uiPriority="68" w:unhideWhenUsed="0"/>
+    <w:lsdException w:name="Medium Grid 3 Accent 4" w:semiHidden="0" w:uiPriority="69" w:unhideWhenUsed="0"/>
+    <w:lsdException w:name="Dark List Accent 4" w:semiHidden="0" w:uiPriority="70" w:unhideWhenUsed="0"/>
+    <w:lsdException w:name="Colorful Shading Accent 4" w:semiHidden="0" w:uiPriority="71" w:unhideWhenUsed="0"/>
+    <w:lsdException w:name="Colorful List Accent 4" w:semiHidden="0" w:uiPriority="72" w:unhideWhenUsed="0"/>
+    <w:lsdException w:name="Colorful Grid Accent 4" w:semiHidden="0" w:uiPriority="73" w:unhideWhenUsed="0"/>
+    <w:lsdException w:name="Light Shading Accent 5" w:semiHidden="0" w:uiPriority="60" w:unhideWhenUsed="0"/>
+    <w:lsdException w:name="Light List Accent 5" w:semiHidden="0" w:uiPriority="61" w:unhideWhenUsed="0"/>
+    <w:lsdException w:name="Light Grid Accent 5" w:semiHidden="0" w:uiPriority="62" w:unhideWhenUsed="0"/>
+    <w:lsdException w:name="Medium Shading 1 Accent 5" w:semiHidden="0" w:uiPriority="63" w:unhideWhenUsed="0"/>
+    <w:lsdException w:name="Medium Shading 2 Accent 5" w:semiHidden="0" w:uiPriority="64" w:unhideWhenUsed="0"/>
+    <w:lsdException w:name="Medium List 1 Accent 5" w:semiHidden="0" w:uiPriority="65" w:unhideWhenUsed="0"/>
+    <w:lsdException w:name="Medium List 2 Accent 5" w:semiHidden="0" w:uiPriority="66" w:unhideWhenUsed="0"/>
+    <w:lsdException w:name="Medium Grid 1 Accent 5" w:semiHidden="0" w:uiPriority="67" w:unhideWhenUsed="0"/>
+    <w:lsdException w:name="Medium Grid 2 Accent 5" w:semiHidden="0" w:uiPriority="68" w:unhideWhenUsed="0"/>
+    <w:lsdException w:name="Medium Grid 3 Accent 5" w:semiHidden="0" w:uiPriority="69" w:unhideWhenUsed="0"/>
+    <w:lsdException w:name="Dark List Accent 5" w:semiHidden="0" w:uiPriority="70" w:unhideWhenUsed="0"/>
+    <w:lsdException w:name="Colorful Shading Accent 5" w:semiHidden="0" w:uiPriority="71" w:unhideWhenUsed="0"/>
+    <w:lsdException w:name="Colorful List Accent 5" w:semiHidden="0" w:uiPriority="72" w:unhideWhenUsed="0"/>
+    <w:lsdException w:name="Colorful Grid Accent 5" w:semiHidden="0" w:uiPriority="73" w:unhideWhenUsed="0"/>
+    <w:lsdException w:name="Light Shading Accent 6" w:semiHidden="0" w:uiPriority="60" w:unhideWhenUsed="0"/>
+    <w:lsdException w:name="Light List Accent 6" w:semiHidden="0" w:uiPriority="61" w:unhideWhenUsed="0"/>
+    <w:lsdException w:name="Light Grid Accent 6" w:semiHidden="0" w:uiPriority="62" w:unhideWhenUsed="0"/>
+    <w:lsdException w:name="Medium Shading 1 Accent 6" w:semiHidden="0" w:uiPriority="63" w:unhideWhenUsed="0"/>
+    <w:lsdException w:name="Medium Shading 2 Accent 6" w:semiHidden="0" w:uiPriority="64" w:unhideWhenUsed="0"/>
+    <w:lsdException w:name="Medium List 1 Accent 6" w:semiHidden="0" w:uiPriority="65" w:unhideWhenUsed="0"/>
+    <w:lsdException w:name="Medium List 2 Accent 6" w:semiHidden="0" w:uiPriority="66" w:unhideWhenUsed="0"/>
+    <w:lsdException w:name="Medium Grid 1 Accent 6" w:semiHidden="0" w:uiPriority="67" w:unhideWhenUsed="0"/>
+    <w:lsdException w:name="Medium Grid 2 Accent 6" w:semiHidden="0" w:uiPriority="68" w:unhideWhenUsed="0"/>
+    <w:lsdException w:name="Medium Grid 3 Accent 6" w:semiHidden="0" w:uiPriority="69" w:unhideWhenUsed="0"/>
+    <w:lsdException w:name="Dark List Accent 6" w:semiHidden="0" w:uiPriority="70" w:unhideWhenUsed="0"/>
+    <w:lsdException w:name="Colorful Shading Accent 6" w:semiHidden="0" w:uiPriority="71" w:unhideWhenUsed="0"/>
+    <w:lsdException w:name="Colorful List Accent 6" w:semiHidden="0" w:uiPriority="72" w:unhideWhenUsed="0"/>
+    <w:lsdException w:name="Colorful Grid Accent 6" w:semiHidden="0" w:uiPriority="73" w:unhideWhenUsed="0"/>
+    <w:lsdException w:name="Subtle Emphasis" w:semiHidden="0" w:uiPriority="19" w:unhideWhenUsed="0" w:qFormat="1"/>
+    <w:lsdException w:name="Intense Emphasis" w:semiHidden="0" w:uiPriority="21" w:unhideWhenUsed="0" w:qFormat="1"/>
+    <w:lsdException w:name="Subtle Reference" w:semiHidden="0" w:uiPriority="31" w:unhideWhenUsed="0" w:qFormat="1"/>
+    <w:lsdException w:name="Intense Reference" w:semiHidden="0" w:uiPriority="32" w:unhideWhenUsed="0" w:qFormat="1"/>
+    <w:lsdException w:name="Book Title" w:semiHidden="0" w:uiPriority="33" w:unhideWhenUsed="0" w:qFormat="1"/>
+    <w:lsdException w:name="Bibliography" w:uiPriority="37"/>
+    <w:lsdException w:name="TOC Heading" w:uiPriority="39" w:qFormat="1"/>
   </w:latentStyles>
   <w:style w:type="paragraph" w:default="1" w:styleId="Normal">
     <w:name w:val="Normal"/>
   </w:style>
-  <w:style w:type="paragraph" w:styleId="Ttulo1">
+  <w:style w:type="paragraph" w:styleId="Heading1">
     <w:name w:val="heading 1"/>
     <w:basedOn w:val="Normal"/>
     <w:next w:val="Normal"/>
@@ -5434,7 +5304,7 @@
       <w:szCs w:val="36"/>
     </w:rPr>
   </w:style>
-  <w:style w:type="paragraph" w:styleId="Ttulo2">
+  <w:style w:type="paragraph" w:styleId="Heading2">
     <w:name w:val="heading 2"/>
     <w:basedOn w:val="Normal"/>
     <w:next w:val="Normal"/>
@@ -5447,7 +5317,7 @@
       <w:szCs w:val="36"/>
     </w:rPr>
   </w:style>
-  <w:style w:type="paragraph" w:styleId="Ttulo3">
+  <w:style w:type="paragraph" w:styleId="Heading3">
     <w:name w:val="heading 3"/>
     <w:basedOn w:val="Normal"/>
     <w:next w:val="Normal"/>
@@ -5459,7 +5329,7 @@
       <w:szCs w:val="30"/>
     </w:rPr>
   </w:style>
-  <w:style w:type="paragraph" w:styleId="Ttulo4">
+  <w:style w:type="paragraph" w:styleId="Heading4">
     <w:name w:val="heading 4"/>
     <w:basedOn w:val="Normal"/>
     <w:next w:val="Normal"/>
@@ -5475,7 +5345,7 @@
       <w:szCs w:val="28"/>
     </w:rPr>
   </w:style>
-  <w:style w:type="paragraph" w:styleId="Ttulo5">
+  <w:style w:type="paragraph" w:styleId="Heading5">
     <w:name w:val="heading 5"/>
     <w:basedOn w:val="Normal"/>
     <w:next w:val="Normal"/>
@@ -5492,7 +5362,7 @@
       <w:szCs w:val="28"/>
     </w:rPr>
   </w:style>
-  <w:style w:type="paragraph" w:styleId="Ttulo6">
+  <w:style w:type="paragraph" w:styleId="Heading6">
     <w:name w:val="heading 6"/>
     <w:basedOn w:val="Normal"/>
     <w:next w:val="Normal"/>
@@ -5506,13 +5376,13 @@
       <w:szCs w:val="20"/>
     </w:rPr>
   </w:style>
-  <w:style w:type="character" w:default="1" w:styleId="Fuentedeprrafopredeter">
+  <w:style w:type="character" w:default="1" w:styleId="DefaultParagraphFont">
     <w:name w:val="Default Paragraph Font"/>
     <w:uiPriority w:val="1"/>
     <w:semiHidden/>
     <w:unhideWhenUsed/>
   </w:style>
-  <w:style w:type="table" w:default="1" w:styleId="Tablanormal">
+  <w:style w:type="table" w:default="1" w:styleId="TableNormal">
     <w:name w:val="Normal Table"/>
     <w:uiPriority w:val="99"/>
     <w:semiHidden/>
@@ -5527,14 +5397,14 @@
       </w:tblCellMar>
     </w:tblPr>
   </w:style>
-  <w:style w:type="numbering" w:default="1" w:styleId="Sinlista">
+  <w:style w:type="numbering" w:default="1" w:styleId="NoList">
     <w:name w:val="No List"/>
     <w:uiPriority w:val="99"/>
     <w:semiHidden/>
     <w:unhideWhenUsed/>
   </w:style>
-  <w:style w:type="table" w:customStyle="1" w:styleId="TableNormal">
-    <w:name w:val="Table Normal"/>
+  <w:style w:type="table" w:customStyle="1" w:styleId="TableNormal1">
+    <w:name w:val="Table Normal1"/>
     <w:tblPr>
       <w:tblCellMar>
         <w:top w:w="0" w:type="dxa"/>
@@ -5544,7 +5414,7 @@
       </w:tblCellMar>
     </w:tblPr>
   </w:style>
-  <w:style w:type="paragraph" w:styleId="Ttulo">
+  <w:style w:type="paragraph" w:styleId="Title">
     <w:name w:val="Title"/>
     <w:basedOn w:val="Normal"/>
     <w:next w:val="Normal"/>
@@ -5557,7 +5427,7 @@
       <w:szCs w:val="52"/>
     </w:rPr>
   </w:style>
-  <w:style w:type="paragraph" w:styleId="Subttulo">
+  <w:style w:type="paragraph" w:styleId="Subtitle">
     <w:name w:val="Subtitle"/>
     <w:basedOn w:val="Normal"/>
     <w:next w:val="Normal"/>
@@ -5567,7 +5437,7 @@
     </w:rPr>
   </w:style>
   <w:style w:type="table" w:customStyle="1" w:styleId="a">
-    <w:basedOn w:val="TableNormal"/>
+    <w:basedOn w:val="TableNormal1"/>
     <w:tblPr>
       <w:tblStyleRowBandSize w:val="1"/>
       <w:tblStyleColBandSize w:val="1"/>
@@ -5579,10 +5449,10 @@
       </w:tblCellMar>
     </w:tblPr>
   </w:style>
-  <w:style w:type="paragraph" w:styleId="Encabezado">
+  <w:style w:type="paragraph" w:styleId="Header">
     <w:name w:val="header"/>
     <w:basedOn w:val="Normal"/>
-    <w:link w:val="EncabezadoCar"/>
+    <w:link w:val="HeaderChar"/>
     <w:uiPriority w:val="99"/>
     <w:unhideWhenUsed/>
     <w:rsid w:val="008745A2"/>
@@ -5594,17 +5464,17 @@
       <w:spacing w:line="240" w:lineRule="auto"/>
     </w:pPr>
   </w:style>
-  <w:style w:type="character" w:customStyle="1" w:styleId="EncabezadoCar">
-    <w:name w:val="Encabezado Car"/>
-    <w:basedOn w:val="Fuentedeprrafopredeter"/>
-    <w:link w:val="Encabezado"/>
+  <w:style w:type="character" w:customStyle="1" w:styleId="HeaderChar">
+    <w:name w:val="Header Char"/>
+    <w:basedOn w:val="DefaultParagraphFont"/>
+    <w:link w:val="Header"/>
     <w:uiPriority w:val="99"/>
     <w:rsid w:val="008745A2"/>
   </w:style>
-  <w:style w:type="paragraph" w:styleId="Piedepgina">
+  <w:style w:type="paragraph" w:styleId="Footer">
     <w:name w:val="footer"/>
     <w:basedOn w:val="Normal"/>
-    <w:link w:val="PiedepginaCar"/>
+    <w:link w:val="FooterChar"/>
     <w:uiPriority w:val="99"/>
     <w:unhideWhenUsed/>
     <w:rsid w:val="008745A2"/>
@@ -5616,17 +5486,17 @@
       <w:spacing w:line="240" w:lineRule="auto"/>
     </w:pPr>
   </w:style>
-  <w:style w:type="character" w:customStyle="1" w:styleId="PiedepginaCar">
-    <w:name w:val="Pie de página Car"/>
-    <w:basedOn w:val="Fuentedeprrafopredeter"/>
-    <w:link w:val="Piedepgina"/>
+  <w:style w:type="character" w:customStyle="1" w:styleId="FooterChar">
+    <w:name w:val="Footer Char"/>
+    <w:basedOn w:val="DefaultParagraphFont"/>
+    <w:link w:val="Footer"/>
     <w:uiPriority w:val="99"/>
     <w:rsid w:val="008745A2"/>
   </w:style>
-  <w:style w:type="paragraph" w:styleId="Textodeglobo">
+  <w:style w:type="paragraph" w:styleId="BalloonText">
     <w:name w:val="Balloon Text"/>
     <w:basedOn w:val="Normal"/>
-    <w:link w:val="TextodegloboCar"/>
+    <w:link w:val="BalloonTextChar"/>
     <w:uiPriority w:val="99"/>
     <w:semiHidden/>
     <w:unhideWhenUsed/>
@@ -5640,10 +5510,10 @@
       <w:szCs w:val="18"/>
     </w:rPr>
   </w:style>
-  <w:style w:type="character" w:customStyle="1" w:styleId="TextodegloboCar">
-    <w:name w:val="Texto de globo Car"/>
-    <w:basedOn w:val="Fuentedeprrafopredeter"/>
-    <w:link w:val="Textodeglobo"/>
+  <w:style w:type="character" w:customStyle="1" w:styleId="BalloonTextChar">
+    <w:name w:val="Balloon Text Char"/>
+    <w:basedOn w:val="DefaultParagraphFont"/>
+    <w:link w:val="BalloonText"/>
     <w:uiPriority w:val="99"/>
     <w:semiHidden/>
     <w:rsid w:val="007451AF"/>
@@ -5653,9 +5523,9 @@
       <w:szCs w:val="18"/>
     </w:rPr>
   </w:style>
-  <w:style w:type="table" w:styleId="Listaclara-nfasis3">
+  <w:style w:type="table" w:styleId="LightList-Accent3">
     <w:name w:val="Light List Accent 3"/>
-    <w:basedOn w:val="Tablanormal"/>
+    <w:basedOn w:val="TableNormal"/>
     <w:uiPriority w:val="61"/>
     <w:rsid w:val="006E43EC"/>
     <w:pPr>
@@ -5676,12 +5546,19 @@
     <w:tblPr>
       <w:tblStyleRowBandSize w:val="1"/>
       <w:tblStyleColBandSize w:val="1"/>
+      <w:tblInd w:w="0" w:type="dxa"/>
       <w:tblBorders>
         <w:top w:val="single" w:sz="8" w:space="0" w:color="9BBB59" w:themeColor="accent3"/>
         <w:left w:val="single" w:sz="8" w:space="0" w:color="9BBB59" w:themeColor="accent3"/>
         <w:bottom w:val="single" w:sz="8" w:space="0" w:color="9BBB59" w:themeColor="accent3"/>
         <w:right w:val="single" w:sz="8" w:space="0" w:color="9BBB59" w:themeColor="accent3"/>
       </w:tblBorders>
+      <w:tblCellMar>
+        <w:top w:w="0" w:type="dxa"/>
+        <w:left w:w="108" w:type="dxa"/>
+        <w:bottom w:w="0" w:type="dxa"/>
+        <w:right w:w="108" w:type="dxa"/>
+      </w:tblCellMar>
     </w:tblPr>
     <w:tblStylePr w:type="firstRow">
       <w:pPr>
@@ -5750,9 +5627,9 @@
       </w:tcPr>
     </w:tblStylePr>
   </w:style>
-  <w:style w:type="table" w:styleId="Listamedia2-nfasis1">
+  <w:style w:type="table" w:styleId="MediumList2-Accent1">
     <w:name w:val="Medium List 2 Accent 1"/>
-    <w:basedOn w:val="Tablanormal"/>
+    <w:basedOn w:val="TableNormal"/>
     <w:uiPriority w:val="66"/>
     <w:rsid w:val="006E43EC"/>
     <w:pPr>
@@ -5773,12 +5650,19 @@
     <w:tblPr>
       <w:tblStyleRowBandSize w:val="1"/>
       <w:tblStyleColBandSize w:val="1"/>
+      <w:tblInd w:w="0" w:type="dxa"/>
       <w:tblBorders>
         <w:top w:val="single" w:sz="8" w:space="0" w:color="4F81BD" w:themeColor="accent1"/>
         <w:left w:val="single" w:sz="8" w:space="0" w:color="4F81BD" w:themeColor="accent1"/>
         <w:bottom w:val="single" w:sz="8" w:space="0" w:color="4F81BD" w:themeColor="accent1"/>
         <w:right w:val="single" w:sz="8" w:space="0" w:color="4F81BD" w:themeColor="accent1"/>
       </w:tblBorders>
+      <w:tblCellMar>
+        <w:top w:w="0" w:type="dxa"/>
+        <w:left w:w="108" w:type="dxa"/>
+        <w:bottom w:w="0" w:type="dxa"/>
+        <w:right w:w="108" w:type="dxa"/>
+      </w:tblCellMar>
     </w:tblPr>
     <w:tblStylePr w:type="firstRow">
       <w:rPr>
@@ -5879,10 +5763,10 @@
       </w:tcPr>
     </w:tblStylePr>
   </w:style>
-  <w:style w:type="paragraph" w:styleId="Textonotapie">
+  <w:style w:type="paragraph" w:styleId="FootnoteText">
     <w:name w:val="footnote text"/>
     <w:basedOn w:val="Normal"/>
-    <w:link w:val="TextonotapieCar"/>
+    <w:link w:val="FootnoteTextChar"/>
     <w:uiPriority w:val="99"/>
     <w:semiHidden/>
     <w:unhideWhenUsed/>
@@ -5895,10 +5779,10 @@
       <w:szCs w:val="20"/>
     </w:rPr>
   </w:style>
-  <w:style w:type="character" w:customStyle="1" w:styleId="TextonotapieCar">
-    <w:name w:val="Texto nota pie Car"/>
-    <w:basedOn w:val="Fuentedeprrafopredeter"/>
-    <w:link w:val="Textonotapie"/>
+  <w:style w:type="character" w:customStyle="1" w:styleId="FootnoteTextChar">
+    <w:name w:val="Footnote Text Char"/>
+    <w:basedOn w:val="DefaultParagraphFont"/>
+    <w:link w:val="FootnoteText"/>
     <w:uiPriority w:val="99"/>
     <w:semiHidden/>
     <w:rsid w:val="00191114"/>
@@ -5907,9 +5791,9 @@
       <w:szCs w:val="20"/>
     </w:rPr>
   </w:style>
-  <w:style w:type="character" w:styleId="Refdenotaalpie">
+  <w:style w:type="character" w:styleId="FootnoteReference">
     <w:name w:val="footnote reference"/>
-    <w:basedOn w:val="Fuentedeprrafopredeter"/>
+    <w:basedOn w:val="DefaultParagraphFont"/>
     <w:uiPriority w:val="99"/>
     <w:semiHidden/>
     <w:unhideWhenUsed/>
@@ -5918,9 +5802,9 @@
       <w:vertAlign w:val="superscript"/>
     </w:rPr>
   </w:style>
-  <w:style w:type="character" w:styleId="Hipervnculo">
+  <w:style w:type="character" w:styleId="Hyperlink">
     <w:name w:val="Hyperlink"/>
-    <w:basedOn w:val="Fuentedeprrafopredeter"/>
+    <w:basedOn w:val="DefaultParagraphFont"/>
     <w:uiPriority w:val="99"/>
     <w:unhideWhenUsed/>
     <w:rsid w:val="00191114"/>
@@ -5929,9 +5813,9 @@
       <w:u w:val="single"/>
     </w:rPr>
   </w:style>
-  <w:style w:type="character" w:styleId="Mencinsinresolver">
+  <w:style w:type="character" w:customStyle="1" w:styleId="UnresolvedMention">
     <w:name w:val="Unresolved Mention"/>
-    <w:basedOn w:val="Fuentedeprrafopredeter"/>
+    <w:basedOn w:val="DefaultParagraphFont"/>
     <w:uiPriority w:val="99"/>
     <w:semiHidden/>
     <w:unhideWhenUsed/>
@@ -5941,10 +5825,10 @@
       <w:shd w:val="clear" w:color="auto" w:fill="E6E6E6"/>
     </w:rPr>
   </w:style>
-  <w:style w:type="paragraph" w:styleId="HTMLconformatoprevio">
+  <w:style w:type="paragraph" w:styleId="HTMLPreformatted">
     <w:name w:val="HTML Preformatted"/>
     <w:basedOn w:val="Normal"/>
-    <w:link w:val="HTMLconformatoprevioCar"/>
+    <w:link w:val="HTMLPreformattedChar"/>
     <w:uiPriority w:val="99"/>
     <w:semiHidden/>
     <w:unhideWhenUsed/>
@@ -5985,10 +5869,10 @@
       <w:lang w:val="es-ES" w:eastAsia="es-ES"/>
     </w:rPr>
   </w:style>
-  <w:style w:type="character" w:customStyle="1" w:styleId="HTMLconformatoprevioCar">
-    <w:name w:val="HTML con formato previo Car"/>
-    <w:basedOn w:val="Fuentedeprrafopredeter"/>
-    <w:link w:val="HTMLconformatoprevio"/>
+  <w:style w:type="character" w:customStyle="1" w:styleId="HTMLPreformattedChar">
+    <w:name w:val="HTML Preformatted Char"/>
+    <w:basedOn w:val="DefaultParagraphFont"/>
+    <w:link w:val="HTMLPreformatted"/>
     <w:uiPriority w:val="99"/>
     <w:semiHidden/>
     <w:rsid w:val="00A867B2"/>
@@ -6002,20 +5886,821 @@
   </w:style>
   <w:style w:type="character" w:customStyle="1" w:styleId="mw-headline">
     <w:name w:val="mw-headline"/>
-    <w:basedOn w:val="Fuentedeprrafopredeter"/>
+    <w:basedOn w:val="DefaultParagraphFont"/>
     <w:rsid w:val="00C42A6B"/>
   </w:style>
   <w:style w:type="character" w:customStyle="1" w:styleId="mw-editsection">
     <w:name w:val="mw-editsection"/>
-    <w:basedOn w:val="Fuentedeprrafopredeter"/>
+    <w:basedOn w:val="DefaultParagraphFont"/>
     <w:rsid w:val="00C42A6B"/>
   </w:style>
   <w:style w:type="character" w:customStyle="1" w:styleId="mw-editsection-bracket">
     <w:name w:val="mw-editsection-bracket"/>
-    <w:basedOn w:val="Fuentedeprrafopredeter"/>
+    <w:basedOn w:val="DefaultParagraphFont"/>
     <w:rsid w:val="00C42A6B"/>
   </w:style>
-  <w:style w:type="paragraph" w:styleId="Prrafodelista">
+  <w:style w:type="paragraph" w:styleId="ListParagraph">
+    <w:name w:val="List Paragraph"/>
+    <w:basedOn w:val="Normal"/>
+    <w:uiPriority w:val="34"/>
+    <w:qFormat/>
+    <w:rsid w:val="0024192A"/>
+    <w:pPr>
+      <w:ind w:left="720"/>
+      <w:contextualSpacing/>
+    </w:pPr>
+  </w:style>
+</w:styles>
+</file>
+
+<file path=word/stylesWithEffects.xml><?xml version="1.0" encoding="utf-8"?>
+<w:styles xmlns:wpc="http://schemas.microsoft.com/office/word/2010/wordprocessingCanvas" xmlns:mo="http://schemas.microsoft.com/office/mac/office/2008/main" xmlns:mc="http://schemas.openxmlformats.org/markup-compatibility/2006" xmlns:mv="urn:schemas-microsoft-com:mac:vml" xmlns:o="urn:schemas-microsoft-com:office:office" xmlns:r="http://schemas.openxmlformats.org/officeDocument/2006/relationships" xmlns:m="http://schemas.openxmlformats.org/officeDocument/2006/math" xmlns:v="urn:schemas-microsoft-com:vml" xmlns:wp14="http://schemas.microsoft.com/office/word/2010/wordprocessingDrawing" xmlns:wp="http://schemas.openxmlformats.org/drawingml/2006/wordprocessingDrawing" xmlns:w10="urn:schemas-microsoft-com:office:word" xmlns:w="http://schemas.openxmlformats.org/wordprocessingml/2006/main" xmlns:w14="http://schemas.microsoft.com/office/word/2010/wordml" xmlns:wpg="http://schemas.microsoft.com/office/word/2010/wordprocessingGroup" xmlns:wpi="http://schemas.microsoft.com/office/word/2010/wordprocessingInk" xmlns:wne="http://schemas.microsoft.com/office/word/2006/wordml" xmlns:wps="http://schemas.microsoft.com/office/word/2010/wordprocessingShape" mc:Ignorable="w14 wp14">
+  <w:docDefaults>
+    <w:rPrDefault>
+      <w:rPr>
+        <w:rFonts w:ascii="Arial" w:eastAsia="Arial" w:hAnsi="Arial" w:cs="Arial"/>
+        <w:color w:val="000078"/>
+        <w:sz w:val="22"/>
+        <w:szCs w:val="22"/>
+        <w:lang w:val="es" w:eastAsia="ca-ES" w:bidi="ar-SA"/>
+      </w:rPr>
+    </w:rPrDefault>
+    <w:pPrDefault>
+      <w:pPr>
+        <w:pBdr>
+          <w:top w:val="nil"/>
+          <w:left w:val="nil"/>
+          <w:bottom w:val="nil"/>
+          <w:right w:val="nil"/>
+          <w:between w:val="nil"/>
+        </w:pBdr>
+        <w:spacing w:line="276" w:lineRule="auto"/>
+      </w:pPr>
+    </w:pPrDefault>
+  </w:docDefaults>
+  <w:latentStyles w:defLockedState="0" w:defUIPriority="99" w:defSemiHidden="1" w:defUnhideWhenUsed="1" w:defQFormat="0" w:count="276">
+    <w:lsdException w:name="Normal" w:semiHidden="0" w:uiPriority="0" w:unhideWhenUsed="0" w:qFormat="1"/>
+    <w:lsdException w:name="heading 1" w:semiHidden="0" w:uiPriority="9" w:unhideWhenUsed="0" w:qFormat="1"/>
+    <w:lsdException w:name="heading 2" w:uiPriority="9" w:qFormat="1"/>
+    <w:lsdException w:name="heading 3" w:uiPriority="9" w:qFormat="1"/>
+    <w:lsdException w:name="heading 4" w:uiPriority="9" w:qFormat="1"/>
+    <w:lsdException w:name="heading 5" w:uiPriority="9" w:qFormat="1"/>
+    <w:lsdException w:name="heading 6" w:uiPriority="9" w:qFormat="1"/>
+    <w:lsdException w:name="heading 7" w:uiPriority="9" w:qFormat="1"/>
+    <w:lsdException w:name="heading 8" w:uiPriority="9" w:qFormat="1"/>
+    <w:lsdException w:name="heading 9" w:uiPriority="9" w:qFormat="1"/>
+    <w:lsdException w:name="toc 1" w:uiPriority="39"/>
+    <w:lsdException w:name="toc 2" w:uiPriority="39"/>
+    <w:lsdException w:name="toc 3" w:uiPriority="39"/>
+    <w:lsdException w:name="toc 4" w:uiPriority="39"/>
+    <w:lsdException w:name="toc 5" w:uiPriority="39"/>
+    <w:lsdException w:name="toc 6" w:uiPriority="39"/>
+    <w:lsdException w:name="toc 7" w:uiPriority="39"/>
+    <w:lsdException w:name="toc 8" w:uiPriority="39"/>
+    <w:lsdException w:name="toc 9" w:uiPriority="39"/>
+    <w:lsdException w:name="caption" w:uiPriority="35" w:qFormat="1"/>
+    <w:lsdException w:name="Title" w:semiHidden="0" w:uiPriority="10" w:unhideWhenUsed="0" w:qFormat="1"/>
+    <w:lsdException w:name="Default Paragraph Font" w:uiPriority="1"/>
+    <w:lsdException w:name="Subtitle" w:semiHidden="0" w:uiPriority="11" w:unhideWhenUsed="0" w:qFormat="1"/>
+    <w:lsdException w:name="Strong" w:semiHidden="0" w:uiPriority="22" w:unhideWhenUsed="0" w:qFormat="1"/>
+    <w:lsdException w:name="Emphasis" w:semiHidden="0" w:uiPriority="20" w:unhideWhenUsed="0" w:qFormat="1"/>
+    <w:lsdException w:name="Table Grid" w:semiHidden="0" w:uiPriority="59" w:unhideWhenUsed="0"/>
+    <w:lsdException w:name="Note Level 1" w:semiHidden="0" w:unhideWhenUsed="0"/>
+    <w:lsdException w:name="Note Level 2" w:semiHidden="0" w:unhideWhenUsed="0"/>
+    <w:lsdException w:name="Note Level 3" w:semiHidden="0" w:unhideWhenUsed="0"/>
+    <w:lsdException w:name="Note Level 4" w:semiHidden="0" w:unhideWhenUsed="0"/>
+    <w:lsdException w:name="Note Level 5" w:semiHidden="0" w:unhideWhenUsed="0"/>
+    <w:lsdException w:name="Note Level 6" w:semiHidden="0" w:unhideWhenUsed="0"/>
+    <w:lsdException w:name="Note Level 7" w:semiHidden="0" w:unhideWhenUsed="0"/>
+    <w:lsdException w:name="Note Level 8" w:semiHidden="0" w:unhideWhenUsed="0"/>
+    <w:lsdException w:name="Note Level 9" w:semiHidden="0" w:unhideWhenUsed="0"/>
+    <w:lsdException w:name="Placeholder Text" w:unhideWhenUsed="0"/>
+    <w:lsdException w:name="No Spacing" w:semiHidden="0" w:uiPriority="1" w:unhideWhenUsed="0" w:qFormat="1"/>
+    <w:lsdException w:name="Light Shading" w:semiHidden="0" w:uiPriority="60" w:unhideWhenUsed="0"/>
+    <w:lsdException w:name="Light List" w:semiHidden="0" w:uiPriority="61" w:unhideWhenUsed="0"/>
+    <w:lsdException w:name="Light Grid" w:semiHidden="0" w:uiPriority="62" w:unhideWhenUsed="0"/>
+    <w:lsdException w:name="Medium Shading 1" w:semiHidden="0" w:uiPriority="63" w:unhideWhenUsed="0"/>
+    <w:lsdException w:name="Medium Shading 2" w:semiHidden="0" w:uiPriority="64" w:unhideWhenUsed="0"/>
+    <w:lsdException w:name="Medium List 1" w:semiHidden="0" w:uiPriority="65" w:unhideWhenUsed="0"/>
+    <w:lsdException w:name="Medium List 2" w:semiHidden="0" w:uiPriority="66" w:unhideWhenUsed="0"/>
+    <w:lsdException w:name="Medium Grid 1" w:semiHidden="0" w:uiPriority="67" w:unhideWhenUsed="0"/>
+    <w:lsdException w:name="Medium Grid 2" w:semiHidden="0" w:uiPriority="68" w:unhideWhenUsed="0"/>
+    <w:lsdException w:name="Medium Grid 3" w:semiHidden="0" w:uiPriority="69" w:unhideWhenUsed="0"/>
+    <w:lsdException w:name="Dark List" w:semiHidden="0" w:uiPriority="70" w:unhideWhenUsed="0"/>
+    <w:lsdException w:name="Colorful Shading" w:semiHidden="0" w:uiPriority="71" w:unhideWhenUsed="0"/>
+    <w:lsdException w:name="Colorful List" w:semiHidden="0" w:uiPriority="72" w:unhideWhenUsed="0"/>
+    <w:lsdException w:name="Colorful Grid" w:semiHidden="0" w:uiPriority="73" w:unhideWhenUsed="0"/>
+    <w:lsdException w:name="Light Shading Accent 1" w:semiHidden="0" w:uiPriority="60" w:unhideWhenUsed="0"/>
+    <w:lsdException w:name="Light List Accent 1" w:semiHidden="0" w:uiPriority="61" w:unhideWhenUsed="0"/>
+    <w:lsdException w:name="Light Grid Accent 1" w:semiHidden="0" w:uiPriority="62" w:unhideWhenUsed="0"/>
+    <w:lsdException w:name="Medium Shading 1 Accent 1" w:semiHidden="0" w:uiPriority="63" w:unhideWhenUsed="0"/>
+    <w:lsdException w:name="Medium Shading 2 Accent 1" w:semiHidden="0" w:uiPriority="64" w:unhideWhenUsed="0"/>
+    <w:lsdException w:name="Medium List 1 Accent 1" w:semiHidden="0" w:uiPriority="65" w:unhideWhenUsed="0"/>
+    <w:lsdException w:name="Revision" w:unhideWhenUsed="0"/>
+    <w:lsdException w:name="List Paragraph" w:semiHidden="0" w:uiPriority="34" w:unhideWhenUsed="0" w:qFormat="1"/>
+    <w:lsdException w:name="Quote" w:semiHidden="0" w:uiPriority="29" w:unhideWhenUsed="0" w:qFormat="1"/>
+    <w:lsdException w:name="Intense Quote" w:semiHidden="0" w:uiPriority="30" w:unhideWhenUsed="0" w:qFormat="1"/>
+    <w:lsdException w:name="Medium List 2 Accent 1" w:semiHidden="0" w:uiPriority="66" w:unhideWhenUsed="0"/>
+    <w:lsdException w:name="Medium Grid 1 Accent 1" w:semiHidden="0" w:uiPriority="67" w:unhideWhenUsed="0"/>
+    <w:lsdException w:name="Medium Grid 2 Accent 1" w:semiHidden="0" w:uiPriority="68" w:unhideWhenUsed="0"/>
+    <w:lsdException w:name="Medium Grid 3 Accent 1" w:semiHidden="0" w:uiPriority="69" w:unhideWhenUsed="0"/>
+    <w:lsdException w:name="Dark List Accent 1" w:semiHidden="0" w:uiPriority="70" w:unhideWhenUsed="0"/>
+    <w:lsdException w:name="Colorful Shading Accent 1" w:semiHidden="0" w:uiPriority="71" w:unhideWhenUsed="0"/>
+    <w:lsdException w:name="Colorful List Accent 1" w:semiHidden="0" w:uiPriority="72" w:unhideWhenUsed="0"/>
+    <w:lsdException w:name="Colorful Grid Accent 1" w:semiHidden="0" w:uiPriority="73" w:unhideWhenUsed="0"/>
+    <w:lsdException w:name="Light Shading Accent 2" w:semiHidden="0" w:uiPriority="60" w:unhideWhenUsed="0"/>
+    <w:lsdException w:name="Light List Accent 2" w:semiHidden="0" w:uiPriority="61" w:unhideWhenUsed="0"/>
+    <w:lsdException w:name="Light Grid Accent 2" w:semiHidden="0" w:uiPriority="62" w:unhideWhenUsed="0"/>
+    <w:lsdException w:name="Medium Shading 1 Accent 2" w:semiHidden="0" w:uiPriority="63" w:unhideWhenUsed="0"/>
+    <w:lsdException w:name="Medium Shading 2 Accent 2" w:semiHidden="0" w:uiPriority="64" w:unhideWhenUsed="0"/>
+    <w:lsdException w:name="Medium List 1 Accent 2" w:semiHidden="0" w:uiPriority="65" w:unhideWhenUsed="0"/>
+    <w:lsdException w:name="Medium List 2 Accent 2" w:semiHidden="0" w:uiPriority="66" w:unhideWhenUsed="0"/>
+    <w:lsdException w:name="Medium Grid 1 Accent 2" w:semiHidden="0" w:uiPriority="67" w:unhideWhenUsed="0"/>
+    <w:lsdException w:name="Medium Grid 2 Accent 2" w:semiHidden="0" w:uiPriority="68" w:unhideWhenUsed="0"/>
+    <w:lsdException w:name="Medium Grid 3 Accent 2" w:semiHidden="0" w:uiPriority="69" w:unhideWhenUsed="0"/>
+    <w:lsdException w:name="Dark List Accent 2" w:semiHidden="0" w:uiPriority="70" w:unhideWhenUsed="0"/>
+    <w:lsdException w:name="Colorful Shading Accent 2" w:semiHidden="0" w:uiPriority="71" w:unhideWhenUsed="0"/>
+    <w:lsdException w:name="Colorful List Accent 2" w:semiHidden="0" w:uiPriority="72" w:unhideWhenUsed="0"/>
+    <w:lsdException w:name="Colorful Grid Accent 2" w:semiHidden="0" w:uiPriority="73" w:unhideWhenUsed="0"/>
+    <w:lsdException w:name="Light Shading Accent 3" w:semiHidden="0" w:uiPriority="60" w:unhideWhenUsed="0"/>
+    <w:lsdException w:name="Light List Accent 3" w:semiHidden="0" w:uiPriority="61" w:unhideWhenUsed="0"/>
+    <w:lsdException w:name="Light Grid Accent 3" w:semiHidden="0" w:uiPriority="62" w:unhideWhenUsed="0"/>
+    <w:lsdException w:name="Medium Shading 1 Accent 3" w:semiHidden="0" w:uiPriority="63" w:unhideWhenUsed="0"/>
+    <w:lsdException w:name="Medium Shading 2 Accent 3" w:semiHidden="0" w:uiPriority="64" w:unhideWhenUsed="0"/>
+    <w:lsdException w:name="Medium List 1 Accent 3" w:semiHidden="0" w:uiPriority="65" w:unhideWhenUsed="0"/>
+    <w:lsdException w:name="Medium List 2 Accent 3" w:semiHidden="0" w:uiPriority="66" w:unhideWhenUsed="0"/>
+    <w:lsdException w:name="Medium Grid 1 Accent 3" w:semiHidden="0" w:uiPriority="67" w:unhideWhenUsed="0"/>
+    <w:lsdException w:name="Medium Grid 2 Accent 3" w:semiHidden="0" w:uiPriority="68" w:unhideWhenUsed="0"/>
+    <w:lsdException w:name="Medium Grid 3 Accent 3" w:semiHidden="0" w:uiPriority="69" w:unhideWhenUsed="0"/>
+    <w:lsdException w:name="Dark List Accent 3" w:semiHidden="0" w:uiPriority="70" w:unhideWhenUsed="0"/>
+    <w:lsdException w:name="Colorful Shading Accent 3" w:semiHidden="0" w:uiPriority="71" w:unhideWhenUsed="0"/>
+    <w:lsdException w:name="Colorful List Accent 3" w:semiHidden="0" w:uiPriority="72" w:unhideWhenUsed="0"/>
+    <w:lsdException w:name="Colorful Grid Accent 3" w:semiHidden="0" w:uiPriority="73" w:unhideWhenUsed="0"/>
+    <w:lsdException w:name="Light Shading Accent 4" w:semiHidden="0" w:uiPriority="60" w:unhideWhenUsed="0"/>
+    <w:lsdException w:name="Light List Accent 4" w:semiHidden="0" w:uiPriority="61" w:unhideWhenUsed="0"/>
+    <w:lsdException w:name="Light Grid Accent 4" w:semiHidden="0" w:uiPriority="62" w:unhideWhenUsed="0"/>
+    <w:lsdException w:name="Medium Shading 1 Accent 4" w:semiHidden="0" w:uiPriority="63" w:unhideWhenUsed="0"/>
+    <w:lsdException w:name="Medium Shading 2 Accent 4" w:semiHidden="0" w:uiPriority="64" w:unhideWhenUsed="0"/>
+    <w:lsdException w:name="Medium List 1 Accent 4" w:semiHidden="0" w:uiPriority="65" w:unhideWhenUsed="0"/>
+    <w:lsdException w:name="Medium List 2 Accent 4" w:semiHidden="0" w:uiPriority="66" w:unhideWhenUsed="0"/>
+    <w:lsdException w:name="Medium Grid 1 Accent 4" w:semiHidden="0" w:uiPriority="67" w:unhideWhenUsed="0"/>
+    <w:lsdException w:name="Medium Grid 2 Accent 4" w:semiHidden="0" w:uiPriority="68" w:unhideWhenUsed="0"/>
+    <w:lsdException w:name="Medium Grid 3 Accent 4" w:semiHidden="0" w:uiPriority="69" w:unhideWhenUsed="0"/>
+    <w:lsdException w:name="Dark List Accent 4" w:semiHidden="0" w:uiPriority="70" w:unhideWhenUsed="0"/>
+    <w:lsdException w:name="Colorful Shading Accent 4" w:semiHidden="0" w:uiPriority="71" w:unhideWhenUsed="0"/>
+    <w:lsdException w:name="Colorful List Accent 4" w:semiHidden="0" w:uiPriority="72" w:unhideWhenUsed="0"/>
+    <w:lsdException w:name="Colorful Grid Accent 4" w:semiHidden="0" w:uiPriority="73" w:unhideWhenUsed="0"/>
+    <w:lsdException w:name="Light Shading Accent 5" w:semiHidden="0" w:uiPriority="60" w:unhideWhenUsed="0"/>
+    <w:lsdException w:name="Light List Accent 5" w:semiHidden="0" w:uiPriority="61" w:unhideWhenUsed="0"/>
+    <w:lsdException w:name="Light Grid Accent 5" w:semiHidden="0" w:uiPriority="62" w:unhideWhenUsed="0"/>
+    <w:lsdException w:name="Medium Shading 1 Accent 5" w:semiHidden="0" w:uiPriority="63" w:unhideWhenUsed="0"/>
+    <w:lsdException w:name="Medium Shading 2 Accent 5" w:semiHidden="0" w:uiPriority="64" w:unhideWhenUsed="0"/>
+    <w:lsdException w:name="Medium List 1 Accent 5" w:semiHidden="0" w:uiPriority="65" w:unhideWhenUsed="0"/>
+    <w:lsdException w:name="Medium List 2 Accent 5" w:semiHidden="0" w:uiPriority="66" w:unhideWhenUsed="0"/>
+    <w:lsdException w:name="Medium Grid 1 Accent 5" w:semiHidden="0" w:uiPriority="67" w:unhideWhenUsed="0"/>
+    <w:lsdException w:name="Medium Grid 2 Accent 5" w:semiHidden="0" w:uiPriority="68" w:unhideWhenUsed="0"/>
+    <w:lsdException w:name="Medium Grid 3 Accent 5" w:semiHidden="0" w:uiPriority="69" w:unhideWhenUsed="0"/>
+    <w:lsdException w:name="Dark List Accent 5" w:semiHidden="0" w:uiPriority="70" w:unhideWhenUsed="0"/>
+    <w:lsdException w:name="Colorful Shading Accent 5" w:semiHidden="0" w:uiPriority="71" w:unhideWhenUsed="0"/>
+    <w:lsdException w:name="Colorful List Accent 5" w:semiHidden="0" w:uiPriority="72" w:unhideWhenUsed="0"/>
+    <w:lsdException w:name="Colorful Grid Accent 5" w:semiHidden="0" w:uiPriority="73" w:unhideWhenUsed="0"/>
+    <w:lsdException w:name="Light Shading Accent 6" w:semiHidden="0" w:uiPriority="60" w:unhideWhenUsed="0"/>
+    <w:lsdException w:name="Light List Accent 6" w:semiHidden="0" w:uiPriority="61" w:unhideWhenUsed="0"/>
+    <w:lsdException w:name="Light Grid Accent 6" w:semiHidden="0" w:uiPriority="62" w:unhideWhenUsed="0"/>
+    <w:lsdException w:name="Medium Shading 1 Accent 6" w:semiHidden="0" w:uiPriority="63" w:unhideWhenUsed="0"/>
+    <w:lsdException w:name="Medium Shading 2 Accent 6" w:semiHidden="0" w:uiPriority="64" w:unhideWhenUsed="0"/>
+    <w:lsdException w:name="Medium List 1 Accent 6" w:semiHidden="0" w:uiPriority="65" w:unhideWhenUsed="0"/>
+    <w:lsdException w:name="Medium List 2 Accent 6" w:semiHidden="0" w:uiPriority="66" w:unhideWhenUsed="0"/>
+    <w:lsdException w:name="Medium Grid 1 Accent 6" w:semiHidden="0" w:uiPriority="67" w:unhideWhenUsed="0"/>
+    <w:lsdException w:name="Medium Grid 2 Accent 6" w:semiHidden="0" w:uiPriority="68" w:unhideWhenUsed="0"/>
+    <w:lsdException w:name="Medium Grid 3 Accent 6" w:semiHidden="0" w:uiPriority="69" w:unhideWhenUsed="0"/>
+    <w:lsdException w:name="Dark List Accent 6" w:semiHidden="0" w:uiPriority="70" w:unhideWhenUsed="0"/>
+    <w:lsdException w:name="Colorful Shading Accent 6" w:semiHidden="0" w:uiPriority="71" w:unhideWhenUsed="0"/>
+    <w:lsdException w:name="Colorful List Accent 6" w:semiHidden="0" w:uiPriority="72" w:unhideWhenUsed="0"/>
+    <w:lsdException w:name="Colorful Grid Accent 6" w:semiHidden="0" w:uiPriority="73" w:unhideWhenUsed="0"/>
+    <w:lsdException w:name="Subtle Emphasis" w:semiHidden="0" w:uiPriority="19" w:unhideWhenUsed="0" w:qFormat="1"/>
+    <w:lsdException w:name="Intense Emphasis" w:semiHidden="0" w:uiPriority="21" w:unhideWhenUsed="0" w:qFormat="1"/>
+    <w:lsdException w:name="Subtle Reference" w:semiHidden="0" w:uiPriority="31" w:unhideWhenUsed="0" w:qFormat="1"/>
+    <w:lsdException w:name="Intense Reference" w:semiHidden="0" w:uiPriority="32" w:unhideWhenUsed="0" w:qFormat="1"/>
+    <w:lsdException w:name="Book Title" w:semiHidden="0" w:uiPriority="33" w:unhideWhenUsed="0" w:qFormat="1"/>
+    <w:lsdException w:name="Bibliography" w:uiPriority="37"/>
+    <w:lsdException w:name="TOC Heading" w:uiPriority="39" w:qFormat="1"/>
+  </w:latentStyles>
+  <w:style w:type="paragraph" w:default="1" w:styleId="Normal">
+    <w:name w:val="Normal"/>
+  </w:style>
+  <w:style w:type="paragraph" w:styleId="Heading1">
+    <w:name w:val="heading 1"/>
+    <w:basedOn w:val="Normal"/>
+    <w:next w:val="Normal"/>
+    <w:pPr>
+      <w:keepNext/>
+      <w:keepLines/>
+      <w:spacing w:before="280" w:after="80"/>
+      <w:outlineLvl w:val="0"/>
+    </w:pPr>
+    <w:rPr>
+      <w:b/>
+      <w:sz w:val="36"/>
+      <w:szCs w:val="36"/>
+    </w:rPr>
+  </w:style>
+  <w:style w:type="paragraph" w:styleId="Heading2">
+    <w:name w:val="heading 2"/>
+    <w:basedOn w:val="Normal"/>
+    <w:next w:val="Normal"/>
+    <w:pPr>
+      <w:spacing w:before="520"/>
+      <w:outlineLvl w:val="1"/>
+    </w:pPr>
+    <w:rPr>
+      <w:sz w:val="36"/>
+      <w:szCs w:val="36"/>
+    </w:rPr>
+  </w:style>
+  <w:style w:type="paragraph" w:styleId="Heading3">
+    <w:name w:val="heading 3"/>
+    <w:basedOn w:val="Normal"/>
+    <w:next w:val="Normal"/>
+    <w:pPr>
+      <w:outlineLvl w:val="2"/>
+    </w:pPr>
+    <w:rPr>
+      <w:sz w:val="30"/>
+      <w:szCs w:val="30"/>
+    </w:rPr>
+  </w:style>
+  <w:style w:type="paragraph" w:styleId="Heading4">
+    <w:name w:val="heading 4"/>
+    <w:basedOn w:val="Normal"/>
+    <w:next w:val="Normal"/>
+    <w:pPr>
+      <w:ind w:right="1680"/>
+      <w:outlineLvl w:val="3"/>
+    </w:pPr>
+    <w:rPr>
+      <w:rFonts w:ascii="Georgia" w:eastAsia="Georgia" w:hAnsi="Georgia" w:cs="Georgia"/>
+      <w:i/>
+      <w:color w:val="626166"/>
+      <w:sz w:val="28"/>
+      <w:szCs w:val="28"/>
+    </w:rPr>
+  </w:style>
+  <w:style w:type="paragraph" w:styleId="Heading5">
+    <w:name w:val="heading 5"/>
+    <w:basedOn w:val="Normal"/>
+    <w:next w:val="Normal"/>
+    <w:pPr>
+      <w:spacing w:before="320" w:after="320"/>
+      <w:ind w:right="1680"/>
+      <w:outlineLvl w:val="4"/>
+    </w:pPr>
+    <w:rPr>
+      <w:rFonts w:ascii="Georgia" w:eastAsia="Georgia" w:hAnsi="Georgia" w:cs="Georgia"/>
+      <w:i/>
+      <w:color w:val="626166"/>
+      <w:sz w:val="28"/>
+      <w:szCs w:val="28"/>
+    </w:rPr>
+  </w:style>
+  <w:style w:type="paragraph" w:styleId="Heading6">
+    <w:name w:val="heading 6"/>
+    <w:basedOn w:val="Normal"/>
+    <w:next w:val="Normal"/>
+    <w:pPr>
+      <w:jc w:val="both"/>
+      <w:outlineLvl w:val="5"/>
+    </w:pPr>
+    <w:rPr>
+      <w:color w:val="626166"/>
+      <w:sz w:val="20"/>
+      <w:szCs w:val="20"/>
+    </w:rPr>
+  </w:style>
+  <w:style w:type="character" w:default="1" w:styleId="DefaultParagraphFont">
+    <w:name w:val="Default Paragraph Font"/>
+    <w:uiPriority w:val="1"/>
+    <w:semiHidden/>
+    <w:unhideWhenUsed/>
+  </w:style>
+  <w:style w:type="table" w:default="1" w:styleId="TableNormal">
+    <w:name w:val="Normal Table"/>
+    <w:uiPriority w:val="99"/>
+    <w:semiHidden/>
+    <w:unhideWhenUsed/>
+    <w:tblPr>
+      <w:tblInd w:w="0" w:type="dxa"/>
+      <w:tblCellMar>
+        <w:top w:w="0" w:type="dxa"/>
+        <w:left w:w="108" w:type="dxa"/>
+        <w:bottom w:w="0" w:type="dxa"/>
+        <w:right w:w="108" w:type="dxa"/>
+      </w:tblCellMar>
+    </w:tblPr>
+  </w:style>
+  <w:style w:type="numbering" w:default="1" w:styleId="NoList">
+    <w:name w:val="No List"/>
+    <w:uiPriority w:val="99"/>
+    <w:semiHidden/>
+    <w:unhideWhenUsed/>
+  </w:style>
+  <w:style w:type="table" w:customStyle="1" w:styleId="TableNormal1">
+    <w:name w:val="Table Normal1"/>
+    <w:tblPr>
+      <w:tblCellMar>
+        <w:top w:w="0" w:type="dxa"/>
+        <w:left w:w="0" w:type="dxa"/>
+        <w:bottom w:w="0" w:type="dxa"/>
+        <w:right w:w="0" w:type="dxa"/>
+      </w:tblCellMar>
+    </w:tblPr>
+  </w:style>
+  <w:style w:type="paragraph" w:styleId="Title">
+    <w:name w:val="Title"/>
+    <w:basedOn w:val="Normal"/>
+    <w:next w:val="Normal"/>
+    <w:pPr>
+      <w:spacing w:line="240" w:lineRule="auto"/>
+    </w:pPr>
+    <w:rPr>
+      <w:b/>
+      <w:sz w:val="52"/>
+      <w:szCs w:val="52"/>
+    </w:rPr>
+  </w:style>
+  <w:style w:type="paragraph" w:styleId="Subtitle">
+    <w:name w:val="Subtitle"/>
+    <w:basedOn w:val="Normal"/>
+    <w:next w:val="Normal"/>
+    <w:rPr>
+      <w:sz w:val="52"/>
+      <w:szCs w:val="52"/>
+    </w:rPr>
+  </w:style>
+  <w:style w:type="table" w:customStyle="1" w:styleId="a">
+    <w:basedOn w:val="TableNormal1"/>
+    <w:tblPr>
+      <w:tblStyleRowBandSize w:val="1"/>
+      <w:tblStyleColBandSize w:val="1"/>
+      <w:tblCellMar>
+        <w:top w:w="100" w:type="dxa"/>
+        <w:left w:w="100" w:type="dxa"/>
+        <w:bottom w:w="100" w:type="dxa"/>
+        <w:right w:w="100" w:type="dxa"/>
+      </w:tblCellMar>
+    </w:tblPr>
+  </w:style>
+  <w:style w:type="paragraph" w:styleId="Header">
+    <w:name w:val="header"/>
+    <w:basedOn w:val="Normal"/>
+    <w:link w:val="HeaderChar"/>
+    <w:uiPriority w:val="99"/>
+    <w:unhideWhenUsed/>
+    <w:rsid w:val="008745A2"/>
+    <w:pPr>
+      <w:tabs>
+        <w:tab w:val="center" w:pos="4252"/>
+        <w:tab w:val="right" w:pos="8504"/>
+      </w:tabs>
+      <w:spacing w:line="240" w:lineRule="auto"/>
+    </w:pPr>
+  </w:style>
+  <w:style w:type="character" w:customStyle="1" w:styleId="HeaderChar">
+    <w:name w:val="Header Char"/>
+    <w:basedOn w:val="DefaultParagraphFont"/>
+    <w:link w:val="Header"/>
+    <w:uiPriority w:val="99"/>
+    <w:rsid w:val="008745A2"/>
+  </w:style>
+  <w:style w:type="paragraph" w:styleId="Footer">
+    <w:name w:val="footer"/>
+    <w:basedOn w:val="Normal"/>
+    <w:link w:val="FooterChar"/>
+    <w:uiPriority w:val="99"/>
+    <w:unhideWhenUsed/>
+    <w:rsid w:val="008745A2"/>
+    <w:pPr>
+      <w:tabs>
+        <w:tab w:val="center" w:pos="4252"/>
+        <w:tab w:val="right" w:pos="8504"/>
+      </w:tabs>
+      <w:spacing w:line="240" w:lineRule="auto"/>
+    </w:pPr>
+  </w:style>
+  <w:style w:type="character" w:customStyle="1" w:styleId="FooterChar">
+    <w:name w:val="Footer Char"/>
+    <w:basedOn w:val="DefaultParagraphFont"/>
+    <w:link w:val="Footer"/>
+    <w:uiPriority w:val="99"/>
+    <w:rsid w:val="008745A2"/>
+  </w:style>
+  <w:style w:type="paragraph" w:styleId="BalloonText">
+    <w:name w:val="Balloon Text"/>
+    <w:basedOn w:val="Normal"/>
+    <w:link w:val="BalloonTextChar"/>
+    <w:uiPriority w:val="99"/>
+    <w:semiHidden/>
+    <w:unhideWhenUsed/>
+    <w:rsid w:val="007451AF"/>
+    <w:pPr>
+      <w:spacing w:line="240" w:lineRule="auto"/>
+    </w:pPr>
+    <w:rPr>
+      <w:rFonts w:ascii="Segoe UI" w:hAnsi="Segoe UI" w:cs="Segoe UI"/>
+      <w:sz w:val="18"/>
+      <w:szCs w:val="18"/>
+    </w:rPr>
+  </w:style>
+  <w:style w:type="character" w:customStyle="1" w:styleId="BalloonTextChar">
+    <w:name w:val="Balloon Text Char"/>
+    <w:basedOn w:val="DefaultParagraphFont"/>
+    <w:link w:val="BalloonText"/>
+    <w:uiPriority w:val="99"/>
+    <w:semiHidden/>
+    <w:rsid w:val="007451AF"/>
+    <w:rPr>
+      <w:rFonts w:ascii="Segoe UI" w:hAnsi="Segoe UI" w:cs="Segoe UI"/>
+      <w:sz w:val="18"/>
+      <w:szCs w:val="18"/>
+    </w:rPr>
+  </w:style>
+  <w:style w:type="table" w:styleId="LightList-Accent3">
+    <w:name w:val="Light List Accent 3"/>
+    <w:basedOn w:val="TableNormal"/>
+    <w:uiPriority w:val="61"/>
+    <w:rsid w:val="006E43EC"/>
+    <w:pPr>
+      <w:pBdr>
+        <w:top w:val="none" w:sz="0" w:space="0" w:color="auto"/>
+        <w:left w:val="none" w:sz="0" w:space="0" w:color="auto"/>
+        <w:bottom w:val="none" w:sz="0" w:space="0" w:color="auto"/>
+        <w:right w:val="none" w:sz="0" w:space="0" w:color="auto"/>
+        <w:between w:val="none" w:sz="0" w:space="0" w:color="auto"/>
+      </w:pBdr>
+      <w:spacing w:line="240" w:lineRule="auto"/>
+    </w:pPr>
+    <w:rPr>
+      <w:rFonts w:asciiTheme="minorHAnsi" w:eastAsiaTheme="minorEastAsia" w:hAnsiTheme="minorHAnsi" w:cstheme="minorBidi"/>
+      <w:color w:val="auto"/>
+      <w:lang w:val="es-ES" w:eastAsia="es-ES"/>
+    </w:rPr>
+    <w:tblPr>
+      <w:tblStyleRowBandSize w:val="1"/>
+      <w:tblStyleColBandSize w:val="1"/>
+      <w:tblInd w:w="0" w:type="dxa"/>
+      <w:tblBorders>
+        <w:top w:val="single" w:sz="8" w:space="0" w:color="9BBB59" w:themeColor="accent3"/>
+        <w:left w:val="single" w:sz="8" w:space="0" w:color="9BBB59" w:themeColor="accent3"/>
+        <w:bottom w:val="single" w:sz="8" w:space="0" w:color="9BBB59" w:themeColor="accent3"/>
+        <w:right w:val="single" w:sz="8" w:space="0" w:color="9BBB59" w:themeColor="accent3"/>
+      </w:tblBorders>
+      <w:tblCellMar>
+        <w:top w:w="0" w:type="dxa"/>
+        <w:left w:w="108" w:type="dxa"/>
+        <w:bottom w:w="0" w:type="dxa"/>
+        <w:right w:w="108" w:type="dxa"/>
+      </w:tblCellMar>
+    </w:tblPr>
+    <w:tblStylePr w:type="firstRow">
+      <w:pPr>
+        <w:spacing w:before="0" w:after="0" w:line="240" w:lineRule="auto"/>
+      </w:pPr>
+      <w:rPr>
+        <w:b/>
+        <w:bCs/>
+        <w:color w:val="FFFFFF" w:themeColor="background1"/>
+      </w:rPr>
+      <w:tblPr/>
+      <w:tcPr>
+        <w:shd w:val="clear" w:color="auto" w:fill="9BBB59" w:themeFill="accent3"/>
+      </w:tcPr>
+    </w:tblStylePr>
+    <w:tblStylePr w:type="lastRow">
+      <w:pPr>
+        <w:spacing w:before="0" w:after="0" w:line="240" w:lineRule="auto"/>
+      </w:pPr>
+      <w:rPr>
+        <w:b/>
+        <w:bCs/>
+      </w:rPr>
+      <w:tblPr/>
+      <w:tcPr>
+        <w:tcBorders>
+          <w:top w:val="double" w:sz="6" w:space="0" w:color="9BBB59" w:themeColor="accent3"/>
+          <w:left w:val="single" w:sz="8" w:space="0" w:color="9BBB59" w:themeColor="accent3"/>
+          <w:bottom w:val="single" w:sz="8" w:space="0" w:color="9BBB59" w:themeColor="accent3"/>
+          <w:right w:val="single" w:sz="8" w:space="0" w:color="9BBB59" w:themeColor="accent3"/>
+        </w:tcBorders>
+      </w:tcPr>
+    </w:tblStylePr>
+    <w:tblStylePr w:type="firstCol">
+      <w:rPr>
+        <w:b/>
+        <w:bCs/>
+      </w:rPr>
+    </w:tblStylePr>
+    <w:tblStylePr w:type="lastCol">
+      <w:rPr>
+        <w:b/>
+        <w:bCs/>
+      </w:rPr>
+    </w:tblStylePr>
+    <w:tblStylePr w:type="band1Vert">
+      <w:tblPr/>
+      <w:tcPr>
+        <w:tcBorders>
+          <w:top w:val="single" w:sz="8" w:space="0" w:color="9BBB59" w:themeColor="accent3"/>
+          <w:left w:val="single" w:sz="8" w:space="0" w:color="9BBB59" w:themeColor="accent3"/>
+          <w:bottom w:val="single" w:sz="8" w:space="0" w:color="9BBB59" w:themeColor="accent3"/>
+          <w:right w:val="single" w:sz="8" w:space="0" w:color="9BBB59" w:themeColor="accent3"/>
+        </w:tcBorders>
+      </w:tcPr>
+    </w:tblStylePr>
+    <w:tblStylePr w:type="band1Horz">
+      <w:tblPr/>
+      <w:tcPr>
+        <w:tcBorders>
+          <w:top w:val="single" w:sz="8" w:space="0" w:color="9BBB59" w:themeColor="accent3"/>
+          <w:left w:val="single" w:sz="8" w:space="0" w:color="9BBB59" w:themeColor="accent3"/>
+          <w:bottom w:val="single" w:sz="8" w:space="0" w:color="9BBB59" w:themeColor="accent3"/>
+          <w:right w:val="single" w:sz="8" w:space="0" w:color="9BBB59" w:themeColor="accent3"/>
+        </w:tcBorders>
+      </w:tcPr>
+    </w:tblStylePr>
+  </w:style>
+  <w:style w:type="table" w:styleId="MediumList2-Accent1">
+    <w:name w:val="Medium List 2 Accent 1"/>
+    <w:basedOn w:val="TableNormal"/>
+    <w:uiPriority w:val="66"/>
+    <w:rsid w:val="006E43EC"/>
+    <w:pPr>
+      <w:pBdr>
+        <w:top w:val="none" w:sz="0" w:space="0" w:color="auto"/>
+        <w:left w:val="none" w:sz="0" w:space="0" w:color="auto"/>
+        <w:bottom w:val="none" w:sz="0" w:space="0" w:color="auto"/>
+        <w:right w:val="none" w:sz="0" w:space="0" w:color="auto"/>
+        <w:between w:val="none" w:sz="0" w:space="0" w:color="auto"/>
+      </w:pBdr>
+      <w:spacing w:line="240" w:lineRule="auto"/>
+    </w:pPr>
+    <w:rPr>
+      <w:rFonts w:asciiTheme="majorHAnsi" w:eastAsiaTheme="majorEastAsia" w:hAnsiTheme="majorHAnsi" w:cstheme="majorBidi"/>
+      <w:color w:val="000000" w:themeColor="text1"/>
+      <w:lang w:val="es-ES" w:eastAsia="es-ES"/>
+    </w:rPr>
+    <w:tblPr>
+      <w:tblStyleRowBandSize w:val="1"/>
+      <w:tblStyleColBandSize w:val="1"/>
+      <w:tblInd w:w="0" w:type="dxa"/>
+      <w:tblBorders>
+        <w:top w:val="single" w:sz="8" w:space="0" w:color="4F81BD" w:themeColor="accent1"/>
+        <w:left w:val="single" w:sz="8" w:space="0" w:color="4F81BD" w:themeColor="accent1"/>
+        <w:bottom w:val="single" w:sz="8" w:space="0" w:color="4F81BD" w:themeColor="accent1"/>
+        <w:right w:val="single" w:sz="8" w:space="0" w:color="4F81BD" w:themeColor="accent1"/>
+      </w:tblBorders>
+      <w:tblCellMar>
+        <w:top w:w="0" w:type="dxa"/>
+        <w:left w:w="108" w:type="dxa"/>
+        <w:bottom w:w="0" w:type="dxa"/>
+        <w:right w:w="108" w:type="dxa"/>
+      </w:tblCellMar>
+    </w:tblPr>
+    <w:tblStylePr w:type="firstRow">
+      <w:rPr>
+        <w:sz w:val="24"/>
+        <w:szCs w:val="24"/>
+      </w:rPr>
+      <w:tblPr/>
+      <w:tcPr>
+        <w:tcBorders>
+          <w:top w:val="nil"/>
+          <w:left w:val="nil"/>
+          <w:bottom w:val="single" w:sz="24" w:space="0" w:color="4F81BD" w:themeColor="accent1"/>
+          <w:right w:val="nil"/>
+          <w:insideH w:val="nil"/>
+          <w:insideV w:val="nil"/>
+        </w:tcBorders>
+        <w:shd w:val="clear" w:color="auto" w:fill="FFFFFF" w:themeFill="background1"/>
+      </w:tcPr>
+    </w:tblStylePr>
+    <w:tblStylePr w:type="lastRow">
+      <w:tblPr/>
+      <w:tcPr>
+        <w:tcBorders>
+          <w:top w:val="single" w:sz="8" w:space="0" w:color="4F81BD" w:themeColor="accent1"/>
+          <w:left w:val="nil"/>
+          <w:bottom w:val="nil"/>
+          <w:right w:val="nil"/>
+          <w:insideH w:val="nil"/>
+          <w:insideV w:val="nil"/>
+        </w:tcBorders>
+        <w:shd w:val="clear" w:color="auto" w:fill="FFFFFF" w:themeFill="background1"/>
+      </w:tcPr>
+    </w:tblStylePr>
+    <w:tblStylePr w:type="firstCol">
+      <w:tblPr/>
+      <w:tcPr>
+        <w:tcBorders>
+          <w:top w:val="nil"/>
+          <w:left w:val="nil"/>
+          <w:bottom w:val="nil"/>
+          <w:right w:val="single" w:sz="8" w:space="0" w:color="4F81BD" w:themeColor="accent1"/>
+          <w:insideH w:val="nil"/>
+          <w:insideV w:val="nil"/>
+        </w:tcBorders>
+        <w:shd w:val="clear" w:color="auto" w:fill="FFFFFF" w:themeFill="background1"/>
+      </w:tcPr>
+    </w:tblStylePr>
+    <w:tblStylePr w:type="lastCol">
+      <w:tblPr/>
+      <w:tcPr>
+        <w:tcBorders>
+          <w:top w:val="nil"/>
+          <w:left w:val="single" w:sz="8" w:space="0" w:color="4F81BD" w:themeColor="accent1"/>
+          <w:bottom w:val="nil"/>
+          <w:right w:val="nil"/>
+          <w:insideH w:val="nil"/>
+          <w:insideV w:val="nil"/>
+        </w:tcBorders>
+        <w:shd w:val="clear" w:color="auto" w:fill="FFFFFF" w:themeFill="background1"/>
+      </w:tcPr>
+    </w:tblStylePr>
+    <w:tblStylePr w:type="band1Vert">
+      <w:tblPr/>
+      <w:tcPr>
+        <w:tcBorders>
+          <w:left w:val="nil"/>
+          <w:right w:val="nil"/>
+          <w:insideH w:val="nil"/>
+          <w:insideV w:val="nil"/>
+        </w:tcBorders>
+        <w:shd w:val="clear" w:color="auto" w:fill="D3DFEE" w:themeFill="accent1" w:themeFillTint="3F"/>
+      </w:tcPr>
+    </w:tblStylePr>
+    <w:tblStylePr w:type="band1Horz">
+      <w:tblPr/>
+      <w:tcPr>
+        <w:tcBorders>
+          <w:top w:val="nil"/>
+          <w:bottom w:val="nil"/>
+          <w:insideH w:val="nil"/>
+          <w:insideV w:val="nil"/>
+        </w:tcBorders>
+        <w:shd w:val="clear" w:color="auto" w:fill="D3DFEE" w:themeFill="accent1" w:themeFillTint="3F"/>
+      </w:tcPr>
+    </w:tblStylePr>
+    <w:tblStylePr w:type="nwCell">
+      <w:tblPr/>
+      <w:tcPr>
+        <w:shd w:val="clear" w:color="auto" w:fill="FFFFFF" w:themeFill="background1"/>
+      </w:tcPr>
+    </w:tblStylePr>
+    <w:tblStylePr w:type="swCell">
+      <w:tblPr/>
+      <w:tcPr>
+        <w:tcBorders>
+          <w:top w:val="nil"/>
+        </w:tcBorders>
+      </w:tcPr>
+    </w:tblStylePr>
+  </w:style>
+  <w:style w:type="paragraph" w:styleId="FootnoteText">
+    <w:name w:val="footnote text"/>
+    <w:basedOn w:val="Normal"/>
+    <w:link w:val="FootnoteTextChar"/>
+    <w:uiPriority w:val="99"/>
+    <w:semiHidden/>
+    <w:unhideWhenUsed/>
+    <w:rsid w:val="00191114"/>
+    <w:pPr>
+      <w:spacing w:line="240" w:lineRule="auto"/>
+    </w:pPr>
+    <w:rPr>
+      <w:sz w:val="20"/>
+      <w:szCs w:val="20"/>
+    </w:rPr>
+  </w:style>
+  <w:style w:type="character" w:customStyle="1" w:styleId="FootnoteTextChar">
+    <w:name w:val="Footnote Text Char"/>
+    <w:basedOn w:val="DefaultParagraphFont"/>
+    <w:link w:val="FootnoteText"/>
+    <w:uiPriority w:val="99"/>
+    <w:semiHidden/>
+    <w:rsid w:val="00191114"/>
+    <w:rPr>
+      <w:sz w:val="20"/>
+      <w:szCs w:val="20"/>
+    </w:rPr>
+  </w:style>
+  <w:style w:type="character" w:styleId="FootnoteReference">
+    <w:name w:val="footnote reference"/>
+    <w:basedOn w:val="DefaultParagraphFont"/>
+    <w:uiPriority w:val="99"/>
+    <w:semiHidden/>
+    <w:unhideWhenUsed/>
+    <w:rsid w:val="00191114"/>
+    <w:rPr>
+      <w:vertAlign w:val="superscript"/>
+    </w:rPr>
+  </w:style>
+  <w:style w:type="character" w:styleId="Hyperlink">
+    <w:name w:val="Hyperlink"/>
+    <w:basedOn w:val="DefaultParagraphFont"/>
+    <w:uiPriority w:val="99"/>
+    <w:unhideWhenUsed/>
+    <w:rsid w:val="00191114"/>
+    <w:rPr>
+      <w:color w:val="0000FF" w:themeColor="hyperlink"/>
+      <w:u w:val="single"/>
+    </w:rPr>
+  </w:style>
+  <w:style w:type="character" w:customStyle="1" w:styleId="UnresolvedMention">
+    <w:name w:val="Unresolved Mention"/>
+    <w:basedOn w:val="DefaultParagraphFont"/>
+    <w:uiPriority w:val="99"/>
+    <w:semiHidden/>
+    <w:unhideWhenUsed/>
+    <w:rsid w:val="00191114"/>
+    <w:rPr>
+      <w:color w:val="808080"/>
+      <w:shd w:val="clear" w:color="auto" w:fill="E6E6E6"/>
+    </w:rPr>
+  </w:style>
+  <w:style w:type="paragraph" w:styleId="HTMLPreformatted">
+    <w:name w:val="HTML Preformatted"/>
+    <w:basedOn w:val="Normal"/>
+    <w:link w:val="HTMLPreformattedChar"/>
+    <w:uiPriority w:val="99"/>
+    <w:semiHidden/>
+    <w:unhideWhenUsed/>
+    <w:rsid w:val="00A867B2"/>
+    <w:pPr>
+      <w:pBdr>
+        <w:top w:val="none" w:sz="0" w:space="0" w:color="auto"/>
+        <w:left w:val="none" w:sz="0" w:space="0" w:color="auto"/>
+        <w:bottom w:val="none" w:sz="0" w:space="0" w:color="auto"/>
+        <w:right w:val="none" w:sz="0" w:space="0" w:color="auto"/>
+        <w:between w:val="none" w:sz="0" w:space="0" w:color="auto"/>
+      </w:pBdr>
+      <w:tabs>
+        <w:tab w:val="left" w:pos="916"/>
+        <w:tab w:val="left" w:pos="1832"/>
+        <w:tab w:val="left" w:pos="2748"/>
+        <w:tab w:val="left" w:pos="3664"/>
+        <w:tab w:val="left" w:pos="4580"/>
+        <w:tab w:val="left" w:pos="5496"/>
+        <w:tab w:val="left" w:pos="6412"/>
+        <w:tab w:val="left" w:pos="7328"/>
+        <w:tab w:val="left" w:pos="8244"/>
+        <w:tab w:val="left" w:pos="9160"/>
+        <w:tab w:val="left" w:pos="10076"/>
+        <w:tab w:val="left" w:pos="10992"/>
+        <w:tab w:val="left" w:pos="11908"/>
+        <w:tab w:val="left" w:pos="12824"/>
+        <w:tab w:val="left" w:pos="13740"/>
+        <w:tab w:val="left" w:pos="14656"/>
+      </w:tabs>
+      <w:spacing w:line="240" w:lineRule="auto"/>
+    </w:pPr>
+    <w:rPr>
+      <w:rFonts w:ascii="Courier New" w:eastAsia="Times New Roman" w:hAnsi="Courier New" w:cs="Courier New"/>
+      <w:color w:val="auto"/>
+      <w:sz w:val="20"/>
+      <w:szCs w:val="20"/>
+      <w:lang w:val="es-ES" w:eastAsia="es-ES"/>
+    </w:rPr>
+  </w:style>
+  <w:style w:type="character" w:customStyle="1" w:styleId="HTMLPreformattedChar">
+    <w:name w:val="HTML Preformatted Char"/>
+    <w:basedOn w:val="DefaultParagraphFont"/>
+    <w:link w:val="HTMLPreformatted"/>
+    <w:uiPriority w:val="99"/>
+    <w:semiHidden/>
+    <w:rsid w:val="00A867B2"/>
+    <w:rPr>
+      <w:rFonts w:ascii="Courier New" w:eastAsia="Times New Roman" w:hAnsi="Courier New" w:cs="Courier New"/>
+      <w:color w:val="auto"/>
+      <w:sz w:val="20"/>
+      <w:szCs w:val="20"/>
+      <w:lang w:val="es-ES" w:eastAsia="es-ES"/>
+    </w:rPr>
+  </w:style>
+  <w:style w:type="character" w:customStyle="1" w:styleId="mw-headline">
+    <w:name w:val="mw-headline"/>
+    <w:basedOn w:val="DefaultParagraphFont"/>
+    <w:rsid w:val="00C42A6B"/>
+  </w:style>
+  <w:style w:type="character" w:customStyle="1" w:styleId="mw-editsection">
+    <w:name w:val="mw-editsection"/>
+    <w:basedOn w:val="DefaultParagraphFont"/>
+    <w:rsid w:val="00C42A6B"/>
+  </w:style>
+  <w:style w:type="character" w:customStyle="1" w:styleId="mw-editsection-bracket">
+    <w:name w:val="mw-editsection-bracket"/>
+    <w:basedOn w:val="DefaultParagraphFont"/>
+    <w:rsid w:val="00C42A6B"/>
+  </w:style>
+  <w:style w:type="paragraph" w:styleId="ListParagraph">
     <w:name w:val="List Paragraph"/>
     <w:basedOn w:val="Normal"/>
     <w:uiPriority w:val="34"/>
@@ -6319,7 +7004,7 @@
 </file>
 
 <file path=customXml/itemProps1.xml><?xml version="1.0" encoding="utf-8"?>
-<ds:datastoreItem xmlns:ds="http://schemas.openxmlformats.org/officeDocument/2006/customXml" ds:itemID="{E5408727-4FA8-443A-BA2E-2C009B59FA4A}">
+<ds:datastoreItem xmlns:ds="http://schemas.openxmlformats.org/officeDocument/2006/customXml" ds:itemID="{5D3A579D-CA6E-A54C-867D-B59F77E12A2D}">
   <ds:schemaRefs>
     <ds:schemaRef ds:uri="http://schemas.openxmlformats.org/officeDocument/2006/bibliography"/>
   </ds:schemaRefs>

</xml_diff>

<commit_message>
Añadida referencia de uso de los servicios de geocodificación de Google (Pregunta 5).
</commit_message>
<xml_diff>
--- a/Práctica Web Scraping.docx
+++ b/Práctica Web Scraping.docx
@@ -1221,7 +1221,64 @@
           <w:sz w:val="24"/>
           <w:szCs w:val="24"/>
         </w:rPr>
-        <w:t>Los datos están desglosados por cada uno de los 28 paises de la UE.</w:t>
+        <w:t>Los datos están desglosados por cada uno de los 28 paises de la UE</w:t>
+      </w:r>
+      <w:r>
+        <w:rPr>
+          <w:rFonts w:asciiTheme="majorHAnsi" w:hAnsiTheme="majorHAnsi"/>
+          <w:color w:val="auto"/>
+          <w:sz w:val="24"/>
+          <w:szCs w:val="24"/>
+        </w:rPr>
+        <w:t>. Cada país se ha geolocalizado con un p</w:t>
+      </w:r>
+      <w:bookmarkStart w:id="3" w:name="_GoBack"/>
+      <w:bookmarkEnd w:id="3"/>
+      <w:r>
+        <w:rPr>
+          <w:rFonts w:asciiTheme="majorHAnsi" w:hAnsiTheme="majorHAnsi"/>
+          <w:color w:val="auto"/>
+          <w:sz w:val="24"/>
+          <w:szCs w:val="24"/>
+        </w:rPr>
+        <w:t>unto representativo y se ha expresado en dos campos (longitud y latitud). Para ello se ha utilizado la API de geocodificación de Google:</w:t>
+      </w:r>
+    </w:p>
+    <w:p>
+      <w:pPr>
+        <w:widowControl w:val="0"/>
+        <w:spacing w:line="300" w:lineRule="exact"/>
+        <w:ind w:left="284" w:firstLine="567"/>
+        <w:jc w:val="both"/>
+        <w:rPr>
+          <w:rFonts w:asciiTheme="majorHAnsi" w:hAnsiTheme="majorHAnsi"/>
+          <w:color w:val="auto"/>
+          <w:sz w:val="24"/>
+          <w:szCs w:val="24"/>
+        </w:rPr>
+      </w:pPr>
+    </w:p>
+    <w:p>
+      <w:pPr>
+        <w:widowControl w:val="0"/>
+        <w:spacing w:line="300" w:lineRule="exact"/>
+        <w:ind w:left="284" w:firstLine="567"/>
+        <w:jc w:val="both"/>
+        <w:rPr>
+          <w:rFonts w:asciiTheme="majorHAnsi" w:hAnsiTheme="majorHAnsi"/>
+          <w:color w:val="auto"/>
+          <w:sz w:val="24"/>
+          <w:szCs w:val="24"/>
+        </w:rPr>
+      </w:pPr>
+      <w:r>
+        <w:rPr>
+          <w:rFonts w:asciiTheme="majorHAnsi" w:hAnsiTheme="majorHAnsi"/>
+          <w:color w:val="auto"/>
+          <w:sz w:val="24"/>
+          <w:szCs w:val="24"/>
+        </w:rPr>
+        <w:t>https://developers.google.com/maps/documentation/geocoding/intro?hl=es-419</w:t>
       </w:r>
     </w:p>
     <w:p>
@@ -2174,8 +2231,6 @@
         </w:rPr>
         <w:t>Todos los sectores y producción indirecta de CO2 (excluyendo UTS, incluyendo la aviación internacional)</w:t>
       </w:r>
-      <w:bookmarkStart w:id="3" w:name="_GoBack"/>
-      <w:bookmarkEnd w:id="3"/>
     </w:p>
     <w:p>
       <w:pPr>
@@ -3755,6 +3810,7 @@
         <w:docPartUnique/>
       </w:docPartObj>
     </w:sdtPr>
+    <w:sdtEndPr/>
     <w:sdtContent>
       <w:p>
         <w:pPr>
@@ -7591,7 +7647,7 @@
 </file>
 
 <file path=customXml/itemProps1.xml><?xml version="1.0" encoding="utf-8"?>
-<ds:datastoreItem xmlns:ds="http://schemas.openxmlformats.org/officeDocument/2006/customXml" ds:itemID="{1BFA31AE-F288-474A-87FE-A4DFFD5A2876}">
+<ds:datastoreItem xmlns:ds="http://schemas.openxmlformats.org/officeDocument/2006/customXml" ds:itemID="{F1EA0E70-25E9-A549-9076-21D7ACB49973}">
   <ds:schemaRefs>
     <ds:schemaRef ds:uri="http://schemas.openxmlformats.org/officeDocument/2006/bibliography"/>
   </ds:schemaRefs>

</xml_diff>